<commit_message>
Adding local package priority to examples
Added import sys  and ../../ so that the Examples will load local CheKiPEUQ package with preference over centrally installed one.
</commit_message>
<xml_diff>
--- a/Examples/ExamplesAndTutorialAndGettingStarted.docx
+++ b/Examples/ExamplesAndTutorialAndGettingStarted.docx
@@ -224,10 +224,7 @@
         <w:t xml:space="preserve">This example shows users how to do a Bayesian Parameter estimation using Markov Chain Monte Carlo (basically, using statistical sampling of the parameter space). </w:t>
       </w:r>
       <w:r>
-        <w:t>For this example, n</w:t>
-      </w:r>
-      <w:r>
-        <w:t xml:space="preserve">ew users do not need to understand </w:t>
+        <w:t xml:space="preserve">For this example, new users do not need to understand </w:t>
       </w:r>
       <w:r>
         <w:t>MCMC nor understand the example’s</w:t>
@@ -322,19 +319,13 @@
         <w:t>responses_observed</w:t>
       </w:r>
       <w:r>
-        <w:t xml:space="preserve">.  If for example </w:t>
-      </w:r>
-      <w:r>
-        <w:t xml:space="preserve"> </w:t>
+        <w:t xml:space="preserve">.  If for example  </w:t>
       </w:r>
       <w:r>
         <w:t>'simulateByInputParametersOnlyFunction'</w:t>
       </w:r>
       <w:r>
-        <w:t xml:space="preserve">  </w:t>
-      </w:r>
-      <w:r>
-        <w:t xml:space="preserve">returns both an abscissa and a set of simulated responses, then a </w:t>
+        <w:t xml:space="preserve">  returns both an abscissa and a set of simulated responses, then a </w:t>
       </w:r>
       <w:r>
         <w:t>'simulationOutputProcessingFunction'</w:t>
@@ -582,10 +573,7 @@
     </w:p>
     <w:p>
       <w:r>
-        <w:t>This set of choices will ignore the mcmc settings, and will not include a mu_AP in the output</w:t>
-      </w:r>
-      <w:r>
-        <w:t xml:space="preserve"> (at this time).  </w:t>
+        <w:t xml:space="preserve">This set of choices will ignore the mcmc settings, and will not include a mu_AP in the output (at this time).  </w:t>
       </w:r>
     </w:p>
     <w:p>
@@ -606,21 +594,7 @@
           <w:b/>
           <w:bCs/>
         </w:rPr>
-        <w:t>d</w:t>
-      </w:r>
-      <w:r>
-        <w:rPr>
-          <w:b/>
-          <w:bCs/>
-        </w:rPr>
-        <w:t>:</w:t>
-      </w:r>
-      <w:r>
-        <w:rPr>
-          <w:b/>
-          <w:bCs/>
-        </w:rPr>
-        <w:t xml:space="preserve"> </w:t>
+        <w:t xml:space="preserve">d: </w:t>
       </w:r>
       <w:r>
         <w:t xml:space="preserve">This is like Example 1b, only it uses the transient kinetics feature that converts things to an integral form in an intermediate step. </w:t>
@@ -741,42 +715,22 @@
         <w:t xml:space="preserve">is a variation of Example 1 where </w:t>
       </w:r>
       <w:r>
-        <w:t xml:space="preserve">the integral is used instead of the rate for </w:t>
-      </w:r>
-      <w:r>
-        <w:t>optimization</w:t>
-      </w:r>
-    </w:p>
-    <w:p>
-      <w:r>
-        <w:rPr>
-          <w:b/>
-          <w:bCs/>
-        </w:rPr>
-        <w:t>Example 3</w:t>
-      </w:r>
-      <w:r>
-        <w:rPr>
-          <w:b/>
-          <w:bCs/>
-        </w:rPr>
-        <w:t>c</w:t>
-      </w:r>
-      <w:r>
-        <w:rPr>
-          <w:b/>
-          <w:bCs/>
-        </w:rPr>
-        <w:t xml:space="preserve">: </w:t>
+        <w:t>the integral is used instead of the rate for optimization</w:t>
+      </w:r>
+    </w:p>
+    <w:p>
+      <w:r>
+        <w:rPr>
+          <w:b/>
+          <w:bCs/>
+        </w:rPr>
+        <w:t xml:space="preserve">Example 3c: </w:t>
       </w:r>
       <w:r>
         <w:t xml:space="preserve">is a variation of Example 1 where </w:t>
       </w:r>
       <w:r>
-        <w:t>the integral is used instead of the rate for optimization</w:t>
-      </w:r>
-      <w:r>
-        <w:t xml:space="preserve">, AND the reduced parameter space feature is used, where </w:t>
+        <w:t xml:space="preserve">the integral is used instead of the rate for optimization, AND the reduced parameter space feature is used, where </w:t>
       </w:r>
       <w:r>
         <w:rPr>
@@ -806,10 +760,7 @@
         <w:t xml:space="preserve">is a variation of Example 1 where </w:t>
       </w:r>
       <w:r>
-        <w:t xml:space="preserve">the integral is used instead of the rate for </w:t>
-      </w:r>
-      <w:r>
-        <w:t>grid search optimization</w:t>
+        <w:t>the integral is used instead of the rate for grid search optimization</w:t>
       </w:r>
     </w:p>
     <w:p>
@@ -919,32 +870,26 @@
           <w:b/>
           <w:bCs/>
         </w:rPr>
-        <w:t xml:space="preserve">Example </w:t>
-      </w:r>
-      <w:r>
-        <w:rPr>
-          <w:b/>
-          <w:bCs/>
-        </w:rPr>
-        <w:t>9</w:t>
-      </w:r>
-      <w:r>
-        <w:rPr>
-          <w:b/>
-          <w:bCs/>
-        </w:rPr>
-        <w:t xml:space="preserve">: </w:t>
-      </w:r>
-      <w:r>
-        <w:t>In this example, a python function with a</w:t>
-      </w:r>
-      <w:r>
-        <w:t xml:space="preserve"> gamma depending on coverage, and gridsearch.</w:t>
+        <w:t xml:space="preserve">Example 9: </w:t>
+      </w:r>
+      <w:r>
+        <w:t>In this example, a python function with a gamma depending on coverage, and gridsearch.</w:t>
+      </w:r>
+    </w:p>
+    <w:p>
+      <w:r>
+        <w:rPr>
+          <w:b/>
+          <w:bCs/>
+        </w:rPr>
+        <w:t xml:space="preserve">Example 10: </w:t>
+      </w:r>
+      <w:r>
+        <w:t>This example is for Design of Experiments.</w:t>
       </w:r>
       <w:bookmarkStart w:id="0" w:name="_GoBack"/>
       <w:bookmarkEnd w:id="0"/>
     </w:p>
-    <w:p/>
     <w:sectPr>
       <w:pgSz w:w="12240" w:h="15840"/>
       <w:pgMar w:top="1440" w:right="1440" w:bottom="1440" w:left="1440" w:header="720" w:footer="720" w:gutter="0"/>
@@ -1267,6 +1212,7 @@
     <w:lsdException w:name="HTML Sample" w:semiHidden="1" w:unhideWhenUsed="1"/>
     <w:lsdException w:name="HTML Typewriter" w:semiHidden="1" w:unhideWhenUsed="1"/>
     <w:lsdException w:name="HTML Variable" w:semiHidden="1" w:unhideWhenUsed="1"/>
+    <w:lsdException w:name="Normal Table" w:semiHidden="1" w:unhideWhenUsed="1"/>
     <w:lsdException w:name="annotation subject" w:semiHidden="1" w:unhideWhenUsed="1"/>
     <w:lsdException w:name="No List" w:semiHidden="1" w:unhideWhenUsed="1"/>
     <w:lsdException w:name="Outline List 1" w:semiHidden="1" w:unhideWhenUsed="1"/>
@@ -1313,8 +1259,10 @@
     <w:lsdException w:name="Table Subtle 2" w:semiHidden="1" w:unhideWhenUsed="1"/>
     <w:lsdException w:name="Table Web 1" w:semiHidden="1" w:unhideWhenUsed="1"/>
     <w:lsdException w:name="Table Web 2" w:semiHidden="1" w:unhideWhenUsed="1"/>
+    <w:lsdException w:name="Table Web 3" w:semiHidden="1" w:unhideWhenUsed="1"/>
     <w:lsdException w:name="Balloon Text" w:semiHidden="1" w:unhideWhenUsed="1"/>
     <w:lsdException w:name="Table Grid" w:uiPriority="39"/>
+    <w:lsdException w:name="Table Theme" w:semiHidden="1" w:unhideWhenUsed="1"/>
     <w:lsdException w:name="Placeholder Text" w:semiHidden="1"/>
     <w:lsdException w:name="No Spacing" w:uiPriority="1" w:qFormat="1"/>
     <w:lsdException w:name="Light Shading" w:uiPriority="60"/>

</xml_diff>

<commit_message>
Updating Tutorial file, mostly Example 6 updates
</commit_message>
<xml_diff>
--- a/Examples/ExamplesAndTutorialAndGettingStarted.docx
+++ b/Examples/ExamplesAndTutorialAndGettingStarted.docx
@@ -1,10 +1,18 @@
 
 <file path=word/document.xml><?xml version="1.0" encoding="utf-8"?>
-<w:document xmlns:wpc="http://schemas.microsoft.com/office/word/2010/wordprocessingCanvas" xmlns:cx="http://schemas.microsoft.com/office/drawing/2014/chartex" xmlns:cx1="http://schemas.microsoft.com/office/drawing/2015/9/8/chartex" xmlns:cx2="http://schemas.microsoft.com/office/drawing/2015/10/21/chartex" xmlns:cx3="http://schemas.microsoft.com/office/drawing/2016/5/9/chartex" xmlns:cx4="http://schemas.microsoft.com/office/drawing/2016/5/10/chartex" xmlns:cx5="http://schemas.microsoft.com/office/drawing/2016/5/11/chartex" xmlns:cx6="http://schemas.microsoft.com/office/drawing/2016/5/12/chartex" xmlns:cx7="http://schemas.microsoft.com/office/drawing/2016/5/13/chartex" xmlns:cx8="http://schemas.microsoft.com/office/drawing/2016/5/14/chartex" xmlns:mc="http://schemas.openxmlformats.org/markup-compatibility/2006" xmlns:aink="http://schemas.microsoft.com/office/drawing/2016/ink" xmlns:am3d="http://schemas.microsoft.com/office/drawing/2017/model3d" xmlns:o="urn:schemas-microsoft-com:office:office" xmlns:r="http://schemas.openxmlformats.org/officeDocument/2006/relationships" xmlns:m="http://schemas.openxmlformats.org/officeDocument/2006/math" xmlns:v="urn:schemas-microsoft-com:vml" xmlns:wp14="http://schemas.microsoft.com/office/word/2010/wordprocessingDrawing" xmlns:wp="http://schemas.openxmlformats.org/drawingml/2006/wordprocessingDrawing" xmlns:w10="urn:schemas-microsoft-com:office:word" xmlns:w="http://schemas.openxmlformats.org/wordprocessingml/2006/main" xmlns:w14="http://schemas.microsoft.com/office/word/2010/wordml" xmlns:w15="http://schemas.microsoft.com/office/word/2012/wordml" xmlns:w16cid="http://schemas.microsoft.com/office/word/2016/wordml/cid" xmlns:w16se="http://schemas.microsoft.com/office/word/2015/wordml/symex" xmlns:wpg="http://schemas.microsoft.com/office/word/2010/wordprocessingGroup" xmlns:wpi="http://schemas.microsoft.com/office/word/2010/wordprocessingInk" xmlns:wne="http://schemas.microsoft.com/office/word/2006/wordml" xmlns:wps="http://schemas.microsoft.com/office/word/2010/wordprocessingShape" mc:Ignorable="w14 w15 w16se w16cid wp14">
+<w:document xmlns:ve="http://schemas.openxmlformats.org/markup-compatibility/2006" xmlns:o="urn:schemas-microsoft-com:office:office" xmlns:r="http://schemas.openxmlformats.org/officeDocument/2006/relationships" xmlns:m="http://schemas.openxmlformats.org/officeDocument/2006/math" xmlns:v="urn:schemas-microsoft-com:vml" xmlns:wp="http://schemas.openxmlformats.org/drawingml/2006/wordprocessingDrawing" xmlns:w10="urn:schemas-microsoft-com:office:word" xmlns:w="http://schemas.openxmlformats.org/wordprocessingml/2006/main" xmlns:wne="http://schemas.microsoft.com/office/word/2006/wordml">
   <w:body>
     <w:p>
       <w:r>
-        <w:t xml:space="preserve">The CheKIPEUQ </w:t>
+        <w:t xml:space="preserve">The </w:t>
+      </w:r>
+      <w:proofErr w:type="spellStart"/>
+      <w:r>
+        <w:t>CheKIPEUQ</w:t>
+      </w:r>
+      <w:proofErr w:type="spellEnd"/>
+      <w:r>
+        <w:t xml:space="preserve"> </w:t>
       </w:r>
       <w:r>
         <w:t xml:space="preserve">normal </w:t>
@@ -22,10 +30,34 @@
         </w:numPr>
       </w:pPr>
       <w:r>
-        <w:t>The user creates a new directory for each analysis. The user creates a python runfile that they can name as they would like. Inside the runfile, first t</w:t>
-      </w:r>
-      <w:r>
-        <w:t xml:space="preserve">he CheKiPEUQ software package </w:t>
+        <w:t xml:space="preserve">The user creates a new directory for each analysis. The user creates a python </w:t>
+      </w:r>
+      <w:proofErr w:type="spellStart"/>
+      <w:r>
+        <w:t>runfile</w:t>
+      </w:r>
+      <w:proofErr w:type="spellEnd"/>
+      <w:r>
+        <w:t xml:space="preserve"> that they can name as they would like. Inside the </w:t>
+      </w:r>
+      <w:proofErr w:type="spellStart"/>
+      <w:r>
+        <w:t>runfile</w:t>
+      </w:r>
+      <w:proofErr w:type="spellEnd"/>
+      <w:r>
+        <w:t>, first t</w:t>
+      </w:r>
+      <w:r>
+        <w:t xml:space="preserve">he </w:t>
+      </w:r>
+      <w:proofErr w:type="spellStart"/>
+      <w:r>
+        <w:t>CheKiPEUQ</w:t>
+      </w:r>
+      <w:proofErr w:type="spellEnd"/>
+      <w:r>
+        <w:t xml:space="preserve"> software package </w:t>
       </w:r>
       <w:r>
         <w:t xml:space="preserve">is imported since it does </w:t>
@@ -52,7 +84,33 @@
         </w:numPr>
       </w:pPr>
       <w:r>
-        <w:t>To setup what is needed to do the analysis, everything is passed into or defined in the CheKiPEUQ  UserInput namespace (that is, the UserInput module).</w:t>
+        <w:t xml:space="preserve">To setup what is needed to do the analysis, everything is passed into or defined in the </w:t>
+      </w:r>
+      <w:proofErr w:type="spellStart"/>
+      <w:proofErr w:type="gramStart"/>
+      <w:r>
+        <w:t>CheKiPEUQ</w:t>
+      </w:r>
+      <w:proofErr w:type="spellEnd"/>
+      <w:r>
+        <w:t xml:space="preserve">  </w:t>
+      </w:r>
+      <w:proofErr w:type="spellStart"/>
+      <w:r>
+        <w:t>UserInput</w:t>
+      </w:r>
+      <w:proofErr w:type="spellEnd"/>
+      <w:proofErr w:type="gramEnd"/>
+      <w:r>
+        <w:t xml:space="preserve"> namespace (that is, the </w:t>
+      </w:r>
+      <w:proofErr w:type="spellStart"/>
+      <w:r>
+        <w:t>UserInput</w:t>
+      </w:r>
+      <w:proofErr w:type="spellEnd"/>
+      <w:r>
+        <w:t xml:space="preserve"> module).</w:t>
       </w:r>
     </w:p>
     <w:p>
@@ -91,7 +149,15 @@
         <w:t>User choices for when the parameter estimation is formed.</w:t>
       </w:r>
       <w:r>
-        <w:t xml:space="preserve">  The UserInput namespace is initially populated with some defaults, which the user can then change.  </w:t>
+        <w:t xml:space="preserve">  The </w:t>
+      </w:r>
+      <w:proofErr w:type="spellStart"/>
+      <w:r>
+        <w:t>UserInput</w:t>
+      </w:r>
+      <w:proofErr w:type="spellEnd"/>
+      <w:r>
+        <w:t xml:space="preserve"> namespace is initially populated with some defaults, which the user can then change.  </w:t>
       </w:r>
       <w:r>
         <w:rPr>
@@ -124,7 +190,15 @@
         </w:numPr>
       </w:pPr>
       <w:r>
-        <w:t>Although it would not be the standard usage, advanced users can make their own UserInput python files in the analysis directory</w:t>
+        <w:t xml:space="preserve">Although it would not be the standard usage, advanced users can make their own </w:t>
+      </w:r>
+      <w:proofErr w:type="spellStart"/>
+      <w:r>
+        <w:t>UserInput</w:t>
+      </w:r>
+      <w:proofErr w:type="spellEnd"/>
+      <w:r>
+        <w:t xml:space="preserve"> python files in the analysis directory</w:t>
       </w:r>
     </w:p>
     <w:p>
@@ -136,7 +210,15 @@
         </w:numPr>
       </w:pPr>
       <w:r>
-        <w:t>The order which the user enters their choices into the UserInput name space does not matter.</w:t>
+        <w:t xml:space="preserve">The order which the user enters their choices into the </w:t>
+      </w:r>
+      <w:proofErr w:type="spellStart"/>
+      <w:r>
+        <w:t>UserInput</w:t>
+      </w:r>
+      <w:proofErr w:type="spellEnd"/>
+      <w:r>
+        <w:t xml:space="preserve"> name space does not matter.</w:t>
       </w:r>
     </w:p>
     <w:p>
@@ -148,7 +230,23 @@
         </w:numPr>
       </w:pPr>
       <w:r>
-        <w:t xml:space="preserve">This UserInput serves as a module, a namespace, and an object, which is fed as an argument into a ParameterEstimation object.  </w:t>
+        <w:t xml:space="preserve">This </w:t>
+      </w:r>
+      <w:proofErr w:type="spellStart"/>
+      <w:r>
+        <w:t>UserInput</w:t>
+      </w:r>
+      <w:proofErr w:type="spellEnd"/>
+      <w:r>
+        <w:t xml:space="preserve"> serves as a module, a namespace, and an object, which is fed as an argument into a </w:t>
+      </w:r>
+      <w:proofErr w:type="spellStart"/>
+      <w:r>
+        <w:t>ParameterEstimation</w:t>
+      </w:r>
+      <w:proofErr w:type="spellEnd"/>
+      <w:r>
+        <w:t xml:space="preserve"> object.  </w:t>
       </w:r>
     </w:p>
     <w:p>
@@ -177,22 +275,78 @@
     </w:p>
     <w:p>
       <w:r>
-        <w:t>Below, a few specific examples and the features of the CheKiPEUQ package are explained.</w:t>
-      </w:r>
-    </w:p>
-    <w:p>
-      <w:pPr>
-        <w:rPr>
-          <w:b/>
-          <w:bCs/>
-        </w:rPr>
-      </w:pPr>
-      <w:r>
-        <w:rPr>
-          <w:b/>
-          <w:bCs/>
-        </w:rPr>
-        <w:t>#TODO: Change it so that at least example 1a has a more simple example of importing data from a file. Should just use numpy getfromcsv and then specify the column number where the data is for errors etc.</w:t>
+        <w:t xml:space="preserve">Below, a few specific examples and the features of the </w:t>
+      </w:r>
+      <w:proofErr w:type="spellStart"/>
+      <w:r>
+        <w:t>CheKiPEUQ</w:t>
+      </w:r>
+      <w:proofErr w:type="spellEnd"/>
+      <w:r>
+        <w:t xml:space="preserve"> package are explained.</w:t>
+      </w:r>
+    </w:p>
+    <w:p>
+      <w:pPr>
+        <w:rPr>
+          <w:b/>
+          <w:bCs/>
+        </w:rPr>
+      </w:pPr>
+      <w:r>
+        <w:rPr>
+          <w:b/>
+          <w:bCs/>
+        </w:rPr>
+        <w:t xml:space="preserve">#TODO: Change it so that at least example 1a has a </w:t>
+      </w:r>
+      <w:proofErr w:type="gramStart"/>
+      <w:r>
+        <w:rPr>
+          <w:b/>
+          <w:bCs/>
+        </w:rPr>
+        <w:t>more simple</w:t>
+      </w:r>
+      <w:proofErr w:type="gramEnd"/>
+      <w:r>
+        <w:rPr>
+          <w:b/>
+          <w:bCs/>
+        </w:rPr>
+        <w:t xml:space="preserve"> example of importing data from a file. Should just use </w:t>
+      </w:r>
+      <w:proofErr w:type="spellStart"/>
+      <w:r>
+        <w:rPr>
+          <w:b/>
+          <w:bCs/>
+        </w:rPr>
+        <w:t>numpy</w:t>
+      </w:r>
+      <w:proofErr w:type="spellEnd"/>
+      <w:r>
+        <w:rPr>
+          <w:b/>
+          <w:bCs/>
+        </w:rPr>
+        <w:t xml:space="preserve"> </w:t>
+      </w:r>
+      <w:proofErr w:type="spellStart"/>
+      <w:r>
+        <w:rPr>
+          <w:b/>
+          <w:bCs/>
+        </w:rPr>
+        <w:t>getfromcsv</w:t>
+      </w:r>
+      <w:proofErr w:type="spellEnd"/>
+      <w:r>
+        <w:rPr>
+          <w:b/>
+          <w:bCs/>
+        </w:rPr>
+        <w:t xml:space="preserve"> and then specify the column number where the data is for errors etc.</w:t>
       </w:r>
     </w:p>
     <w:p>
@@ -236,10 +390,26 @@
         <w:t>since the purpose is to learn how t</w:t>
       </w:r>
       <w:r>
-        <w:t xml:space="preserve">o use CheKiPEUQ. </w:t>
-      </w:r>
-      <w:r>
-        <w:t xml:space="preserve">Users should open the runfile to look inside. </w:t>
+        <w:t xml:space="preserve">o use </w:t>
+      </w:r>
+      <w:proofErr w:type="spellStart"/>
+      <w:r>
+        <w:t>CheKiPEUQ</w:t>
+      </w:r>
+      <w:proofErr w:type="spellEnd"/>
+      <w:r>
+        <w:t xml:space="preserve">. </w:t>
+      </w:r>
+      <w:r>
+        <w:t xml:space="preserve">Users should open the </w:t>
+      </w:r>
+      <w:proofErr w:type="spellStart"/>
+      <w:r>
+        <w:t>runfile</w:t>
+      </w:r>
+      <w:proofErr w:type="spellEnd"/>
+      <w:r>
+        <w:t xml:space="preserve"> to look inside. </w:t>
       </w:r>
       <w:r>
         <w:t xml:space="preserve">All users need to understand is that there are six parameters. Ea1, Ea2, A1, A2, g1, g2.  </w:t>
@@ -257,7 +427,15 @@
         <w:t xml:space="preserve">.  </w:t>
       </w:r>
       <w:r>
-        <w:t xml:space="preserve">Notice that every variable made is passed into the UserInput. One thing that is important to recognize is that a </w:t>
+        <w:t xml:space="preserve">Notice that every variable made is passed into the </w:t>
+      </w:r>
+      <w:proofErr w:type="spellStart"/>
+      <w:r>
+        <w:t>UserInput</w:t>
+      </w:r>
+      <w:proofErr w:type="spellEnd"/>
+      <w:r>
+        <w:t xml:space="preserve">. One thing that is important to recognize is that a </w:t>
       </w:r>
       <w:r>
         <w:rPr>
@@ -267,10 +445,36 @@
         <w:t>model</w:t>
       </w:r>
       <w:r>
-        <w:t xml:space="preserve"> must be provided to the runfile in the form of a python function given to </w:t>
-      </w:r>
-      <w:r>
-        <w:t>UserInput.model['simulateByInputParametersOnlyFunction']</w:t>
+        <w:t xml:space="preserve"> must be provided to the </w:t>
+      </w:r>
+      <w:proofErr w:type="spellStart"/>
+      <w:r>
+        <w:t>runfile</w:t>
+      </w:r>
+      <w:proofErr w:type="spellEnd"/>
+      <w:r>
+        <w:t xml:space="preserve"> in the form of a python function given to </w:t>
+      </w:r>
+      <w:proofErr w:type="spellStart"/>
+      <w:proofErr w:type="gramStart"/>
+      <w:r>
+        <w:t>UserInput.model</w:t>
+      </w:r>
+      <w:proofErr w:type="spellEnd"/>
+      <w:r>
+        <w:t>[</w:t>
+      </w:r>
+      <w:proofErr w:type="gramEnd"/>
+      <w:r>
+        <w:t>'</w:t>
+      </w:r>
+      <w:proofErr w:type="spellStart"/>
+      <w:r>
+        <w:t>simulateByInputParametersOnlyFunction</w:t>
+      </w:r>
+      <w:proofErr w:type="spellEnd"/>
+      <w:r>
+        <w:t>']</w:t>
       </w:r>
       <w:r>
         <w:t xml:space="preserve">.  This function </w:t>
@@ -298,40 +502,110 @@
       <w:r>
         <w:t xml:space="preserve">  Users may optionally provide </w:t>
       </w:r>
-      <w:r>
-        <w:t>UserInput.model['simulationOutputProcessingFunction']</w:t>
-      </w:r>
-      <w:r>
-        <w:t xml:space="preserve"> which can parse the output from the simulation function in order to match the format of the responses_observed.  </w:t>
+      <w:proofErr w:type="spellStart"/>
+      <w:proofErr w:type="gramStart"/>
+      <w:r>
+        <w:t>UserInput.model</w:t>
+      </w:r>
+      <w:proofErr w:type="spellEnd"/>
+      <w:r>
+        <w:t>[</w:t>
+      </w:r>
+      <w:proofErr w:type="gramEnd"/>
+      <w:r>
+        <w:t>'</w:t>
+      </w:r>
+      <w:proofErr w:type="spellStart"/>
+      <w:r>
+        <w:t>simulationOutputProcessingFunction</w:t>
+      </w:r>
+      <w:proofErr w:type="spellEnd"/>
+      <w:r>
+        <w:t>']</w:t>
+      </w:r>
+      <w:r>
+        <w:t xml:space="preserve"> which can parse the output from the simulation function in order to match the format of the </w:t>
+      </w:r>
+      <w:proofErr w:type="spellStart"/>
+      <w:r>
+        <w:t>responses_observed</w:t>
+      </w:r>
+      <w:proofErr w:type="spellEnd"/>
+      <w:r>
+        <w:t xml:space="preserve">.  </w:t>
       </w:r>
     </w:p>
     <w:p>
       <w:r>
         <w:t xml:space="preserve">Note: The </w:t>
       </w:r>
-      <w:r>
-        <w:t>'simulateByInputParametersOnlyFunction'</w:t>
-      </w:r>
-      <w:r>
-        <w:t xml:space="preserve">  must return ONLY a vector (or set of vectors) with the same length as </w:t>
-      </w:r>
+      <w:proofErr w:type="gramStart"/>
+      <w:r>
+        <w:t>'</w:t>
+      </w:r>
+      <w:proofErr w:type="spellStart"/>
+      <w:r>
+        <w:t>simulateByInputParametersOnlyFunction</w:t>
+      </w:r>
+      <w:proofErr w:type="spellEnd"/>
+      <w:r>
+        <w:t>'</w:t>
+      </w:r>
+      <w:r>
+        <w:t xml:space="preserve">  must</w:t>
+      </w:r>
+      <w:proofErr w:type="gramEnd"/>
+      <w:r>
+        <w:t xml:space="preserve"> return ONLY a vector (or set of vectors) with the same length as </w:t>
+      </w:r>
+      <w:proofErr w:type="spellStart"/>
       <w:r>
         <w:t>responses_observed</w:t>
       </w:r>
-      <w:r>
-        <w:t xml:space="preserve">.  If for example  </w:t>
-      </w:r>
-      <w:r>
-        <w:t>'simulateByInputParametersOnlyFunction'</w:t>
-      </w:r>
+      <w:proofErr w:type="spellEnd"/>
+      <w:r>
+        <w:t xml:space="preserve">.  If for </w:t>
+      </w:r>
+      <w:proofErr w:type="gramStart"/>
+      <w:r>
+        <w:t xml:space="preserve">example  </w:t>
+      </w:r>
+      <w:r>
+        <w:t>'</w:t>
+      </w:r>
+      <w:proofErr w:type="spellStart"/>
+      <w:r>
+        <w:t>simulateByInputParametersOnlyFunction</w:t>
+      </w:r>
+      <w:proofErr w:type="spellEnd"/>
+      <w:r>
+        <w:t>'</w:t>
+      </w:r>
+      <w:proofErr w:type="gramEnd"/>
       <w:r>
         <w:t xml:space="preserve">  returns both an abscissa and a set of simulated responses, then a </w:t>
       </w:r>
       <w:r>
-        <w:t>'simulationOutputProcessingFunction'</w:t>
-      </w:r>
-      <w:r>
-        <w:t xml:space="preserve"> must be provided which will extract or produce something with the same size as responses_observed.</w:t>
+        <w:t>'</w:t>
+      </w:r>
+      <w:proofErr w:type="spellStart"/>
+      <w:r>
+        <w:t>simulationOutputProcessingFunction</w:t>
+      </w:r>
+      <w:proofErr w:type="spellEnd"/>
+      <w:r>
+        <w:t>'</w:t>
+      </w:r>
+      <w:r>
+        <w:t xml:space="preserve"> must be provided which will extract or produce something with the same size as </w:t>
+      </w:r>
+      <w:proofErr w:type="spellStart"/>
+      <w:r>
+        <w:t>responses_observed</w:t>
+      </w:r>
+      <w:proofErr w:type="spellEnd"/>
+      <w:r>
+        <w:t>.</w:t>
       </w:r>
     </w:p>
     <w:p>
@@ -340,13 +614,29 @@
         <w:t xml:space="preserve">After </w:t>
       </w:r>
       <w:r>
-        <w:t xml:space="preserve">the UserInput </w:t>
+        <w:t xml:space="preserve">the </w:t>
+      </w:r>
+      <w:proofErr w:type="spellStart"/>
+      <w:r>
+        <w:t>UserInput</w:t>
+      </w:r>
+      <w:proofErr w:type="spellEnd"/>
+      <w:r>
+        <w:t xml:space="preserve"> </w:t>
       </w:r>
       <w:r>
         <w:t>is defined, it is</w:t>
       </w:r>
       <w:r>
-        <w:t xml:space="preserve"> passed as an argument to create a parameter estimation object which we call PE_object (an arbitrary choice). </w:t>
+        <w:t xml:space="preserve"> passed as an argument to create a parameter estimation object which we call </w:t>
+      </w:r>
+      <w:proofErr w:type="spellStart"/>
+      <w:r>
+        <w:t>PE_object</w:t>
+      </w:r>
+      <w:proofErr w:type="spellEnd"/>
+      <w:r>
+        <w:t xml:space="preserve"> (an arbitrary choice). </w:t>
       </w:r>
     </w:p>
     <w:p>
@@ -356,18 +646,52 @@
       <w:r>
         <w:t xml:space="preserve">the command </w:t>
       </w:r>
-      <w:r>
-        <w:t>PE_object.doMetropolisHastings()</w:t>
-      </w:r>
-    </w:p>
-    <w:p>
-      <w:r>
-        <w:t xml:space="preserve">This will run the MCMC using the default choices that were given for mcmc.  </w:t>
-      </w:r>
-    </w:p>
-    <w:p>
-      <w:r>
-        <w:t xml:space="preserve">Finally, we use the command PE_object.createAllPlots() to create the default plots for whatever type of choices we have made.  In this case, </w:t>
+      <w:proofErr w:type="spellStart"/>
+      <w:r>
+        <w:t>PE_</w:t>
+      </w:r>
+      <w:proofErr w:type="gramStart"/>
+      <w:r>
+        <w:t>object.doMetropolisHastings</w:t>
+      </w:r>
+      <w:proofErr w:type="spellEnd"/>
+      <w:r>
+        <w:t>()</w:t>
+      </w:r>
+      <w:proofErr w:type="gramEnd"/>
+    </w:p>
+    <w:p>
+      <w:r>
+        <w:t xml:space="preserve">This will run the MCMC using the default choices that were given for </w:t>
+      </w:r>
+      <w:proofErr w:type="spellStart"/>
+      <w:r>
+        <w:t>mcmc</w:t>
+      </w:r>
+      <w:proofErr w:type="spellEnd"/>
+      <w:r>
+        <w:t xml:space="preserve">.  </w:t>
+      </w:r>
+    </w:p>
+    <w:p>
+      <w:r>
+        <w:t xml:space="preserve">Finally, we use the command </w:t>
+      </w:r>
+      <w:proofErr w:type="spellStart"/>
+      <w:r>
+        <w:t>PE_</w:t>
+      </w:r>
+      <w:proofErr w:type="gramStart"/>
+      <w:r>
+        <w:t>object.createAllPlots</w:t>
+      </w:r>
+      <w:proofErr w:type="spellEnd"/>
+      <w:r>
+        <w:t>(</w:t>
+      </w:r>
+      <w:proofErr w:type="gramEnd"/>
+      <w:r>
+        <w:t xml:space="preserve">) to create the default plots for whatever type of choices we have made.  In this case, </w:t>
       </w:r>
       <w:r>
         <w:t>looks focus on just the final plot. We</w:t>
@@ -400,7 +724,15 @@
         </w:numPr>
       </w:pPr>
       <w:r>
-        <w:t>The simulation from mu_guess which is the initial guess (which is taken as the prior if no other initial guess was provided)</w:t>
+        <w:t xml:space="preserve">The simulation from </w:t>
+      </w:r>
+      <w:proofErr w:type="spellStart"/>
+      <w:r>
+        <w:t>mu_guess</w:t>
+      </w:r>
+      <w:proofErr w:type="spellEnd"/>
+      <w:r>
+        <w:t xml:space="preserve"> which is the initial guess (which is taken as the prior if no other initial guess was provided)</w:t>
       </w:r>
     </w:p>
     <w:p>
@@ -424,7 +756,23 @@
         </w:numPr>
       </w:pPr>
       <w:r>
-        <w:t xml:space="preserve">The mu_AP result, which is the highest expected value.  In practice, we ideally want the mu_AP result and MAP result to be approximately the same.  </w:t>
+        <w:t xml:space="preserve">The </w:t>
+      </w:r>
+      <w:proofErr w:type="spellStart"/>
+      <w:r>
+        <w:t>mu_AP</w:t>
+      </w:r>
+      <w:proofErr w:type="spellEnd"/>
+      <w:r>
+        <w:t xml:space="preserve"> result, which is the highest expected value.  In practice, we ideally want the </w:t>
+      </w:r>
+      <w:proofErr w:type="spellStart"/>
+      <w:r>
+        <w:t>mu_AP</w:t>
+      </w:r>
+      <w:proofErr w:type="spellEnd"/>
+      <w:r>
+        <w:t xml:space="preserve"> result and MAP result to be approximately the same.  </w:t>
       </w:r>
     </w:p>
     <w:p>
@@ -439,7 +787,15 @@
         <w:t xml:space="preserve">Details beyond the scope of this tutorial: </w:t>
       </w:r>
       <w:r>
-        <w:t xml:space="preserve">When they are not the same, it usually means one of a few things: a) that more mcmc sampling must be done </w:t>
+        <w:t xml:space="preserve">When they are not the same, it usually means one of a few things: a) that more </w:t>
+      </w:r>
+      <w:proofErr w:type="spellStart"/>
+      <w:r>
+        <w:t>mcmc</w:t>
+      </w:r>
+      <w:proofErr w:type="spellEnd"/>
+      <w:r>
+        <w:t xml:space="preserve"> sampling must be done </w:t>
       </w:r>
       <w:r>
         <w:t xml:space="preserve">to get a better exploration of the response surface, </w:t>
@@ -453,8 +809,13 @@
       <w:r>
         <w:t xml:space="preserve">(this issue is described a bit in the next tutorial), c) that the </w:t>
       </w:r>
-      <w:r>
-        <w:t>mcmc step length(s) are not a good match to the curvature of the response surface so it is not being sampled well, d) that the model is very sensitive to parameter choices, e) that the posterior probability is asymmetric (it may even be multi-modal).</w:t>
+      <w:proofErr w:type="spellStart"/>
+      <w:r>
+        <w:t>mcmc</w:t>
+      </w:r>
+      <w:proofErr w:type="spellEnd"/>
+      <w:r>
+        <w:t xml:space="preserve"> step length(s) are not a good match to the curvature of the response surface so it is not being sampled well, d) that the model is very sensitive to parameter choices, e) that the posterior probability is asymmetric (it may even be multi-modal).</w:t>
       </w:r>
     </w:p>
     <w:p>
@@ -462,13 +823,21 @@
         <w:t>For those curious about the model, this is a</w:t>
       </w:r>
       <w:r>
-        <w:t>n example with two states.  Each state has</w:t>
+        <w:t xml:space="preserve">n example with two states.  Each state </w:t>
+      </w:r>
+      <w:proofErr w:type="gramStart"/>
+      <w:r>
+        <w:t>has</w:t>
       </w:r>
       <w:r>
         <w:t xml:space="preserve"> a</w:t>
       </w:r>
       <w:r>
-        <w:t xml:space="preserve"> “base” activation ener</w:t>
+        <w:t xml:space="preserve"> “</w:t>
+      </w:r>
+      <w:proofErr w:type="gramEnd"/>
+      <w:r>
+        <w:t>base” activation ener</w:t>
       </w:r>
       <w:r>
         <w:t>gy</w:t>
@@ -482,6 +851,9 @@
     </w:p>
     <w:p/>
     <w:p>
+      <w:pPr>
+        <w:pStyle w:val="NoSpacing"/>
+      </w:pPr>
       <w:r>
         <w:rPr>
           <w:b/>
@@ -513,14 +885,51 @@
       <w:r>
         <w:t xml:space="preserve">This is the same as example 1a, except that now we use </w:t>
       </w:r>
-      <w:r>
-        <w:t>PE_object.doOptimizeNegLogP(method="BFGS", printOptimum=True, verbose=True)</w:t>
-      </w:r>
-    </w:p>
-    <w:p>
-      <w:r>
-        <w:t>This set of choices will ignore the mcmc settings, and will not include a mu_AP</w:t>
-      </w:r>
+      <w:proofErr w:type="spellStart"/>
+      <w:r>
+        <w:t>PE_</w:t>
+      </w:r>
+      <w:proofErr w:type="gramStart"/>
+      <w:r>
+        <w:t>object.doOptimizeNegLogP</w:t>
+      </w:r>
+      <w:proofErr w:type="spellEnd"/>
+      <w:r>
+        <w:t>(</w:t>
+      </w:r>
+      <w:proofErr w:type="gramEnd"/>
+      <w:r>
+        <w:t xml:space="preserve">method="BFGS", </w:t>
+      </w:r>
+      <w:proofErr w:type="spellStart"/>
+      <w:r>
+        <w:t>printOptimum</w:t>
+      </w:r>
+      <w:proofErr w:type="spellEnd"/>
+      <w:r>
+        <w:t>=True, verbose=True)</w:t>
+      </w:r>
+    </w:p>
+    <w:p>
+      <w:pPr>
+        <w:pStyle w:val="NoSpacing"/>
+      </w:pPr>
+      <w:r>
+        <w:t xml:space="preserve">This set of choices will ignore the </w:t>
+      </w:r>
+      <w:proofErr w:type="spellStart"/>
+      <w:r>
+        <w:t>mcmc</w:t>
+      </w:r>
+      <w:proofErr w:type="spellEnd"/>
+      <w:r>
+        <w:t xml:space="preserve"> settings, and will not include a </w:t>
+      </w:r>
+      <w:proofErr w:type="spellStart"/>
+      <w:r>
+        <w:t>mu_AP</w:t>
+      </w:r>
+      <w:proofErr w:type="spellEnd"/>
       <w:r>
         <w:t xml:space="preserve"> in the output</w:t>
       </w:r>
@@ -530,6 +939,12 @@
     </w:p>
     <w:p>
       <w:pPr>
+        <w:pStyle w:val="NoSpacing"/>
+      </w:pPr>
+    </w:p>
+    <w:p>
+      <w:pPr>
+        <w:pStyle w:val="NoSpacing"/>
         <w:rPr>
           <w:b/>
           <w:bCs/>
@@ -562,26 +977,98 @@
     </w:p>
     <w:p>
       <w:pPr>
-        <w:rPr>
-          <w:b/>
-          <w:bCs/>
-        </w:rPr>
-      </w:pPr>
-      <w:r>
-        <w:t>PE_object.doGridSearch('getLogP', verbose = False)</w:t>
-      </w:r>
-    </w:p>
-    <w:p>
-      <w:r>
-        <w:t xml:space="preserve">This set of choices will ignore the mcmc settings, and will not include a mu_AP in the output (at this time).  </w:t>
-      </w:r>
-    </w:p>
-    <w:p>
-      <w:r>
-        <w:t>It is anticipated that in the future the gridsearch will provide a mu_AP value.</w:t>
-      </w:r>
-    </w:p>
-    <w:p>
+        <w:pStyle w:val="NoSpacing"/>
+        <w:rPr>
+          <w:b/>
+          <w:bCs/>
+        </w:rPr>
+      </w:pPr>
+      <w:proofErr w:type="spellStart"/>
+      <w:r>
+        <w:t>PE_</w:t>
+      </w:r>
+      <w:proofErr w:type="gramStart"/>
+      <w:r>
+        <w:t>object.doGridSearch</w:t>
+      </w:r>
+      <w:proofErr w:type="spellEnd"/>
+      <w:r>
+        <w:t>(</w:t>
+      </w:r>
+      <w:proofErr w:type="gramEnd"/>
+      <w:r>
+        <w:t>'</w:t>
+      </w:r>
+      <w:proofErr w:type="spellStart"/>
+      <w:r>
+        <w:t>getLogP</w:t>
+      </w:r>
+      <w:proofErr w:type="spellEnd"/>
+      <w:r>
+        <w:t>', verbose = False)</w:t>
+      </w:r>
+    </w:p>
+    <w:p>
+      <w:pPr>
+        <w:pStyle w:val="NoSpacing"/>
+      </w:pPr>
+      <w:r>
+        <w:t xml:space="preserve">This set of choices will ignore the </w:t>
+      </w:r>
+      <w:proofErr w:type="spellStart"/>
+      <w:r>
+        <w:t>mcmc</w:t>
+      </w:r>
+      <w:proofErr w:type="spellEnd"/>
+      <w:r>
+        <w:t xml:space="preserve"> settings, and will not include a </w:t>
+      </w:r>
+      <w:proofErr w:type="spellStart"/>
+      <w:r>
+        <w:t>mu_AP</w:t>
+      </w:r>
+      <w:proofErr w:type="spellEnd"/>
+      <w:r>
+        <w:t xml:space="preserve"> in the output (at this time).  </w:t>
+      </w:r>
+    </w:p>
+    <w:p>
+      <w:pPr>
+        <w:pStyle w:val="NoSpacing"/>
+      </w:pPr>
+      <w:r>
+        <w:t xml:space="preserve">It is anticipated that in the future the </w:t>
+      </w:r>
+      <w:proofErr w:type="spellStart"/>
+      <w:r>
+        <w:t>gridsearch</w:t>
+      </w:r>
+      <w:proofErr w:type="spellEnd"/>
+      <w:r>
+        <w:t xml:space="preserve"> will provide a </w:t>
+      </w:r>
+      <w:proofErr w:type="spellStart"/>
+      <w:r>
+        <w:t>mu_AP</w:t>
+      </w:r>
+      <w:proofErr w:type="spellEnd"/>
+      <w:r>
+        <w:t xml:space="preserve"> value.</w:t>
+      </w:r>
+    </w:p>
+    <w:p>
+      <w:pPr>
+        <w:pStyle w:val="NoSpacing"/>
+        <w:rPr>
+          <w:b/>
+          <w:bCs/>
+        </w:rPr>
+      </w:pPr>
+    </w:p>
+    <w:p>
+      <w:pPr>
+        <w:pStyle w:val="NoSpacing"/>
+      </w:pPr>
       <w:r>
         <w:rPr>
           <w:b/>
@@ -607,6 +1094,18 @@
       </w:r>
     </w:p>
     <w:p>
+      <w:pPr>
+        <w:pStyle w:val="NoSpacing"/>
+        <w:rPr>
+          <w:b/>
+          <w:bCs/>
+        </w:rPr>
+      </w:pPr>
+    </w:p>
+    <w:p>
+      <w:pPr>
+        <w:pStyle w:val="NoSpacing"/>
+      </w:pPr>
       <w:r>
         <w:rPr>
           <w:b/>
@@ -636,7 +1135,15 @@
         <w:t xml:space="preserve"> </w:t>
       </w:r>
       <w:r>
-        <w:t xml:space="preserve">Example 2 is similar to Example 1.  The only major different is that example 2 shows that it is possible to perform a simulation using Cantera.  It is important to note that the simulation function is called </w:t>
+        <w:t xml:space="preserve">Example 2 is similar to Example 1.  The only major different is that example 2 shows that it is possible to perform a simulation using </w:t>
+      </w:r>
+      <w:proofErr w:type="spellStart"/>
+      <w:r>
+        <w:t>Cantera</w:t>
+      </w:r>
+      <w:proofErr w:type="spellEnd"/>
+      <w:r>
+        <w:t xml:space="preserve">.  It is important to note that the simulation function is called </w:t>
       </w:r>
       <w:r>
         <w:t>cantera_simulation_wrapper_example2</w:t>
@@ -645,30 +1152,59 @@
         <w:t xml:space="preserve"> and is located inside of </w:t>
       </w:r>
       <w:r>
+        <w:t>model_functions_</w:t>
+      </w:r>
+      <w:proofErr w:type="gramStart"/>
+      <w:r>
+        <w:t>example2</w:t>
+      </w:r>
+      <w:r>
+        <w:t>.py  .</w:t>
+      </w:r>
+      <w:proofErr w:type="gramEnd"/>
+      <w:r>
+        <w:t xml:space="preserve"> If one looks inside </w:t>
+      </w:r>
+      <w:r>
         <w:t>model_functions_example2</w:t>
       </w:r>
       <w:r>
-        <w:t xml:space="preserve">.py  . </w:t>
-      </w:r>
-      <w:r>
-        <w:lastRenderedPageBreak/>
-        <w:t xml:space="preserve">If one looks inside </w:t>
-      </w:r>
-      <w:r>
-        <w:t>model_functions_example2</w:t>
-      </w:r>
-      <w:r>
-        <w:t xml:space="preserve">, one can see that it relies upon using some functions from the CheKiPEUQ package to interface with cantera. Specifically, the </w:t>
-      </w:r>
+        <w:t xml:space="preserve">, one can see that it relies upon using some functions from the </w:t>
+      </w:r>
+      <w:proofErr w:type="spellStart"/>
+      <w:r>
+        <w:t>CheKiPEUQ</w:t>
+      </w:r>
+      <w:proofErr w:type="spellEnd"/>
+      <w:r>
+        <w:t xml:space="preserve"> package to interface with </w:t>
+      </w:r>
+      <w:proofErr w:type="spellStart"/>
+      <w:r>
+        <w:t>cantera</w:t>
+      </w:r>
+      <w:proofErr w:type="spellEnd"/>
+      <w:r>
+        <w:t xml:space="preserve">. Specifically, the </w:t>
+      </w:r>
+      <w:proofErr w:type="spellStart"/>
       <w:r>
         <w:t>canteraSimulate</w:t>
       </w:r>
+      <w:proofErr w:type="spellEnd"/>
       <w:r>
         <w:t xml:space="preserve"> function.</w:t>
       </w:r>
     </w:p>
-    <w:p/>
-    <w:p>
+    <w:p>
+      <w:pPr>
+        <w:pStyle w:val="NoSpacing"/>
+      </w:pPr>
+    </w:p>
+    <w:p>
+      <w:pPr>
+        <w:pStyle w:val="NoSpacing"/>
+      </w:pPr>
       <w:r>
         <w:rPr>
           <w:b/>
@@ -686,10 +1222,18 @@
         <w:t>integral is used instead of the rate</w:t>
       </w:r>
       <w:r>
-        <w:t xml:space="preserve"> for mcmc</w:t>
-      </w:r>
-    </w:p>
-    <w:p>
+        <w:t xml:space="preserve"> for </w:t>
+      </w:r>
+      <w:proofErr w:type="spellStart"/>
+      <w:r>
+        <w:t>mcmc</w:t>
+      </w:r>
+      <w:proofErr w:type="spellEnd"/>
+    </w:p>
+    <w:p>
+      <w:pPr>
+        <w:pStyle w:val="NoSpacing"/>
+      </w:pPr>
       <w:r>
         <w:rPr>
           <w:b/>
@@ -719,6 +1263,9 @@
       </w:r>
     </w:p>
     <w:p>
+      <w:pPr>
+        <w:pStyle w:val="NoSpacing"/>
+      </w:pPr>
       <w:r>
         <w:rPr>
           <w:b/>
@@ -740,21 +1287,79 @@
         <w:t xml:space="preserve">only </w:t>
       </w:r>
       <w:r>
-        <w:t>the indices that are noted are allowed to change.  This reducedParameterSpace feature works with mcmc, grid search, and optimization.</w:t>
-      </w:r>
-    </w:p>
-    <w:p>
-      <w:r>
-        <w:t>#TODO: make it so that people can put the variable names into the reducedParameterSpace feature, as strings, rather than making them put in the indices.</w:t>
-      </w:r>
-    </w:p>
-    <w:p>
-      <w:r>
-        <w:rPr>
-          <w:b/>
-          <w:bCs/>
-        </w:rPr>
-        <w:t xml:space="preserve">Example 3b: </w:t>
+        <w:t xml:space="preserve">the indices that are noted are allowed to change.  This </w:t>
+      </w:r>
+      <w:proofErr w:type="spellStart"/>
+      <w:r>
+        <w:t>reducedParameterSpace</w:t>
+      </w:r>
+      <w:proofErr w:type="spellEnd"/>
+      <w:r>
+        <w:t xml:space="preserve"> feature works with </w:t>
+      </w:r>
+      <w:proofErr w:type="spellStart"/>
+      <w:r>
+        <w:t>mcmc</w:t>
+      </w:r>
+      <w:proofErr w:type="spellEnd"/>
+      <w:r>
+        <w:t>, grid search, and optimization.</w:t>
+      </w:r>
+    </w:p>
+    <w:p>
+      <w:pPr>
+        <w:pStyle w:val="NoSpacing"/>
+      </w:pPr>
+    </w:p>
+    <w:p>
+      <w:pPr>
+        <w:pStyle w:val="NoSpacing"/>
+      </w:pPr>
+      <w:r>
+        <w:t xml:space="preserve">#TODO: make it so that people can put the variable names into the </w:t>
+      </w:r>
+      <w:proofErr w:type="spellStart"/>
+      <w:r>
+        <w:t>reducedParameterSpace</w:t>
+      </w:r>
+      <w:proofErr w:type="spellEnd"/>
+      <w:r>
+        <w:t xml:space="preserve"> feature, as strings, rather than making them put in the indices.</w:t>
+      </w:r>
+    </w:p>
+    <w:p>
+      <w:pPr>
+        <w:pStyle w:val="NoSpacing"/>
+        <w:rPr>
+          <w:b/>
+          <w:bCs/>
+        </w:rPr>
+      </w:pPr>
+    </w:p>
+    <w:p>
+      <w:pPr>
+        <w:pStyle w:val="NoSpacing"/>
+      </w:pPr>
+      <w:r>
+        <w:rPr>
+          <w:b/>
+          <w:bCs/>
+        </w:rPr>
+        <w:t>Example 3</w:t>
+      </w:r>
+      <w:r>
+        <w:rPr>
+          <w:b/>
+          <w:bCs/>
+        </w:rPr>
+        <w:t>d</w:t>
+      </w:r>
+      <w:r>
+        <w:rPr>
+          <w:b/>
+          <w:bCs/>
+        </w:rPr>
+        <w:t xml:space="preserve">: </w:t>
       </w:r>
       <w:r>
         <w:t xml:space="preserve">is a variation of Example 1 where </w:t>
@@ -765,21 +1370,39 @@
     </w:p>
     <w:p>
       <w:pPr>
-        <w:rPr>
-          <w:b/>
-          <w:bCs/>
-        </w:rPr>
-      </w:pPr>
-      <w:r>
-        <w:rPr>
-          <w:b/>
-          <w:bCs/>
-        </w:rPr>
-        <w:t>Example 4: Some kind of Cantera Example</w:t>
-      </w:r>
-    </w:p>
-    <w:p>
-      <w:pPr>
+        <w:pStyle w:val="NoSpacing"/>
+        <w:rPr>
+          <w:b/>
+          <w:bCs/>
+        </w:rPr>
+      </w:pPr>
+      <w:r>
+        <w:rPr>
+          <w:b/>
+          <w:bCs/>
+        </w:rPr>
+        <w:t xml:space="preserve">Example 4: Some kind of </w:t>
+      </w:r>
+      <w:proofErr w:type="spellStart"/>
+      <w:r>
+        <w:rPr>
+          <w:b/>
+          <w:bCs/>
+        </w:rPr>
+        <w:t>Cantera</w:t>
+      </w:r>
+      <w:proofErr w:type="spellEnd"/>
+      <w:r>
+        <w:rPr>
+          <w:b/>
+          <w:bCs/>
+        </w:rPr>
+        <w:t xml:space="preserve"> Example</w:t>
+      </w:r>
+    </w:p>
+    <w:p>
+      <w:pPr>
+        <w:pStyle w:val="NoSpacing"/>
         <w:rPr>
           <w:b/>
           <w:bCs/>
@@ -804,25 +1427,1047 @@
           <w:b/>
           <w:bCs/>
         </w:rPr>
-        <w:t>Some kind of Cantera Example</w:t>
-      </w:r>
-    </w:p>
-    <w:p>
-      <w:pPr>
-        <w:rPr>
-          <w:b/>
-          <w:bCs/>
-        </w:rPr>
-      </w:pPr>
-      <w:r>
-        <w:rPr>
-          <w:b/>
-          <w:bCs/>
-        </w:rPr>
-        <w:t>Example 6: Some kind of Cantera Example</w:t>
-      </w:r>
-    </w:p>
-    <w:p>
+        <w:t xml:space="preserve">Some kind of </w:t>
+      </w:r>
+      <w:proofErr w:type="spellStart"/>
+      <w:r>
+        <w:rPr>
+          <w:b/>
+          <w:bCs/>
+        </w:rPr>
+        <w:t>Cantera</w:t>
+      </w:r>
+      <w:proofErr w:type="spellEnd"/>
+      <w:r>
+        <w:rPr>
+          <w:b/>
+          <w:bCs/>
+        </w:rPr>
+        <w:t xml:space="preserve"> Example</w:t>
+      </w:r>
+    </w:p>
+    <w:p>
+      <w:pPr>
+        <w:pStyle w:val="NoSpacing"/>
+        <w:rPr>
+          <w:bCs/>
+        </w:rPr>
+      </w:pPr>
+      <w:r>
+        <w:rPr>
+          <w:b/>
+          <w:bCs/>
+        </w:rPr>
+        <w:t xml:space="preserve">Example 6: </w:t>
+      </w:r>
+      <w:proofErr w:type="spellStart"/>
+      <w:r>
+        <w:rPr>
+          <w:bCs/>
+        </w:rPr>
+        <w:t>Cantera</w:t>
+      </w:r>
+      <w:proofErr w:type="spellEnd"/>
+      <w:r>
+        <w:rPr>
+          <w:bCs/>
+        </w:rPr>
+        <w:t xml:space="preserve"> Example</w:t>
+      </w:r>
+      <w:r>
+        <w:rPr>
+          <w:bCs/>
+        </w:rPr>
+        <w:t xml:space="preserve"> with coverage dependent activation energy offsets.</w:t>
+      </w:r>
+      <w:r>
+        <w:rPr>
+          <w:bCs/>
+        </w:rPr>
+        <w:t xml:space="preserve"> The basic flow of this example is like this:</w:t>
+      </w:r>
+    </w:p>
+    <w:p>
+      <w:pPr>
+        <w:pStyle w:val="NoSpacing"/>
+        <w:rPr>
+          <w:bCs/>
+        </w:rPr>
+      </w:pPr>
+      <w:proofErr w:type="spellStart"/>
+      <w:r>
+        <w:rPr>
+          <w:bCs/>
+        </w:rPr>
+        <w:t>CheKiPEUQ</w:t>
+      </w:r>
+      <w:proofErr w:type="spellEnd"/>
+      <w:r>
+        <w:rPr>
+          <w:bCs/>
+        </w:rPr>
+        <w:t xml:space="preserve"> </w:t>
+      </w:r>
+      <w:r>
+        <w:rPr>
+          <w:bCs/>
+        </w:rPr>
+        <w:t xml:space="preserve">imports </w:t>
+      </w:r>
+      <w:r>
+        <w:rPr>
+          <w:bCs/>
+        </w:rPr>
+        <w:t>integrated_cantera_simulation_wrapper_example6</w:t>
+      </w:r>
+      <w:r>
+        <w:rPr>
+          <w:bCs/>
+        </w:rPr>
+        <w:t xml:space="preserve"> so it can </w:t>
+      </w:r>
+      <w:proofErr w:type="gramStart"/>
+      <w:r>
+        <w:rPr>
+          <w:bCs/>
+        </w:rPr>
+        <w:t xml:space="preserve">call </w:t>
+      </w:r>
+      <w:r>
+        <w:rPr>
+          <w:bCs/>
+        </w:rPr>
+        <w:t xml:space="preserve"> </w:t>
+      </w:r>
+      <w:r>
+        <w:rPr>
+          <w:bCs/>
+        </w:rPr>
+        <w:t>integrated</w:t>
+      </w:r>
+      <w:proofErr w:type="gramEnd"/>
+      <w:r>
+        <w:rPr>
+          <w:bCs/>
+        </w:rPr>
+        <w:t>_cantera_simulation_wrapper_example6</w:t>
+      </w:r>
+      <w:r>
+        <w:rPr>
+          <w:bCs/>
+        </w:rPr>
+        <w:t xml:space="preserve"> </w:t>
+      </w:r>
+      <w:r>
+        <w:rPr>
+          <w:bCs/>
+        </w:rPr>
+        <w:t xml:space="preserve">which calls </w:t>
+      </w:r>
+      <w:r>
+        <w:rPr>
+          <w:bCs/>
+        </w:rPr>
+        <w:t>cantera_simulation_wrapper_example6</w:t>
+      </w:r>
+      <w:r>
+        <w:rPr>
+          <w:bCs/>
+        </w:rPr>
+        <w:t xml:space="preserve"> </w:t>
+      </w:r>
+    </w:p>
+    <w:p>
+      <w:pPr>
+        <w:pStyle w:val="NoSpacing"/>
+        <w:rPr>
+          <w:bCs/>
+        </w:rPr>
+      </w:pPr>
+    </w:p>
+    <w:p>
+      <w:pPr>
+        <w:pStyle w:val="NoSpacing"/>
+        <w:rPr>
+          <w:bCs/>
+        </w:rPr>
+      </w:pPr>
+      <w:r>
+        <w:rPr>
+          <w:bCs/>
+        </w:rPr>
+        <w:t>In this example, Ea2, A2, and gamma2 are not used.</w:t>
+      </w:r>
+    </w:p>
+    <w:p>
+      <w:pPr>
+        <w:pStyle w:val="NoSpacing"/>
+        <w:rPr>
+          <w:bCs/>
+        </w:rPr>
+      </w:pPr>
+    </w:p>
+    <w:p>
+      <w:pPr>
+        <w:pStyle w:val="NoSpacing"/>
+        <w:rPr>
+          <w:bCs/>
+        </w:rPr>
+      </w:pPr>
+      <w:proofErr w:type="spellStart"/>
+      <w:r>
+        <w:rPr>
+          <w:bCs/>
+        </w:rPr>
+        <w:t>Note</w:t>
+      </w:r>
+      <w:proofErr w:type="gramStart"/>
+      <w:r>
+        <w:rPr>
+          <w:bCs/>
+        </w:rPr>
+        <w:t>:The</w:t>
+      </w:r>
+      <w:proofErr w:type="spellEnd"/>
+      <w:proofErr w:type="gramEnd"/>
+      <w:r>
+        <w:rPr>
+          <w:bCs/>
+        </w:rPr>
+        <w:t xml:space="preserve"> times / x values are </w:t>
+      </w:r>
+      <w:proofErr w:type="spellStart"/>
+      <w:r>
+        <w:rPr>
+          <w:bCs/>
+        </w:rPr>
+        <w:t>globals</w:t>
+      </w:r>
+      <w:proofErr w:type="spellEnd"/>
+      <w:r>
+        <w:rPr>
+          <w:bCs/>
+        </w:rPr>
+        <w:t xml:space="preserve"> and are implied arguments for the function which does the integration (integrated_... ).</w:t>
+      </w:r>
+      <w:r>
+        <w:rPr>
+          <w:bCs/>
+        </w:rPr>
+        <w:t xml:space="preserve">  In this specific example, the times and </w:t>
+      </w:r>
+      <w:proofErr w:type="spellStart"/>
+      <w:r>
+        <w:rPr>
+          <w:bCs/>
+        </w:rPr>
+        <w:t>observed_x</w:t>
+      </w:r>
+      <w:proofErr w:type="spellEnd"/>
+      <w:r>
+        <w:rPr>
+          <w:bCs/>
+        </w:rPr>
+        <w:t xml:space="preserve"> values are exactly </w:t>
+      </w:r>
+      <w:r>
+        <w:rPr>
+          <w:bCs/>
+        </w:rPr>
+        <w:t>equal to each other and came from the experimental data.</w:t>
+      </w:r>
+    </w:p>
+    <w:p>
+      <w:pPr>
+        <w:pStyle w:val="NoSpacing"/>
+        <w:rPr>
+          <w:bCs/>
+        </w:rPr>
+      </w:pPr>
+    </w:p>
+    <w:p>
+      <w:pPr>
+        <w:pStyle w:val="NoSpacing"/>
+        <w:rPr>
+          <w:bCs/>
+        </w:rPr>
+      </w:pPr>
+      <w:r>
+        <w:rPr>
+          <w:bCs/>
+        </w:rPr>
+        <w:t>cantera_simulation_wrapper_example6</w:t>
+      </w:r>
+      <w:r>
+        <w:rPr>
+          <w:bCs/>
+        </w:rPr>
+        <w:t xml:space="preserve"> then takes the reaction parameters array </w:t>
+      </w:r>
+      <w:r>
+        <w:rPr>
+          <w:b/>
+          <w:bCs/>
+          <w:i/>
+        </w:rPr>
+        <w:t>as well as</w:t>
+      </w:r>
+      <w:r>
+        <w:rPr>
+          <w:bCs/>
+        </w:rPr>
+        <w:t xml:space="preserve"> some implied arguments/</w:t>
+      </w:r>
+      <w:proofErr w:type="spellStart"/>
+      <w:r>
+        <w:rPr>
+          <w:bCs/>
+        </w:rPr>
+        <w:t>globals</w:t>
+      </w:r>
+      <w:proofErr w:type="spellEnd"/>
+      <w:r>
+        <w:rPr>
+          <w:bCs/>
+        </w:rPr>
+        <w:t xml:space="preserve">: the </w:t>
+      </w:r>
+      <w:proofErr w:type="spellStart"/>
+      <w:r>
+        <w:rPr>
+          <w:bCs/>
+        </w:rPr>
+        <w:t>piecewise_coverage_intervals</w:t>
+      </w:r>
+      <w:proofErr w:type="spellEnd"/>
+      <w:r>
+        <w:rPr>
+          <w:bCs/>
+        </w:rPr>
+        <w:t xml:space="preserve">, and </w:t>
+      </w:r>
+      <w:r>
+        <w:rPr>
+          <w:bCs/>
+        </w:rPr>
+        <w:t xml:space="preserve">everything that is needed to make the </w:t>
+      </w:r>
+      <w:proofErr w:type="spellStart"/>
+      <w:r>
+        <w:rPr>
+          <w:bCs/>
+        </w:rPr>
+        <w:t>canteraPhases</w:t>
+      </w:r>
+      <w:proofErr w:type="spellEnd"/>
+      <w:r>
+        <w:rPr>
+          <w:bCs/>
+        </w:rPr>
+        <w:t xml:space="preserve"> object and model (including the </w:t>
+      </w:r>
+      <w:proofErr w:type="spellStart"/>
+      <w:r>
+        <w:rPr>
+          <w:bCs/>
+        </w:rPr>
+        <w:t>heating_rate</w:t>
+      </w:r>
+      <w:proofErr w:type="spellEnd"/>
+      <w:r>
+        <w:rPr>
+          <w:bCs/>
+        </w:rPr>
+        <w:t>).</w:t>
+      </w:r>
+    </w:p>
+    <w:p>
+      <w:pPr>
+        <w:pStyle w:val="NoSpacing"/>
+        <w:rPr>
+          <w:bCs/>
+        </w:rPr>
+      </w:pPr>
+    </w:p>
+    <w:p>
+      <w:pPr>
+        <w:pStyle w:val="NoSpacing"/>
+        <w:rPr>
+          <w:bCs/>
+        </w:rPr>
+      </w:pPr>
+      <w:r>
+        <w:rPr>
+          <w:bCs/>
+        </w:rPr>
+        <w:t xml:space="preserve">An important step is that </w:t>
+      </w:r>
+      <w:r>
+        <w:rPr>
+          <w:bCs/>
+        </w:rPr>
+        <w:t>cantera_simulation_wrapper_example6</w:t>
+      </w:r>
+      <w:r>
+        <w:rPr>
+          <w:bCs/>
+        </w:rPr>
+        <w:t xml:space="preserve"> calls </w:t>
+      </w:r>
+      <w:r>
+        <w:rPr>
+          <w:bCs/>
+        </w:rPr>
+        <w:t>canteraKineticsParametersParser.populatePiecewiseCoverageDependence</w:t>
+      </w:r>
+      <w:r>
+        <w:rPr>
+          <w:bCs/>
+        </w:rPr>
+        <w:t xml:space="preserve"> with the argument of “</w:t>
+      </w:r>
+      <w:proofErr w:type="spellStart"/>
+      <w:r>
+        <w:rPr>
+          <w:bCs/>
+        </w:rPr>
+        <w:t>kineticParameterName</w:t>
+      </w:r>
+      <w:proofErr w:type="spellEnd"/>
+      <w:r>
+        <w:rPr>
+          <w:bCs/>
+        </w:rPr>
+        <w:t>” (among others) to change the particular parameter with the modifiers noted.</w:t>
+      </w:r>
+    </w:p>
+    <w:p>
+      <w:pPr>
+        <w:pStyle w:val="NoSpacing"/>
+        <w:rPr>
+          <w:bCs/>
+        </w:rPr>
+      </w:pPr>
+    </w:p>
+    <w:p>
+      <w:pPr>
+        <w:pStyle w:val="NoSpacing"/>
+        <w:rPr>
+          <w:bCs/>
+        </w:rPr>
+      </w:pPr>
+      <w:r>
+        <w:rPr>
+          <w:bCs/>
+        </w:rPr>
+        <w:t xml:space="preserve">Then, the file </w:t>
+      </w:r>
+      <w:proofErr w:type="spellStart"/>
+      <w:r>
+        <w:rPr>
+          <w:bCs/>
+        </w:rPr>
+        <w:t>create_cti_and_SimulatePFRorTPRwithCantera</w:t>
+      </w:r>
+      <w:proofErr w:type="spellEnd"/>
+      <w:r>
+        <w:rPr>
+          <w:bCs/>
+        </w:rPr>
+        <w:t xml:space="preserve"> does the actual simulations during the first iteration, and </w:t>
+      </w:r>
+      <w:proofErr w:type="spellStart"/>
+      <w:r>
+        <w:rPr>
+          <w:bCs/>
+        </w:rPr>
+        <w:t>modify_reactions_and_SimulatePFRorTPRwithCantera</w:t>
+      </w:r>
+      <w:proofErr w:type="spellEnd"/>
+      <w:r>
+        <w:rPr>
+          <w:bCs/>
+        </w:rPr>
+        <w:t xml:space="preserve"> does the actual simulations during later iterations</w:t>
+      </w:r>
+      <w:r>
+        <w:rPr>
+          <w:bCs/>
+        </w:rPr>
+        <w:t xml:space="preserve"> (by calling </w:t>
+      </w:r>
+      <w:proofErr w:type="spellStart"/>
+      <w:r>
+        <w:rPr>
+          <w:bCs/>
+        </w:rPr>
+        <w:t>simulatePFRorTPRwithCantera</w:t>
+      </w:r>
+      <w:proofErr w:type="spellEnd"/>
+      <w:r>
+        <w:rPr>
+          <w:bCs/>
+        </w:rPr>
+        <w:t xml:space="preserve"> after modifying the reactions)</w:t>
+      </w:r>
+      <w:r>
+        <w:rPr>
+          <w:bCs/>
+        </w:rPr>
+        <w:t>.</w:t>
+      </w:r>
+      <w:r>
+        <w:rPr>
+          <w:bCs/>
+        </w:rPr>
+        <w:t xml:space="preserve"> At present (April 2020), even the modify case requires making a new </w:t>
+      </w:r>
+      <w:proofErr w:type="spellStart"/>
+      <w:r>
+        <w:rPr>
+          <w:bCs/>
+        </w:rPr>
+        <w:t>cantera</w:t>
+      </w:r>
+      <w:proofErr w:type="spellEnd"/>
+      <w:r>
+        <w:rPr>
+          <w:bCs/>
+        </w:rPr>
+        <w:t xml:space="preserve"> model each time because the function </w:t>
+      </w:r>
+      <w:proofErr w:type="spellStart"/>
+      <w:r>
+        <w:rPr>
+          <w:bCs/>
+        </w:rPr>
+        <w:t>modify_reaction</w:t>
+      </w:r>
+      <w:proofErr w:type="spellEnd"/>
+      <w:r>
+        <w:rPr>
+          <w:bCs/>
+        </w:rPr>
+        <w:t xml:space="preserve"> does not yet work </w:t>
+      </w:r>
+      <w:proofErr w:type="gramStart"/>
+      <w:r>
+        <w:rPr>
+          <w:bCs/>
+        </w:rPr>
+        <w:t>for  surface</w:t>
+      </w:r>
+      <w:proofErr w:type="gramEnd"/>
+      <w:r>
+        <w:rPr>
+          <w:bCs/>
+        </w:rPr>
+        <w:t xml:space="preserve"> reactions within </w:t>
+      </w:r>
+      <w:proofErr w:type="spellStart"/>
+      <w:r>
+        <w:rPr>
+          <w:bCs/>
+        </w:rPr>
+        <w:t>cantera</w:t>
+      </w:r>
+      <w:proofErr w:type="spellEnd"/>
+      <w:r>
+        <w:rPr>
+          <w:bCs/>
+        </w:rPr>
+        <w:t>.</w:t>
+      </w:r>
+    </w:p>
+    <w:p>
+      <w:pPr>
+        <w:pStyle w:val="NoSpacing"/>
+        <w:rPr>
+          <w:bCs/>
+        </w:rPr>
+      </w:pPr>
+      <w:r>
+        <w:rPr>
+          <w:bCs/>
+        </w:rPr>
+        <w:t xml:space="preserve">It then calls </w:t>
+      </w:r>
+      <w:proofErr w:type="spellStart"/>
+      <w:r>
+        <w:rPr>
+          <w:bCs/>
+        </w:rPr>
+        <w:t>simulatePFRorTPRwithCantera</w:t>
+      </w:r>
+      <w:proofErr w:type="spellEnd"/>
+    </w:p>
+    <w:p>
+      <w:pPr>
+        <w:pStyle w:val="NoSpacing"/>
+        <w:rPr>
+          <w:bCs/>
+        </w:rPr>
+      </w:pPr>
+    </w:p>
+    <w:p>
+      <w:pPr>
+        <w:pStyle w:val="NoSpacing"/>
+        <w:rPr>
+          <w:bCs/>
+        </w:rPr>
+      </w:pPr>
+      <w:r>
+        <w:rPr>
+          <w:bCs/>
+        </w:rPr>
+        <w:t xml:space="preserve">#TODO: put all of the model files </w:t>
+      </w:r>
+      <w:r>
+        <w:rPr>
+          <w:bCs/>
+        </w:rPr>
+        <w:t>in this directory so that we don’t need to use “</w:t>
+      </w:r>
+      <w:proofErr w:type="spellStart"/>
+      <w:r>
+        <w:rPr>
+          <w:bCs/>
+        </w:rPr>
+        <w:t>model_location</w:t>
+      </w:r>
+      <w:proofErr w:type="spellEnd"/>
+      <w:r>
+        <w:rPr>
+          <w:bCs/>
+        </w:rPr>
+        <w:t xml:space="preserve"> = "</w:t>
+      </w:r>
+      <w:proofErr w:type="gramStart"/>
+      <w:r>
+        <w:rPr>
+          <w:bCs/>
+        </w:rPr>
+        <w:t>..</w:t>
+      </w:r>
+      <w:proofErr w:type="gramEnd"/>
+      <w:r>
+        <w:rPr>
+          <w:bCs/>
+        </w:rPr>
+        <w:t>\\..\\CheKiPEUQ\\</w:t>
+      </w:r>
+      <w:proofErr w:type="spellStart"/>
+      <w:r>
+        <w:rPr>
+          <w:bCs/>
+        </w:rPr>
+        <w:t>simulationDriver</w:t>
+      </w:r>
+      <w:proofErr w:type="spellEnd"/>
+      <w:r>
+        <w:rPr>
+          <w:bCs/>
+        </w:rPr>
+        <w:t>\\"</w:t>
+      </w:r>
+      <w:r>
+        <w:rPr>
+          <w:bCs/>
+        </w:rPr>
+        <w:t xml:space="preserve"> and can change it to “</w:t>
+      </w:r>
+      <w:proofErr w:type="spellStart"/>
+      <w:r>
+        <w:rPr>
+          <w:bCs/>
+        </w:rPr>
+        <w:t>model_location</w:t>
+      </w:r>
+      <w:proofErr w:type="spellEnd"/>
+      <w:r>
+        <w:rPr>
+          <w:bCs/>
+        </w:rPr>
+        <w:t xml:space="preserve"> = </w:t>
+      </w:r>
+      <w:r>
+        <w:rPr>
+          <w:bCs/>
+        </w:rPr>
+        <w:t>“.\”</w:t>
+      </w:r>
+      <w:r>
+        <w:rPr>
+          <w:bCs/>
+        </w:rPr>
+        <w:t xml:space="preserve"> or something.</w:t>
+      </w:r>
+    </w:p>
+    <w:p>
+      <w:pPr>
+        <w:pStyle w:val="NoSpacing"/>
+        <w:rPr>
+          <w:bCs/>
+        </w:rPr>
+      </w:pPr>
+    </w:p>
+    <w:p>
+      <w:pPr>
+        <w:pStyle w:val="NoSpacing"/>
+        <w:rPr>
+          <w:bCs/>
+        </w:rPr>
+      </w:pPr>
+      <w:r>
+        <w:rPr>
+          <w:bCs/>
+        </w:rPr>
+        <w:t xml:space="preserve">The file </w:t>
+      </w:r>
+      <w:r>
+        <w:rPr>
+          <w:bCs/>
+        </w:rPr>
+        <w:t>runfile_Example6_optimize9.py</w:t>
+      </w:r>
+      <w:r>
+        <w:rPr>
+          <w:bCs/>
+        </w:rPr>
+        <w:t xml:space="preserve"> uses a reduced parameter space </w:t>
+      </w:r>
+      <w:r>
+        <w:rPr>
+          <w:bCs/>
+        </w:rPr>
+        <w:t>to enable an outcome within perhaps 10 minutes</w:t>
+      </w:r>
+      <w:r>
+        <w:rPr>
+          <w:bCs/>
+        </w:rPr>
+        <w:t>.</w:t>
+      </w:r>
+    </w:p>
+    <w:p>
+      <w:pPr>
+        <w:pStyle w:val="NoSpacing"/>
+        <w:rPr>
+          <w:bCs/>
+        </w:rPr>
+      </w:pPr>
+    </w:p>
+    <w:p>
+      <w:pPr>
+        <w:pStyle w:val="NoSpacing"/>
+        <w:rPr>
+          <w:bCs/>
+        </w:rPr>
+      </w:pPr>
+      <w:r>
+        <w:rPr>
+          <w:bCs/>
+        </w:rPr>
+        <w:t xml:space="preserve">The file </w:t>
+      </w:r>
+      <w:r>
+        <w:rPr>
+          <w:bCs/>
+        </w:rPr>
+        <w:t>runfile_Example6_optimize</w:t>
+      </w:r>
+      <w:r>
+        <w:rPr>
+          <w:bCs/>
+        </w:rPr>
+        <w:t>10</w:t>
+      </w:r>
+      <w:r>
+        <w:rPr>
+          <w:bCs/>
+        </w:rPr>
+        <w:t>.py</w:t>
+      </w:r>
+      <w:r>
+        <w:rPr>
+          <w:bCs/>
+        </w:rPr>
+        <w:t xml:space="preserve"> </w:t>
+      </w:r>
+      <w:r>
+        <w:rPr>
+          <w:bCs/>
+        </w:rPr>
+        <w:t>does not use a restricted parameter space and may run in on the order of 1 hour.</w:t>
+      </w:r>
+    </w:p>
+    <w:p>
+      <w:pPr>
+        <w:pStyle w:val="NoSpacing"/>
+        <w:rPr>
+          <w:bCs/>
+        </w:rPr>
+      </w:pPr>
+      <w:r>
+        <w:rPr>
+          <w:bCs/>
+        </w:rPr>
+        <w:lastRenderedPageBreak/>
+        <w:t xml:space="preserve">The file </w:t>
+      </w:r>
+      <w:r>
+        <w:rPr>
+          <w:bCs/>
+        </w:rPr>
+        <w:t>runfile_Example6_optimize</w:t>
+      </w:r>
+      <w:r>
+        <w:rPr>
+          <w:bCs/>
+        </w:rPr>
+        <w:t>11</w:t>
+      </w:r>
+      <w:r>
+        <w:rPr>
+          <w:bCs/>
+        </w:rPr>
+        <w:t>.py</w:t>
+      </w:r>
+      <w:r>
+        <w:rPr>
+          <w:bCs/>
+        </w:rPr>
+        <w:t xml:space="preserve"> uses the output from optimize10 as a starting point.</w:t>
+      </w:r>
+    </w:p>
+    <w:p>
+      <w:pPr>
+        <w:pStyle w:val="NoSpacing"/>
+        <w:rPr>
+          <w:bCs/>
+        </w:rPr>
+      </w:pPr>
+    </w:p>
+    <w:p>
+      <w:pPr>
+        <w:pStyle w:val="NoSpacing"/>
+        <w:rPr>
+          <w:bCs/>
+        </w:rPr>
+      </w:pPr>
+      <w:r>
+        <w:rPr>
+          <w:bCs/>
+        </w:rPr>
+        <w:t xml:space="preserve">Final results from </w:t>
+      </w:r>
+      <w:proofErr w:type="spellStart"/>
+      <w:r>
+        <w:rPr>
+          <w:bCs/>
+        </w:rPr>
+        <w:t>doOptimizeNegLogP</w:t>
+      </w:r>
+      <w:proofErr w:type="spellEnd"/>
+      <w:r>
+        <w:rPr>
+          <w:bCs/>
+        </w:rPr>
+        <w:t xml:space="preserve">: </w:t>
+      </w:r>
+      <w:proofErr w:type="gramStart"/>
+      <w:r>
+        <w:rPr>
+          <w:bCs/>
+        </w:rPr>
+        <w:t>[ 1.48560697e</w:t>
+      </w:r>
+      <w:proofErr w:type="gramEnd"/>
+      <w:r>
+        <w:rPr>
+          <w:bCs/>
+        </w:rPr>
+        <w:t>+01  9.99999994e+09  1.46808762e+01  1.05356746e-02</w:t>
+      </w:r>
+    </w:p>
+    <w:p>
+      <w:pPr>
+        <w:pStyle w:val="NoSpacing"/>
+        <w:rPr>
+          <w:bCs/>
+        </w:rPr>
+      </w:pPr>
+      <w:r>
+        <w:rPr>
+          <w:bCs/>
+        </w:rPr>
+        <w:t xml:space="preserve">  3.00010055e-01 -1.27355612e-05 -2.92310229e-03 -1.81001813e-02</w:t>
+      </w:r>
+    </w:p>
+    <w:p>
+      <w:pPr>
+        <w:pStyle w:val="NoSpacing"/>
+        <w:rPr>
+          <w:bCs/>
+        </w:rPr>
+      </w:pPr>
+      <w:r>
+        <w:rPr>
+          <w:bCs/>
+        </w:rPr>
+        <w:t xml:space="preserve"> -4.16084666e-03 -2.12184284e-</w:t>
+      </w:r>
+      <w:proofErr w:type="gramStart"/>
+      <w:r>
+        <w:rPr>
+          <w:bCs/>
+        </w:rPr>
+        <w:t>03  2.57320593e</w:t>
+      </w:r>
+      <w:proofErr w:type="gramEnd"/>
+      <w:r>
+        <w:rPr>
+          <w:bCs/>
+        </w:rPr>
+        <w:t>+01 -1.20251933e+01</w:t>
+      </w:r>
+    </w:p>
+    <w:p>
+      <w:pPr>
+        <w:pStyle w:val="NoSpacing"/>
+        <w:rPr>
+          <w:bCs/>
+        </w:rPr>
+      </w:pPr>
+      <w:r>
+        <w:rPr>
+          <w:bCs/>
+        </w:rPr>
+        <w:t xml:space="preserve"> -1.18731155e+01 -6.19418984e+01 -6.19196041e+01 -6.19848662e+01</w:t>
+      </w:r>
+    </w:p>
+    <w:p>
+      <w:pPr>
+        <w:pStyle w:val="NoSpacing"/>
+        <w:rPr>
+          <w:bCs/>
+        </w:rPr>
+      </w:pPr>
+      <w:r>
+        <w:rPr>
+          <w:bCs/>
+        </w:rPr>
+        <w:t xml:space="preserve"> -6.19572036e+01 -5.97358340e+</w:t>
+      </w:r>
+      <w:proofErr w:type="gramStart"/>
+      <w:r>
+        <w:rPr>
+          <w:bCs/>
+        </w:rPr>
+        <w:t>02  2.94213676e</w:t>
+      </w:r>
+      <w:proofErr w:type="gramEnd"/>
+      <w:r>
+        <w:rPr>
+          <w:bCs/>
+        </w:rPr>
+        <w:t xml:space="preserve">+03 -2.30826349e+03] </w:t>
+      </w:r>
+    </w:p>
+    <w:p>
+      <w:pPr>
+        <w:pStyle w:val="NoSpacing"/>
+        <w:rPr>
+          <w:bCs/>
+        </w:rPr>
+      </w:pPr>
+    </w:p>
+    <w:p>
+      <w:pPr>
+        <w:pStyle w:val="NoSpacing"/>
+        <w:rPr>
+          <w:bCs/>
+        </w:rPr>
+      </w:pPr>
+      <w:r>
+        <w:rPr>
+          <w:bCs/>
+        </w:rPr>
+        <w:t xml:space="preserve">Optimize 12 shows that putting this in as a starting point </w:t>
+      </w:r>
+      <w:proofErr w:type="gramStart"/>
+      <w:r>
+        <w:rPr>
+          <w:bCs/>
+        </w:rPr>
+        <w:t>gives</w:t>
+      </w:r>
+      <w:proofErr w:type="gramEnd"/>
+      <w:r>
+        <w:rPr>
+          <w:bCs/>
+        </w:rPr>
+        <w:t xml:space="preserve"> little change.</w:t>
+      </w:r>
+    </w:p>
+    <w:p>
+      <w:pPr>
+        <w:pStyle w:val="NoSpacing"/>
+        <w:rPr>
+          <w:bCs/>
+        </w:rPr>
+      </w:pPr>
+    </w:p>
+    <w:p>
+      <w:pPr>
+        <w:pStyle w:val="NoSpacing"/>
+        <w:rPr>
+          <w:bCs/>
+        </w:rPr>
+      </w:pPr>
+      <w:r>
+        <w:rPr>
+          <w:bCs/>
+        </w:rPr>
+        <w:t>This is probably not a realistic result, and demonstrates that even with BPE when there is parameter estimation for large parameter spaces, it is possible to arrive at “good fits” that are not physically realistic.</w:t>
+      </w:r>
+    </w:p>
+    <w:p>
+      <w:pPr>
+        <w:pStyle w:val="NoSpacing"/>
+        <w:rPr>
+          <w:bCs/>
+        </w:rPr>
+      </w:pPr>
+    </w:p>
+    <w:p>
+      <w:pPr>
+        <w:pStyle w:val="NoSpacing"/>
+        <w:rPr>
+          <w:bCs/>
+        </w:rPr>
+      </w:pPr>
+    </w:p>
+    <w:p>
+      <w:pPr>
+        <w:pStyle w:val="NoSpacing"/>
+        <w:rPr>
+          <w:bCs/>
+        </w:rPr>
+      </w:pPr>
+    </w:p>
+    <w:p>
+      <w:pPr>
+        <w:pStyle w:val="NoSpacing"/>
+        <w:rPr>
+          <w:bCs/>
+        </w:rPr>
+      </w:pPr>
+    </w:p>
+    <w:p>
+      <w:pPr>
+        <w:pStyle w:val="NoSpacing"/>
+      </w:pPr>
       <w:r>
         <w:rPr>
           <w:b/>
@@ -848,8 +2493,56 @@
       <w:r>
         <w:t xml:space="preserve">In this example, there are two response dimensions such that </w:t>
       </w:r>
-    </w:p>
-    <w:p>
+      <w:r>
+        <w:t xml:space="preserve">in the </w:t>
+      </w:r>
+      <w:proofErr w:type="spellStart"/>
+      <w:r>
+        <w:t>runfile</w:t>
+      </w:r>
+      <w:proofErr w:type="spellEnd"/>
+      <w:r>
+        <w:t xml:space="preserve"> we have a nested object for the response: </w:t>
+      </w:r>
+      <w:proofErr w:type="spellStart"/>
+      <w:proofErr w:type="gramStart"/>
+      <w:r>
+        <w:t>UserInput.responses</w:t>
+      </w:r>
+      <w:proofErr w:type="spellEnd"/>
+      <w:r>
+        <w:t>[</w:t>
+      </w:r>
+      <w:proofErr w:type="gramEnd"/>
+      <w:r>
+        <w:t>'</w:t>
+      </w:r>
+      <w:proofErr w:type="spellStart"/>
+      <w:r>
+        <w:t>responses_observed</w:t>
+      </w:r>
+      <w:proofErr w:type="spellEnd"/>
+      <w:r>
+        <w:t xml:space="preserve">'] = </w:t>
+      </w:r>
+      <w:proofErr w:type="spellStart"/>
+      <w:r>
+        <w:t>np.array</w:t>
+      </w:r>
+      <w:proofErr w:type="spellEnd"/>
+      <w:r>
+        <w:t>([[2], [3]])</w:t>
+      </w:r>
+    </w:p>
+    <w:p>
+      <w:pPr>
+        <w:pStyle w:val="NoSpacing"/>
+      </w:pPr>
+    </w:p>
+    <w:p>
+      <w:pPr>
+        <w:pStyle w:val="NoSpacing"/>
+      </w:pPr>
       <w:r>
         <w:rPr>
           <w:b/>
@@ -861,10 +2554,21 @@
         <w:t xml:space="preserve">In this example, a python function with an activation energy </w:t>
       </w:r>
       <w:r>
-        <w:t>that has gamma depending on coverage and mcmc.</w:t>
-      </w:r>
-    </w:p>
-    <w:p>
+        <w:t xml:space="preserve">that has gamma depending on coverage and </w:t>
+      </w:r>
+      <w:proofErr w:type="spellStart"/>
+      <w:r>
+        <w:t>mcmc</w:t>
+      </w:r>
+      <w:proofErr w:type="spellEnd"/>
+      <w:r>
+        <w:t>.</w:t>
+      </w:r>
+    </w:p>
+    <w:p>
+      <w:pPr>
+        <w:pStyle w:val="NoSpacing"/>
+      </w:pPr>
       <w:r>
         <w:rPr>
           <w:b/>
@@ -873,10 +2577,21 @@
         <w:t xml:space="preserve">Example 9: </w:t>
       </w:r>
       <w:r>
-        <w:t>In this example, a python function with a gamma depending on coverage, and gridsearch.</w:t>
-      </w:r>
-    </w:p>
-    <w:p>
+        <w:t xml:space="preserve">In this example, a python function with a gamma depending on coverage, and </w:t>
+      </w:r>
+      <w:proofErr w:type="spellStart"/>
+      <w:r>
+        <w:t>gridsearch</w:t>
+      </w:r>
+      <w:proofErr w:type="spellEnd"/>
+      <w:r>
+        <w:t>.</w:t>
+      </w:r>
+    </w:p>
+    <w:p>
+      <w:pPr>
+        <w:pStyle w:val="NoSpacing"/>
+      </w:pPr>
       <w:r>
         <w:rPr>
           <w:b/>
@@ -901,8 +2616,8 @@
 </file>
 
 <file path=word/numbering.xml><?xml version="1.0" encoding="utf-8"?>
-<w:numbering xmlns:wpc="http://schemas.microsoft.com/office/word/2010/wordprocessingCanvas" xmlns:cx="http://schemas.microsoft.com/office/drawing/2014/chartex" xmlns:cx1="http://schemas.microsoft.com/office/drawing/2015/9/8/chartex" xmlns:cx2="http://schemas.microsoft.com/office/drawing/2015/10/21/chartex" xmlns:cx3="http://schemas.microsoft.com/office/drawing/2016/5/9/chartex" xmlns:cx4="http://schemas.microsoft.com/office/drawing/2016/5/10/chartex" xmlns:cx5="http://schemas.microsoft.com/office/drawing/2016/5/11/chartex" xmlns:cx6="http://schemas.microsoft.com/office/drawing/2016/5/12/chartex" xmlns:cx7="http://schemas.microsoft.com/office/drawing/2016/5/13/chartex" xmlns:cx8="http://schemas.microsoft.com/office/drawing/2016/5/14/chartex" xmlns:mc="http://schemas.openxmlformats.org/markup-compatibility/2006" xmlns:aink="http://schemas.microsoft.com/office/drawing/2016/ink" xmlns:am3d="http://schemas.microsoft.com/office/drawing/2017/model3d" xmlns:o="urn:schemas-microsoft-com:office:office" xmlns:r="http://schemas.openxmlformats.org/officeDocument/2006/relationships" xmlns:m="http://schemas.openxmlformats.org/officeDocument/2006/math" xmlns:v="urn:schemas-microsoft-com:vml" xmlns:wp14="http://schemas.microsoft.com/office/word/2010/wordprocessingDrawing" xmlns:wp="http://schemas.openxmlformats.org/drawingml/2006/wordprocessingDrawing" xmlns:w10="urn:schemas-microsoft-com:office:word" xmlns:w="http://schemas.openxmlformats.org/wordprocessingml/2006/main" xmlns:w14="http://schemas.microsoft.com/office/word/2010/wordml" xmlns:w15="http://schemas.microsoft.com/office/word/2012/wordml" xmlns:w16cid="http://schemas.microsoft.com/office/word/2016/wordml/cid" xmlns:w16se="http://schemas.microsoft.com/office/word/2015/wordml/symex" xmlns:wpg="http://schemas.microsoft.com/office/word/2010/wordprocessingGroup" xmlns:wpi="http://schemas.microsoft.com/office/word/2010/wordprocessingInk" xmlns:wne="http://schemas.microsoft.com/office/word/2006/wordml" xmlns:wps="http://schemas.microsoft.com/office/word/2010/wordprocessingShape" mc:Ignorable="w14 w15 w16se w16cid wp14">
-  <w:abstractNum w:abstractNumId="0" w15:restartNumberingAfterBreak="0">
+<w:numbering xmlns:ve="http://schemas.openxmlformats.org/markup-compatibility/2006" xmlns:o="urn:schemas-microsoft-com:office:office" xmlns:r="http://schemas.openxmlformats.org/officeDocument/2006/relationships" xmlns:m="http://schemas.openxmlformats.org/officeDocument/2006/math" xmlns:v="urn:schemas-microsoft-com:vml" xmlns:wp="http://schemas.openxmlformats.org/drawingml/2006/wordprocessingDrawing" xmlns:w10="urn:schemas-microsoft-com:office:word" xmlns:w="http://schemas.openxmlformats.org/wordprocessingml/2006/main" xmlns:wne="http://schemas.microsoft.com/office/word/2006/wordml">
+  <w:abstractNum w:abstractNumId="0">
     <w:nsid w:val="13AB4AFB"/>
     <w:multiLevelType w:val="hybridMultilevel"/>
     <w:tmpl w:val="2F229944"/>
@@ -991,7 +2706,7 @@
       </w:pPr>
     </w:lvl>
   </w:abstractNum>
-  <w:abstractNum w:abstractNumId="1" w15:restartNumberingAfterBreak="0">
+  <w:abstractNum w:abstractNumId="1">
     <w:nsid w:val="34350B83"/>
     <w:multiLevelType w:val="hybridMultilevel"/>
     <w:tmpl w:val="BF06EBE2"/>
@@ -1090,7 +2805,7 @@
 </file>
 
 <file path=word/styles.xml><?xml version="1.0" encoding="utf-8"?>
-<w:styles xmlns:mc="http://schemas.openxmlformats.org/markup-compatibility/2006" xmlns:r="http://schemas.openxmlformats.org/officeDocument/2006/relationships" xmlns:w="http://schemas.openxmlformats.org/wordprocessingml/2006/main" xmlns:w14="http://schemas.microsoft.com/office/word/2010/wordml" xmlns:w15="http://schemas.microsoft.com/office/word/2012/wordml" xmlns:w16cid="http://schemas.microsoft.com/office/word/2016/wordml/cid" xmlns:w16se="http://schemas.microsoft.com/office/word/2015/wordml/symex" mc:Ignorable="w14 w15 w16se w16cid">
+<w:styles xmlns:r="http://schemas.openxmlformats.org/officeDocument/2006/relationships" xmlns:w="http://schemas.openxmlformats.org/wordprocessingml/2006/main">
   <w:docDefaults>
     <w:rPrDefault>
       <w:rPr>
@@ -1106,387 +2821,149 @@
       </w:pPr>
     </w:pPrDefault>
   </w:docDefaults>
-  <w:latentStyles w:defLockedState="0" w:defUIPriority="99" w:defSemiHidden="0" w:defUnhideWhenUsed="0" w:defQFormat="0" w:count="376">
-    <w:lsdException w:name="Normal" w:uiPriority="0" w:qFormat="1"/>
-    <w:lsdException w:name="heading 1" w:uiPriority="9" w:qFormat="1"/>
-    <w:lsdException w:name="heading 2" w:semiHidden="1" w:uiPriority="9" w:unhideWhenUsed="1" w:qFormat="1"/>
-    <w:lsdException w:name="heading 3" w:semiHidden="1" w:uiPriority="9" w:unhideWhenUsed="1" w:qFormat="1"/>
-    <w:lsdException w:name="heading 4" w:semiHidden="1" w:uiPriority="9" w:unhideWhenUsed="1" w:qFormat="1"/>
-    <w:lsdException w:name="heading 5" w:semiHidden="1" w:uiPriority="9" w:unhideWhenUsed="1" w:qFormat="1"/>
-    <w:lsdException w:name="heading 6" w:semiHidden="1" w:uiPriority="9" w:unhideWhenUsed="1" w:qFormat="1"/>
-    <w:lsdException w:name="heading 7" w:semiHidden="1" w:uiPriority="9" w:unhideWhenUsed="1" w:qFormat="1"/>
-    <w:lsdException w:name="heading 8" w:semiHidden="1" w:uiPriority="9" w:unhideWhenUsed="1" w:qFormat="1"/>
-    <w:lsdException w:name="heading 9" w:semiHidden="1" w:uiPriority="9" w:unhideWhenUsed="1" w:qFormat="1"/>
-    <w:lsdException w:name="index 1" w:semiHidden="1" w:unhideWhenUsed="1"/>
-    <w:lsdException w:name="index 2" w:semiHidden="1" w:unhideWhenUsed="1"/>
-    <w:lsdException w:name="index 3" w:semiHidden="1" w:unhideWhenUsed="1"/>
-    <w:lsdException w:name="index 4" w:semiHidden="1" w:unhideWhenUsed="1"/>
-    <w:lsdException w:name="index 5" w:semiHidden="1" w:unhideWhenUsed="1"/>
-    <w:lsdException w:name="index 6" w:semiHidden="1" w:unhideWhenUsed="1"/>
-    <w:lsdException w:name="index 7" w:semiHidden="1" w:unhideWhenUsed="1"/>
-    <w:lsdException w:name="index 8" w:semiHidden="1" w:unhideWhenUsed="1"/>
-    <w:lsdException w:name="index 9" w:semiHidden="1" w:unhideWhenUsed="1"/>
-    <w:lsdException w:name="toc 1" w:semiHidden="1" w:uiPriority="39" w:unhideWhenUsed="1"/>
-    <w:lsdException w:name="toc 2" w:semiHidden="1" w:uiPriority="39" w:unhideWhenUsed="1"/>
-    <w:lsdException w:name="toc 3" w:semiHidden="1" w:uiPriority="39" w:unhideWhenUsed="1"/>
-    <w:lsdException w:name="toc 4" w:semiHidden="1" w:uiPriority="39" w:unhideWhenUsed="1"/>
-    <w:lsdException w:name="toc 5" w:semiHidden="1" w:uiPriority="39" w:unhideWhenUsed="1"/>
-    <w:lsdException w:name="toc 6" w:semiHidden="1" w:uiPriority="39" w:unhideWhenUsed="1"/>
-    <w:lsdException w:name="toc 7" w:semiHidden="1" w:uiPriority="39" w:unhideWhenUsed="1"/>
-    <w:lsdException w:name="toc 8" w:semiHidden="1" w:uiPriority="39" w:unhideWhenUsed="1"/>
-    <w:lsdException w:name="toc 9" w:semiHidden="1" w:uiPriority="39" w:unhideWhenUsed="1"/>
-    <w:lsdException w:name="Normal Indent" w:semiHidden="1" w:unhideWhenUsed="1"/>
-    <w:lsdException w:name="footnote text" w:semiHidden="1" w:unhideWhenUsed="1"/>
-    <w:lsdException w:name="annotation text" w:semiHidden="1" w:unhideWhenUsed="1"/>
-    <w:lsdException w:name="header" w:semiHidden="1" w:unhideWhenUsed="1"/>
-    <w:lsdException w:name="footer" w:semiHidden="1" w:unhideWhenUsed="1"/>
-    <w:lsdException w:name="index heading" w:semiHidden="1" w:unhideWhenUsed="1"/>
-    <w:lsdException w:name="caption" w:semiHidden="1" w:uiPriority="35" w:unhideWhenUsed="1" w:qFormat="1"/>
-    <w:lsdException w:name="table of figures" w:semiHidden="1" w:unhideWhenUsed="1"/>
-    <w:lsdException w:name="envelope address" w:semiHidden="1" w:unhideWhenUsed="1"/>
-    <w:lsdException w:name="envelope return" w:semiHidden="1" w:unhideWhenUsed="1"/>
-    <w:lsdException w:name="footnote reference" w:semiHidden="1" w:unhideWhenUsed="1"/>
-    <w:lsdException w:name="annotation reference" w:semiHidden="1" w:unhideWhenUsed="1"/>
-    <w:lsdException w:name="line number" w:semiHidden="1" w:unhideWhenUsed="1"/>
-    <w:lsdException w:name="page number" w:semiHidden="1" w:unhideWhenUsed="1"/>
-    <w:lsdException w:name="endnote reference" w:semiHidden="1" w:unhideWhenUsed="1"/>
-    <w:lsdException w:name="endnote text" w:semiHidden="1" w:unhideWhenUsed="1"/>
-    <w:lsdException w:name="table of authorities" w:semiHidden="1" w:unhideWhenUsed="1"/>
-    <w:lsdException w:name="macro" w:semiHidden="1" w:unhideWhenUsed="1"/>
-    <w:lsdException w:name="toa heading" w:semiHidden="1" w:unhideWhenUsed="1"/>
-    <w:lsdException w:name="List" w:semiHidden="1" w:unhideWhenUsed="1"/>
-    <w:lsdException w:name="List Bullet" w:semiHidden="1" w:unhideWhenUsed="1"/>
-    <w:lsdException w:name="List Number" w:semiHidden="1" w:unhideWhenUsed="1"/>
-    <w:lsdException w:name="List 2" w:semiHidden="1" w:unhideWhenUsed="1"/>
-    <w:lsdException w:name="List 3" w:semiHidden="1" w:unhideWhenUsed="1"/>
-    <w:lsdException w:name="List 4" w:semiHidden="1" w:unhideWhenUsed="1"/>
-    <w:lsdException w:name="List 5" w:semiHidden="1" w:unhideWhenUsed="1"/>
-    <w:lsdException w:name="List Bullet 2" w:semiHidden="1" w:unhideWhenUsed="1"/>
-    <w:lsdException w:name="List Bullet 3" w:semiHidden="1" w:unhideWhenUsed="1"/>
-    <w:lsdException w:name="List Bullet 4" w:semiHidden="1" w:unhideWhenUsed="1"/>
-    <w:lsdException w:name="List Bullet 5" w:semiHidden="1" w:unhideWhenUsed="1"/>
-    <w:lsdException w:name="List Number 2" w:semiHidden="1" w:unhideWhenUsed="1"/>
-    <w:lsdException w:name="List Number 3" w:semiHidden="1" w:unhideWhenUsed="1"/>
-    <w:lsdException w:name="List Number 4" w:semiHidden="1" w:unhideWhenUsed="1"/>
-    <w:lsdException w:name="List Number 5" w:semiHidden="1" w:unhideWhenUsed="1"/>
-    <w:lsdException w:name="Title" w:uiPriority="10" w:qFormat="1"/>
-    <w:lsdException w:name="Closing" w:semiHidden="1" w:unhideWhenUsed="1"/>
-    <w:lsdException w:name="Signature" w:semiHidden="1" w:unhideWhenUsed="1"/>
-    <w:lsdException w:name="Default Paragraph Font" w:semiHidden="1" w:uiPriority="1" w:unhideWhenUsed="1"/>
-    <w:lsdException w:name="Body Text" w:semiHidden="1" w:unhideWhenUsed="1"/>
-    <w:lsdException w:name="Body Text Indent" w:semiHidden="1" w:unhideWhenUsed="1"/>
-    <w:lsdException w:name="List Continue" w:semiHidden="1" w:unhideWhenUsed="1"/>
-    <w:lsdException w:name="List Continue 2" w:semiHidden="1" w:unhideWhenUsed="1"/>
-    <w:lsdException w:name="List Continue 3" w:semiHidden="1" w:unhideWhenUsed="1"/>
-    <w:lsdException w:name="List Continue 4" w:semiHidden="1" w:unhideWhenUsed="1"/>
-    <w:lsdException w:name="List Continue 5" w:semiHidden="1" w:unhideWhenUsed="1"/>
-    <w:lsdException w:name="Message Header" w:semiHidden="1" w:unhideWhenUsed="1"/>
-    <w:lsdException w:name="Subtitle" w:uiPriority="11" w:qFormat="1"/>
-    <w:lsdException w:name="Salutation" w:semiHidden="1" w:unhideWhenUsed="1"/>
-    <w:lsdException w:name="Date" w:semiHidden="1" w:unhideWhenUsed="1"/>
-    <w:lsdException w:name="Body Text First Indent" w:semiHidden="1" w:unhideWhenUsed="1"/>
-    <w:lsdException w:name="Body Text First Indent 2" w:semiHidden="1" w:unhideWhenUsed="1"/>
-    <w:lsdException w:name="Note Heading" w:semiHidden="1" w:unhideWhenUsed="1"/>
-    <w:lsdException w:name="Body Text 2" w:semiHidden="1" w:unhideWhenUsed="1"/>
-    <w:lsdException w:name="Body Text 3" w:semiHidden="1" w:unhideWhenUsed="1"/>
-    <w:lsdException w:name="Body Text Indent 2" w:semiHidden="1" w:unhideWhenUsed="1"/>
-    <w:lsdException w:name="Body Text Indent 3" w:semiHidden="1" w:unhideWhenUsed="1"/>
-    <w:lsdException w:name="Block Text" w:semiHidden="1" w:unhideWhenUsed="1"/>
-    <w:lsdException w:name="Hyperlink" w:semiHidden="1" w:unhideWhenUsed="1"/>
-    <w:lsdException w:name="FollowedHyperlink" w:semiHidden="1" w:unhideWhenUsed="1"/>
-    <w:lsdException w:name="Strong" w:uiPriority="22" w:qFormat="1"/>
-    <w:lsdException w:name="Emphasis" w:uiPriority="20" w:qFormat="1"/>
-    <w:lsdException w:name="Document Map" w:semiHidden="1" w:unhideWhenUsed="1"/>
-    <w:lsdException w:name="Plain Text" w:semiHidden="1" w:unhideWhenUsed="1"/>
-    <w:lsdException w:name="E-mail Signature" w:semiHidden="1" w:unhideWhenUsed="1"/>
-    <w:lsdException w:name="HTML Top of Form" w:semiHidden="1" w:unhideWhenUsed="1"/>
-    <w:lsdException w:name="HTML Bottom of Form" w:semiHidden="1" w:unhideWhenUsed="1"/>
-    <w:lsdException w:name="Normal (Web)" w:semiHidden="1" w:unhideWhenUsed="1"/>
-    <w:lsdException w:name="HTML Acronym" w:semiHidden="1" w:unhideWhenUsed="1"/>
-    <w:lsdException w:name="HTML Address" w:semiHidden="1" w:unhideWhenUsed="1"/>
-    <w:lsdException w:name="HTML Cite" w:semiHidden="1" w:unhideWhenUsed="1"/>
-    <w:lsdException w:name="HTML Code" w:semiHidden="1" w:unhideWhenUsed="1"/>
-    <w:lsdException w:name="HTML Definition" w:semiHidden="1" w:unhideWhenUsed="1"/>
-    <w:lsdException w:name="HTML Keyboard" w:semiHidden="1" w:unhideWhenUsed="1"/>
-    <w:lsdException w:name="HTML Preformatted" w:semiHidden="1" w:unhideWhenUsed="1"/>
-    <w:lsdException w:name="HTML Sample" w:semiHidden="1" w:unhideWhenUsed="1"/>
-    <w:lsdException w:name="HTML Typewriter" w:semiHidden="1" w:unhideWhenUsed="1"/>
-    <w:lsdException w:name="HTML Variable" w:semiHidden="1" w:unhideWhenUsed="1"/>
-    <w:lsdException w:name="Normal Table" w:semiHidden="1" w:unhideWhenUsed="1"/>
-    <w:lsdException w:name="annotation subject" w:semiHidden="1" w:unhideWhenUsed="1"/>
-    <w:lsdException w:name="No List" w:semiHidden="1" w:unhideWhenUsed="1"/>
-    <w:lsdException w:name="Outline List 1" w:semiHidden="1" w:unhideWhenUsed="1"/>
-    <w:lsdException w:name="Outline List 2" w:semiHidden="1" w:unhideWhenUsed="1"/>
-    <w:lsdException w:name="Outline List 3" w:semiHidden="1" w:unhideWhenUsed="1"/>
-    <w:lsdException w:name="Table Simple 1" w:semiHidden="1" w:unhideWhenUsed="1"/>
-    <w:lsdException w:name="Table Simple 2" w:semiHidden="1" w:unhideWhenUsed="1"/>
-    <w:lsdException w:name="Table Simple 3" w:semiHidden="1" w:unhideWhenUsed="1"/>
-    <w:lsdException w:name="Table Classic 1" w:semiHidden="1" w:unhideWhenUsed="1"/>
-    <w:lsdException w:name="Table Classic 2" w:semiHidden="1" w:unhideWhenUsed="1"/>
-    <w:lsdException w:name="Table Classic 3" w:semiHidden="1" w:unhideWhenUsed="1"/>
-    <w:lsdException w:name="Table Classic 4" w:semiHidden="1" w:unhideWhenUsed="1"/>
-    <w:lsdException w:name="Table Colorful 1" w:semiHidden="1" w:unhideWhenUsed="1"/>
-    <w:lsdException w:name="Table Colorful 2" w:semiHidden="1" w:unhideWhenUsed="1"/>
-    <w:lsdException w:name="Table Colorful 3" w:semiHidden="1" w:unhideWhenUsed="1"/>
-    <w:lsdException w:name="Table Columns 1" w:semiHidden="1" w:unhideWhenUsed="1"/>
-    <w:lsdException w:name="Table Columns 2" w:semiHidden="1" w:unhideWhenUsed="1"/>
-    <w:lsdException w:name="Table Columns 3" w:semiHidden="1" w:unhideWhenUsed="1"/>
-    <w:lsdException w:name="Table Columns 4" w:semiHidden="1" w:unhideWhenUsed="1"/>
-    <w:lsdException w:name="Table Columns 5" w:semiHidden="1" w:unhideWhenUsed="1"/>
-    <w:lsdException w:name="Table Grid 1" w:semiHidden="1" w:unhideWhenUsed="1"/>
-    <w:lsdException w:name="Table Grid 2" w:semiHidden="1" w:unhideWhenUsed="1"/>
-    <w:lsdException w:name="Table Grid 3" w:semiHidden="1" w:unhideWhenUsed="1"/>
-    <w:lsdException w:name="Table Grid 4" w:semiHidden="1" w:unhideWhenUsed="1"/>
-    <w:lsdException w:name="Table Grid 5" w:semiHidden="1" w:unhideWhenUsed="1"/>
-    <w:lsdException w:name="Table Grid 6" w:semiHidden="1" w:unhideWhenUsed="1"/>
-    <w:lsdException w:name="Table Grid 7" w:semiHidden="1" w:unhideWhenUsed="1"/>
-    <w:lsdException w:name="Table Grid 8" w:semiHidden="1" w:unhideWhenUsed="1"/>
-    <w:lsdException w:name="Table List 1" w:semiHidden="1" w:unhideWhenUsed="1"/>
-    <w:lsdException w:name="Table List 2" w:semiHidden="1" w:unhideWhenUsed="1"/>
-    <w:lsdException w:name="Table List 3" w:semiHidden="1" w:unhideWhenUsed="1"/>
-    <w:lsdException w:name="Table List 4" w:semiHidden="1" w:unhideWhenUsed="1"/>
-    <w:lsdException w:name="Table List 5" w:semiHidden="1" w:unhideWhenUsed="1"/>
-    <w:lsdException w:name="Table List 6" w:semiHidden="1" w:unhideWhenUsed="1"/>
-    <w:lsdException w:name="Table List 7" w:semiHidden="1" w:unhideWhenUsed="1"/>
-    <w:lsdException w:name="Table List 8" w:semiHidden="1" w:unhideWhenUsed="1"/>
-    <w:lsdException w:name="Table 3D effects 1" w:semiHidden="1" w:unhideWhenUsed="1"/>
-    <w:lsdException w:name="Table 3D effects 2" w:semiHidden="1" w:unhideWhenUsed="1"/>
-    <w:lsdException w:name="Table 3D effects 3" w:semiHidden="1" w:unhideWhenUsed="1"/>
-    <w:lsdException w:name="Table Contemporary" w:semiHidden="1" w:unhideWhenUsed="1"/>
-    <w:lsdException w:name="Table Elegant" w:semiHidden="1" w:unhideWhenUsed="1"/>
-    <w:lsdException w:name="Table Professional" w:semiHidden="1" w:unhideWhenUsed="1"/>
-    <w:lsdException w:name="Table Subtle 1" w:semiHidden="1" w:unhideWhenUsed="1"/>
-    <w:lsdException w:name="Table Subtle 2" w:semiHidden="1" w:unhideWhenUsed="1"/>
-    <w:lsdException w:name="Table Web 1" w:semiHidden="1" w:unhideWhenUsed="1"/>
-    <w:lsdException w:name="Table Web 2" w:semiHidden="1" w:unhideWhenUsed="1"/>
-    <w:lsdException w:name="Table Web 3" w:semiHidden="1" w:unhideWhenUsed="1"/>
-    <w:lsdException w:name="Balloon Text" w:semiHidden="1" w:unhideWhenUsed="1"/>
-    <w:lsdException w:name="Table Grid" w:uiPriority="39"/>
-    <w:lsdException w:name="Table Theme" w:semiHidden="1" w:unhideWhenUsed="1"/>
-    <w:lsdException w:name="Placeholder Text" w:semiHidden="1"/>
-    <w:lsdException w:name="No Spacing" w:uiPriority="1" w:qFormat="1"/>
-    <w:lsdException w:name="Light Shading" w:uiPriority="60"/>
-    <w:lsdException w:name="Light List" w:uiPriority="61"/>
-    <w:lsdException w:name="Light Grid" w:uiPriority="62"/>
-    <w:lsdException w:name="Medium Shading 1" w:uiPriority="63"/>
-    <w:lsdException w:name="Medium Shading 2" w:uiPriority="64"/>
-    <w:lsdException w:name="Medium List 1" w:uiPriority="65"/>
-    <w:lsdException w:name="Medium List 2" w:uiPriority="66"/>
-    <w:lsdException w:name="Medium Grid 1" w:uiPriority="67"/>
-    <w:lsdException w:name="Medium Grid 2" w:uiPriority="68"/>
-    <w:lsdException w:name="Medium Grid 3" w:uiPriority="69"/>
-    <w:lsdException w:name="Dark List" w:uiPriority="70"/>
-    <w:lsdException w:name="Colorful Shading" w:uiPriority="71"/>
-    <w:lsdException w:name="Colorful List" w:uiPriority="72"/>
-    <w:lsdException w:name="Colorful Grid" w:uiPriority="73"/>
-    <w:lsdException w:name="Light Shading Accent 1" w:uiPriority="60"/>
-    <w:lsdException w:name="Light List Accent 1" w:uiPriority="61"/>
-    <w:lsdException w:name="Light Grid Accent 1" w:uiPriority="62"/>
-    <w:lsdException w:name="Medium Shading 1 Accent 1" w:uiPriority="63"/>
-    <w:lsdException w:name="Medium Shading 2 Accent 1" w:uiPriority="64"/>
-    <w:lsdException w:name="Medium List 1 Accent 1" w:uiPriority="65"/>
-    <w:lsdException w:name="Revision" w:semiHidden="1"/>
-    <w:lsdException w:name="List Paragraph" w:uiPriority="34" w:qFormat="1"/>
-    <w:lsdException w:name="Quote" w:uiPriority="29" w:qFormat="1"/>
-    <w:lsdException w:name="Intense Quote" w:uiPriority="30" w:qFormat="1"/>
-    <w:lsdException w:name="Medium List 2 Accent 1" w:uiPriority="66"/>
-    <w:lsdException w:name="Medium Grid 1 Accent 1" w:uiPriority="67"/>
-    <w:lsdException w:name="Medium Grid 2 Accent 1" w:uiPriority="68"/>
-    <w:lsdException w:name="Medium Grid 3 Accent 1" w:uiPriority="69"/>
-    <w:lsdException w:name="Dark List Accent 1" w:uiPriority="70"/>
-    <w:lsdException w:name="Colorful Shading Accent 1" w:uiPriority="71"/>
-    <w:lsdException w:name="Colorful List Accent 1" w:uiPriority="72"/>
-    <w:lsdException w:name="Colorful Grid Accent 1" w:uiPriority="73"/>
-    <w:lsdException w:name="Light Shading Accent 2" w:uiPriority="60"/>
-    <w:lsdException w:name="Light List Accent 2" w:uiPriority="61"/>
-    <w:lsdException w:name="Light Grid Accent 2" w:uiPriority="62"/>
-    <w:lsdException w:name="Medium Shading 1 Accent 2" w:uiPriority="63"/>
-    <w:lsdException w:name="Medium Shading 2 Accent 2" w:uiPriority="64"/>
-    <w:lsdException w:name="Medium List 1 Accent 2" w:uiPriority="65"/>
-    <w:lsdException w:name="Medium List 2 Accent 2" w:uiPriority="66"/>
-    <w:lsdException w:name="Medium Grid 1 Accent 2" w:uiPriority="67"/>
-    <w:lsdException w:name="Medium Grid 2 Accent 2" w:uiPriority="68"/>
-    <w:lsdException w:name="Medium Grid 3 Accent 2" w:uiPriority="69"/>
-    <w:lsdException w:name="Dark List Accent 2" w:uiPriority="70"/>
-    <w:lsdException w:name="Colorful Shading Accent 2" w:uiPriority="71"/>
-    <w:lsdException w:name="Colorful List Accent 2" w:uiPriority="72"/>
-    <w:lsdException w:name="Colorful Grid Accent 2" w:uiPriority="73"/>
-    <w:lsdException w:name="Light Shading Accent 3" w:uiPriority="60"/>
-    <w:lsdException w:name="Light List Accent 3" w:uiPriority="61"/>
-    <w:lsdException w:name="Light Grid Accent 3" w:uiPriority="62"/>
-    <w:lsdException w:name="Medium Shading 1 Accent 3" w:uiPriority="63"/>
-    <w:lsdException w:name="Medium Shading 2 Accent 3" w:uiPriority="64"/>
-    <w:lsdException w:name="Medium List 1 Accent 3" w:uiPriority="65"/>
-    <w:lsdException w:name="Medium List 2 Accent 3" w:uiPriority="66"/>
-    <w:lsdException w:name="Medium Grid 1 Accent 3" w:uiPriority="67"/>
-    <w:lsdException w:name="Medium Grid 2 Accent 3" w:uiPriority="68"/>
-    <w:lsdException w:name="Medium Grid 3 Accent 3" w:uiPriority="69"/>
-    <w:lsdException w:name="Dark List Accent 3" w:uiPriority="70"/>
-    <w:lsdException w:name="Colorful Shading Accent 3" w:uiPriority="71"/>
-    <w:lsdException w:name="Colorful List Accent 3" w:uiPriority="72"/>
-    <w:lsdException w:name="Colorful Grid Accent 3" w:uiPriority="73"/>
-    <w:lsdException w:name="Light Shading Accent 4" w:uiPriority="60"/>
-    <w:lsdException w:name="Light List Accent 4" w:uiPriority="61"/>
-    <w:lsdException w:name="Light Grid Accent 4" w:uiPriority="62"/>
-    <w:lsdException w:name="Medium Shading 1 Accent 4" w:uiPriority="63"/>
-    <w:lsdException w:name="Medium Shading 2 Accent 4" w:uiPriority="64"/>
-    <w:lsdException w:name="Medium List 1 Accent 4" w:uiPriority="65"/>
-    <w:lsdException w:name="Medium List 2 Accent 4" w:uiPriority="66"/>
-    <w:lsdException w:name="Medium Grid 1 Accent 4" w:uiPriority="67"/>
-    <w:lsdException w:name="Medium Grid 2 Accent 4" w:uiPriority="68"/>
-    <w:lsdException w:name="Medium Grid 3 Accent 4" w:uiPriority="69"/>
-    <w:lsdException w:name="Dark List Accent 4" w:uiPriority="70"/>
-    <w:lsdException w:name="Colorful Shading Accent 4" w:uiPriority="71"/>
-    <w:lsdException w:name="Colorful List Accent 4" w:uiPriority="72"/>
-    <w:lsdException w:name="Colorful Grid Accent 4" w:uiPriority="73"/>
-    <w:lsdException w:name="Light Shading Accent 5" w:uiPriority="60"/>
-    <w:lsdException w:name="Light List Accent 5" w:uiPriority="61"/>
-    <w:lsdException w:name="Light Grid Accent 5" w:uiPriority="62"/>
-    <w:lsdException w:name="Medium Shading 1 Accent 5" w:uiPriority="63"/>
-    <w:lsdException w:name="Medium Shading 2 Accent 5" w:uiPriority="64"/>
-    <w:lsdException w:name="Medium List 1 Accent 5" w:uiPriority="65"/>
-    <w:lsdException w:name="Medium List 2 Accent 5" w:uiPriority="66"/>
-    <w:lsdException w:name="Medium Grid 1 Accent 5" w:uiPriority="67"/>
-    <w:lsdException w:name="Medium Grid 2 Accent 5" w:uiPriority="68"/>
-    <w:lsdException w:name="Medium Grid 3 Accent 5" w:uiPriority="69"/>
-    <w:lsdException w:name="Dark List Accent 5" w:uiPriority="70"/>
-    <w:lsdException w:name="Colorful Shading Accent 5" w:uiPriority="71"/>
-    <w:lsdException w:name="Colorful List Accent 5" w:uiPriority="72"/>
-    <w:lsdException w:name="Colorful Grid Accent 5" w:uiPriority="73"/>
-    <w:lsdException w:name="Light Shading Accent 6" w:uiPriority="60"/>
-    <w:lsdException w:name="Light List Accent 6" w:uiPriority="61"/>
-    <w:lsdException w:name="Light Grid Accent 6" w:uiPriority="62"/>
-    <w:lsdException w:name="Medium Shading 1 Accent 6" w:uiPriority="63"/>
-    <w:lsdException w:name="Medium Shading 2 Accent 6" w:uiPriority="64"/>
-    <w:lsdException w:name="Medium List 1 Accent 6" w:uiPriority="65"/>
-    <w:lsdException w:name="Medium List 2 Accent 6" w:uiPriority="66"/>
-    <w:lsdException w:name="Medium Grid 1 Accent 6" w:uiPriority="67"/>
-    <w:lsdException w:name="Medium Grid 2 Accent 6" w:uiPriority="68"/>
-    <w:lsdException w:name="Medium Grid 3 Accent 6" w:uiPriority="69"/>
-    <w:lsdException w:name="Dark List Accent 6" w:uiPriority="70"/>
-    <w:lsdException w:name="Colorful Shading Accent 6" w:uiPriority="71"/>
-    <w:lsdException w:name="Colorful List Accent 6" w:uiPriority="72"/>
-    <w:lsdException w:name="Colorful Grid Accent 6" w:uiPriority="73"/>
-    <w:lsdException w:name="Subtle Emphasis" w:uiPriority="19" w:qFormat="1"/>
-    <w:lsdException w:name="Intense Emphasis" w:uiPriority="21" w:qFormat="1"/>
-    <w:lsdException w:name="Subtle Reference" w:uiPriority="31" w:qFormat="1"/>
-    <w:lsdException w:name="Intense Reference" w:uiPriority="32" w:qFormat="1"/>
-    <w:lsdException w:name="Book Title" w:uiPriority="33" w:qFormat="1"/>
-    <w:lsdException w:name="Bibliography" w:semiHidden="1" w:uiPriority="37" w:unhideWhenUsed="1"/>
-    <w:lsdException w:name="TOC Heading" w:semiHidden="1" w:uiPriority="39" w:unhideWhenUsed="1" w:qFormat="1"/>
-    <w:lsdException w:name="Plain Table 1" w:uiPriority="41"/>
-    <w:lsdException w:name="Plain Table 2" w:uiPriority="42"/>
-    <w:lsdException w:name="Plain Table 3" w:uiPriority="43"/>
-    <w:lsdException w:name="Plain Table 4" w:uiPriority="44"/>
-    <w:lsdException w:name="Plain Table 5" w:uiPriority="45"/>
-    <w:lsdException w:name="Grid Table Light" w:uiPriority="40"/>
-    <w:lsdException w:name="Grid Table 1 Light" w:uiPriority="46"/>
-    <w:lsdException w:name="Grid Table 2" w:uiPriority="47"/>
-    <w:lsdException w:name="Grid Table 3" w:uiPriority="48"/>
-    <w:lsdException w:name="Grid Table 4" w:uiPriority="49"/>
-    <w:lsdException w:name="Grid Table 5 Dark" w:uiPriority="50"/>
-    <w:lsdException w:name="Grid Table 6 Colorful" w:uiPriority="51"/>
-    <w:lsdException w:name="Grid Table 7 Colorful" w:uiPriority="52"/>
-    <w:lsdException w:name="Grid Table 1 Light Accent 1" w:uiPriority="46"/>
-    <w:lsdException w:name="Grid Table 2 Accent 1" w:uiPriority="47"/>
-    <w:lsdException w:name="Grid Table 3 Accent 1" w:uiPriority="48"/>
-    <w:lsdException w:name="Grid Table 4 Accent 1" w:uiPriority="49"/>
-    <w:lsdException w:name="Grid Table 5 Dark Accent 1" w:uiPriority="50"/>
-    <w:lsdException w:name="Grid Table 6 Colorful Accent 1" w:uiPriority="51"/>
-    <w:lsdException w:name="Grid Table 7 Colorful Accent 1" w:uiPriority="52"/>
-    <w:lsdException w:name="Grid Table 1 Light Accent 2" w:uiPriority="46"/>
-    <w:lsdException w:name="Grid Table 2 Accent 2" w:uiPriority="47"/>
-    <w:lsdException w:name="Grid Table 3 Accent 2" w:uiPriority="48"/>
-    <w:lsdException w:name="Grid Table 4 Accent 2" w:uiPriority="49"/>
-    <w:lsdException w:name="Grid Table 5 Dark Accent 2" w:uiPriority="50"/>
-    <w:lsdException w:name="Grid Table 6 Colorful Accent 2" w:uiPriority="51"/>
-    <w:lsdException w:name="Grid Table 7 Colorful Accent 2" w:uiPriority="52"/>
-    <w:lsdException w:name="Grid Table 1 Light Accent 3" w:uiPriority="46"/>
-    <w:lsdException w:name="Grid Table 2 Accent 3" w:uiPriority="47"/>
-    <w:lsdException w:name="Grid Table 3 Accent 3" w:uiPriority="48"/>
-    <w:lsdException w:name="Grid Table 4 Accent 3" w:uiPriority="49"/>
-    <w:lsdException w:name="Grid Table 5 Dark Accent 3" w:uiPriority="50"/>
-    <w:lsdException w:name="Grid Table 6 Colorful Accent 3" w:uiPriority="51"/>
-    <w:lsdException w:name="Grid Table 7 Colorful Accent 3" w:uiPriority="52"/>
-    <w:lsdException w:name="Grid Table 1 Light Accent 4" w:uiPriority="46"/>
-    <w:lsdException w:name="Grid Table 2 Accent 4" w:uiPriority="47"/>
-    <w:lsdException w:name="Grid Table 3 Accent 4" w:uiPriority="48"/>
-    <w:lsdException w:name="Grid Table 4 Accent 4" w:uiPriority="49"/>
-    <w:lsdException w:name="Grid Table 5 Dark Accent 4" w:uiPriority="50"/>
-    <w:lsdException w:name="Grid Table 6 Colorful Accent 4" w:uiPriority="51"/>
-    <w:lsdException w:name="Grid Table 7 Colorful Accent 4" w:uiPriority="52"/>
-    <w:lsdException w:name="Grid Table 1 Light Accent 5" w:uiPriority="46"/>
-    <w:lsdException w:name="Grid Table 2 Accent 5" w:uiPriority="47"/>
-    <w:lsdException w:name="Grid Table 3 Accent 5" w:uiPriority="48"/>
-    <w:lsdException w:name="Grid Table 4 Accent 5" w:uiPriority="49"/>
-    <w:lsdException w:name="Grid Table 5 Dark Accent 5" w:uiPriority="50"/>
-    <w:lsdException w:name="Grid Table 6 Colorful Accent 5" w:uiPriority="51"/>
-    <w:lsdException w:name="Grid Table 7 Colorful Accent 5" w:uiPriority="52"/>
-    <w:lsdException w:name="Grid Table 1 Light Accent 6" w:uiPriority="46"/>
-    <w:lsdException w:name="Grid Table 2 Accent 6" w:uiPriority="47"/>
-    <w:lsdException w:name="Grid Table 3 Accent 6" w:uiPriority="48"/>
-    <w:lsdException w:name="Grid Table 4 Accent 6" w:uiPriority="49"/>
-    <w:lsdException w:name="Grid Table 5 Dark Accent 6" w:uiPriority="50"/>
-    <w:lsdException w:name="Grid Table 6 Colorful Accent 6" w:uiPriority="51"/>
-    <w:lsdException w:name="Grid Table 7 Colorful Accent 6" w:uiPriority="52"/>
-    <w:lsdException w:name="List Table 1 Light" w:uiPriority="46"/>
-    <w:lsdException w:name="List Table 2" w:uiPriority="47"/>
-    <w:lsdException w:name="List Table 3" w:uiPriority="48"/>
-    <w:lsdException w:name="List Table 4" w:uiPriority="49"/>
-    <w:lsdException w:name="List Table 5 Dark" w:uiPriority="50"/>
-    <w:lsdException w:name="List Table 6 Colorful" w:uiPriority="51"/>
-    <w:lsdException w:name="List Table 7 Colorful" w:uiPriority="52"/>
-    <w:lsdException w:name="List Table 1 Light Accent 1" w:uiPriority="46"/>
-    <w:lsdException w:name="List Table 2 Accent 1" w:uiPriority="47"/>
-    <w:lsdException w:name="List Table 3 Accent 1" w:uiPriority="48"/>
-    <w:lsdException w:name="List Table 4 Accent 1" w:uiPriority="49"/>
-    <w:lsdException w:name="List Table 5 Dark Accent 1" w:uiPriority="50"/>
-    <w:lsdException w:name="List Table 6 Colorful Accent 1" w:uiPriority="51"/>
-    <w:lsdException w:name="List Table 7 Colorful Accent 1" w:uiPriority="52"/>
-    <w:lsdException w:name="List Table 1 Light Accent 2" w:uiPriority="46"/>
-    <w:lsdException w:name="List Table 2 Accent 2" w:uiPriority="47"/>
-    <w:lsdException w:name="List Table 3 Accent 2" w:uiPriority="48"/>
-    <w:lsdException w:name="List Table 4 Accent 2" w:uiPriority="49"/>
-    <w:lsdException w:name="List Table 5 Dark Accent 2" w:uiPriority="50"/>
-    <w:lsdException w:name="List Table 6 Colorful Accent 2" w:uiPriority="51"/>
-    <w:lsdException w:name="List Table 7 Colorful Accent 2" w:uiPriority="52"/>
-    <w:lsdException w:name="List Table 1 Light Accent 3" w:uiPriority="46"/>
-    <w:lsdException w:name="List Table 2 Accent 3" w:uiPriority="47"/>
-    <w:lsdException w:name="List Table 3 Accent 3" w:uiPriority="48"/>
-    <w:lsdException w:name="List Table 4 Accent 3" w:uiPriority="49"/>
-    <w:lsdException w:name="List Table 5 Dark Accent 3" w:uiPriority="50"/>
-    <w:lsdException w:name="List Table 6 Colorful Accent 3" w:uiPriority="51"/>
-    <w:lsdException w:name="List Table 7 Colorful Accent 3" w:uiPriority="52"/>
-    <w:lsdException w:name="List Table 1 Light Accent 4" w:uiPriority="46"/>
-    <w:lsdException w:name="List Table 2 Accent 4" w:uiPriority="47"/>
-    <w:lsdException w:name="List Table 3 Accent 4" w:uiPriority="48"/>
-    <w:lsdException w:name="List Table 4 Accent 4" w:uiPriority="49"/>
-    <w:lsdException w:name="List Table 5 Dark Accent 4" w:uiPriority="50"/>
-    <w:lsdException w:name="List Table 6 Colorful Accent 4" w:uiPriority="51"/>
-    <w:lsdException w:name="List Table 7 Colorful Accent 4" w:uiPriority="52"/>
-    <w:lsdException w:name="List Table 1 Light Accent 5" w:uiPriority="46"/>
-    <w:lsdException w:name="List Table 2 Accent 5" w:uiPriority="47"/>
-    <w:lsdException w:name="List Table 3 Accent 5" w:uiPriority="48"/>
-    <w:lsdException w:name="List Table 4 Accent 5" w:uiPriority="49"/>
-    <w:lsdException w:name="List Table 5 Dark Accent 5" w:uiPriority="50"/>
-    <w:lsdException w:name="List Table 6 Colorful Accent 5" w:uiPriority="51"/>
-    <w:lsdException w:name="List Table 7 Colorful Accent 5" w:uiPriority="52"/>
-    <w:lsdException w:name="List Table 1 Light Accent 6" w:uiPriority="46"/>
-    <w:lsdException w:name="List Table 2 Accent 6" w:uiPriority="47"/>
-    <w:lsdException w:name="List Table 3 Accent 6" w:uiPriority="48"/>
-    <w:lsdException w:name="List Table 4 Accent 6" w:uiPriority="49"/>
-    <w:lsdException w:name="List Table 5 Dark Accent 6" w:uiPriority="50"/>
-    <w:lsdException w:name="List Table 6 Colorful Accent 6" w:uiPriority="51"/>
-    <w:lsdException w:name="List Table 7 Colorful Accent 6" w:uiPriority="52"/>
-    <w:lsdException w:name="Mention" w:semiHidden="1" w:unhideWhenUsed="1"/>
-    <w:lsdException w:name="Smart Hyperlink" w:semiHidden="1" w:unhideWhenUsed="1"/>
-    <w:lsdException w:name="Hashtag" w:semiHidden="1" w:unhideWhenUsed="1"/>
-    <w:lsdException w:name="Unresolved Mention" w:semiHidden="1" w:unhideWhenUsed="1"/>
-    <w:lsdException w:name="Smart Link" w:semiHidden="1" w:unhideWhenUsed="1"/>
+  <w:latentStyles w:defLockedState="0" w:defUIPriority="99" w:defSemiHidden="1" w:defUnhideWhenUsed="1" w:defQFormat="0" w:count="267">
+    <w:lsdException w:name="Normal" w:semiHidden="0" w:uiPriority="0" w:unhideWhenUsed="0" w:qFormat="1"/>
+    <w:lsdException w:name="heading 1" w:semiHidden="0" w:uiPriority="9" w:unhideWhenUsed="0" w:qFormat="1"/>
+    <w:lsdException w:name="heading 2" w:uiPriority="9" w:qFormat="1"/>
+    <w:lsdException w:name="heading 3" w:uiPriority="9" w:qFormat="1"/>
+    <w:lsdException w:name="heading 4" w:uiPriority="9" w:qFormat="1"/>
+    <w:lsdException w:name="heading 5" w:uiPriority="9" w:qFormat="1"/>
+    <w:lsdException w:name="heading 6" w:uiPriority="9" w:qFormat="1"/>
+    <w:lsdException w:name="heading 7" w:uiPriority="9" w:qFormat="1"/>
+    <w:lsdException w:name="heading 8" w:uiPriority="9" w:qFormat="1"/>
+    <w:lsdException w:name="heading 9" w:uiPriority="9" w:qFormat="1"/>
+    <w:lsdException w:name="toc 1" w:uiPriority="39"/>
+    <w:lsdException w:name="toc 2" w:uiPriority="39"/>
+    <w:lsdException w:name="toc 3" w:uiPriority="39"/>
+    <w:lsdException w:name="toc 4" w:uiPriority="39"/>
+    <w:lsdException w:name="toc 5" w:uiPriority="39"/>
+    <w:lsdException w:name="toc 6" w:uiPriority="39"/>
+    <w:lsdException w:name="toc 7" w:uiPriority="39"/>
+    <w:lsdException w:name="toc 8" w:uiPriority="39"/>
+    <w:lsdException w:name="toc 9" w:uiPriority="39"/>
+    <w:lsdException w:name="caption" w:uiPriority="35" w:qFormat="1"/>
+    <w:lsdException w:name="Title" w:semiHidden="0" w:uiPriority="10" w:unhideWhenUsed="0" w:qFormat="1"/>
+    <w:lsdException w:name="Default Paragraph Font" w:uiPriority="1"/>
+    <w:lsdException w:name="Subtitle" w:semiHidden="0" w:uiPriority="11" w:unhideWhenUsed="0" w:qFormat="1"/>
+    <w:lsdException w:name="Strong" w:semiHidden="0" w:uiPriority="22" w:unhideWhenUsed="0" w:qFormat="1"/>
+    <w:lsdException w:name="Emphasis" w:semiHidden="0" w:uiPriority="20" w:unhideWhenUsed="0" w:qFormat="1"/>
+    <w:lsdException w:name="Table Grid" w:semiHidden="0" w:uiPriority="39" w:unhideWhenUsed="0"/>
+    <w:lsdException w:name="Placeholder Text" w:unhideWhenUsed="0"/>
+    <w:lsdException w:name="No Spacing" w:semiHidden="0" w:uiPriority="1" w:unhideWhenUsed="0" w:qFormat="1"/>
+    <w:lsdException w:name="Light Shading" w:semiHidden="0" w:uiPriority="60" w:unhideWhenUsed="0"/>
+    <w:lsdException w:name="Light List" w:semiHidden="0" w:uiPriority="61" w:unhideWhenUsed="0"/>
+    <w:lsdException w:name="Light Grid" w:semiHidden="0" w:uiPriority="62" w:unhideWhenUsed="0"/>
+    <w:lsdException w:name="Medium Shading 1" w:semiHidden="0" w:uiPriority="63" w:unhideWhenUsed="0"/>
+    <w:lsdException w:name="Medium Shading 2" w:semiHidden="0" w:uiPriority="64" w:unhideWhenUsed="0"/>
+    <w:lsdException w:name="Medium List 1" w:semiHidden="0" w:uiPriority="65" w:unhideWhenUsed="0"/>
+    <w:lsdException w:name="Medium List 2" w:semiHidden="0" w:uiPriority="66" w:unhideWhenUsed="0"/>
+    <w:lsdException w:name="Medium Grid 1" w:semiHidden="0" w:uiPriority="67" w:unhideWhenUsed="0"/>
+    <w:lsdException w:name="Medium Grid 2" w:semiHidden="0" w:uiPriority="68" w:unhideWhenUsed="0"/>
+    <w:lsdException w:name="Medium Grid 3" w:semiHidden="0" w:uiPriority="69" w:unhideWhenUsed="0"/>
+    <w:lsdException w:name="Dark List" w:semiHidden="0" w:uiPriority="70" w:unhideWhenUsed="0"/>
+    <w:lsdException w:name="Colorful Shading" w:semiHidden="0" w:uiPriority="71" w:unhideWhenUsed="0"/>
+    <w:lsdException w:name="Colorful List" w:semiHidden="0" w:uiPriority="72" w:unhideWhenUsed="0"/>
+    <w:lsdException w:name="Colorful Grid" w:semiHidden="0" w:uiPriority="73" w:unhideWhenUsed="0"/>
+    <w:lsdException w:name="Light Shading Accent 1" w:semiHidden="0" w:uiPriority="60" w:unhideWhenUsed="0"/>
+    <w:lsdException w:name="Light List Accent 1" w:semiHidden="0" w:uiPriority="61" w:unhideWhenUsed="0"/>
+    <w:lsdException w:name="Light Grid Accent 1" w:semiHidden="0" w:uiPriority="62" w:unhideWhenUsed="0"/>
+    <w:lsdException w:name="Medium Shading 1 Accent 1" w:semiHidden="0" w:uiPriority="63" w:unhideWhenUsed="0"/>
+    <w:lsdException w:name="Medium Shading 2 Accent 1" w:semiHidden="0" w:uiPriority="64" w:unhideWhenUsed="0"/>
+    <w:lsdException w:name="Medium List 1 Accent 1" w:semiHidden="0" w:uiPriority="65" w:unhideWhenUsed="0"/>
+    <w:lsdException w:name="Revision" w:unhideWhenUsed="0"/>
+    <w:lsdException w:name="List Paragraph" w:semiHidden="0" w:uiPriority="34" w:unhideWhenUsed="0" w:qFormat="1"/>
+    <w:lsdException w:name="Quote" w:semiHidden="0" w:uiPriority="29" w:unhideWhenUsed="0" w:qFormat="1"/>
+    <w:lsdException w:name="Intense Quote" w:semiHidden="0" w:uiPriority="30" w:unhideWhenUsed="0" w:qFormat="1"/>
+    <w:lsdException w:name="Medium List 2 Accent 1" w:semiHidden="0" w:uiPriority="66" w:unhideWhenUsed="0"/>
+    <w:lsdException w:name="Medium Grid 1 Accent 1" w:semiHidden="0" w:uiPriority="67" w:unhideWhenUsed="0"/>
+    <w:lsdException w:name="Medium Grid 2 Accent 1" w:semiHidden="0" w:uiPriority="68" w:unhideWhenUsed="0"/>
+    <w:lsdException w:name="Medium Grid 3 Accent 1" w:semiHidden="0" w:uiPriority="69" w:unhideWhenUsed="0"/>
+    <w:lsdException w:name="Dark List Accent 1" w:semiHidden="0" w:uiPriority="70" w:unhideWhenUsed="0"/>
+    <w:lsdException w:name="Colorful Shading Accent 1" w:semiHidden="0" w:uiPriority="71" w:unhideWhenUsed="0"/>
+    <w:lsdException w:name="Colorful List Accent 1" w:semiHidden="0" w:uiPriority="72" w:unhideWhenUsed="0"/>
+    <w:lsdException w:name="Colorful Grid Accent 1" w:semiHidden="0" w:uiPriority="73" w:unhideWhenUsed="0"/>
+    <w:lsdException w:name="Light Shading Accent 2" w:semiHidden="0" w:uiPriority="60" w:unhideWhenUsed="0"/>
+    <w:lsdException w:name="Light List Accent 2" w:semiHidden="0" w:uiPriority="61" w:unhideWhenUsed="0"/>
+    <w:lsdException w:name="Light Grid Accent 2" w:semiHidden="0" w:uiPriority="62" w:unhideWhenUsed="0"/>
+    <w:lsdException w:name="Medium Shading 1 Accent 2" w:semiHidden="0" w:uiPriority="63" w:unhideWhenUsed="0"/>
+    <w:lsdException w:name="Medium Shading 2 Accent 2" w:semiHidden="0" w:uiPriority="64" w:unhideWhenUsed="0"/>
+    <w:lsdException w:name="Medium List 1 Accent 2" w:semiHidden="0" w:uiPriority="65" w:unhideWhenUsed="0"/>
+    <w:lsdException w:name="Medium List 2 Accent 2" w:semiHidden="0" w:uiPriority="66" w:unhideWhenUsed="0"/>
+    <w:lsdException w:name="Medium Grid 1 Accent 2" w:semiHidden="0" w:uiPriority="67" w:unhideWhenUsed="0"/>
+    <w:lsdException w:name="Medium Grid 2 Accent 2" w:semiHidden="0" w:uiPriority="68" w:unhideWhenUsed="0"/>
+    <w:lsdException w:name="Medium Grid 3 Accent 2" w:semiHidden="0" w:uiPriority="69" w:unhideWhenUsed="0"/>
+    <w:lsdException w:name="Dark List Accent 2" w:semiHidden="0" w:uiPriority="70" w:unhideWhenUsed="0"/>
+    <w:lsdException w:name="Colorful Shading Accent 2" w:semiHidden="0" w:uiPriority="71" w:unhideWhenUsed="0"/>
+    <w:lsdException w:name="Colorful List Accent 2" w:semiHidden="0" w:uiPriority="72" w:unhideWhenUsed="0"/>
+    <w:lsdException w:name="Colorful Grid Accent 2" w:semiHidden="0" w:uiPriority="73" w:unhideWhenUsed="0"/>
+    <w:lsdException w:name="Light Shading Accent 3" w:semiHidden="0" w:uiPriority="60" w:unhideWhenUsed="0"/>
+    <w:lsdException w:name="Light List Accent 3" w:semiHidden="0" w:uiPriority="61" w:unhideWhenUsed="0"/>
+    <w:lsdException w:name="Light Grid Accent 3" w:semiHidden="0" w:uiPriority="62" w:unhideWhenUsed="0"/>
+    <w:lsdException w:name="Medium Shading 1 Accent 3" w:semiHidden="0" w:uiPriority="63" w:unhideWhenUsed="0"/>
+    <w:lsdException w:name="Medium Shading 2 Accent 3" w:semiHidden="0" w:uiPriority="64" w:unhideWhenUsed="0"/>
+    <w:lsdException w:name="Medium List 1 Accent 3" w:semiHidden="0" w:uiPriority="65" w:unhideWhenUsed="0"/>
+    <w:lsdException w:name="Medium List 2 Accent 3" w:semiHidden="0" w:uiPriority="66" w:unhideWhenUsed="0"/>
+    <w:lsdException w:name="Medium Grid 1 Accent 3" w:semiHidden="0" w:uiPriority="67" w:unhideWhenUsed="0"/>
+    <w:lsdException w:name="Medium Grid 2 Accent 3" w:semiHidden="0" w:uiPriority="68" w:unhideWhenUsed="0"/>
+    <w:lsdException w:name="Medium Grid 3 Accent 3" w:semiHidden="0" w:uiPriority="69" w:unhideWhenUsed="0"/>
+    <w:lsdException w:name="Dark List Accent 3" w:semiHidden="0" w:uiPriority="70" w:unhideWhenUsed="0"/>
+    <w:lsdException w:name="Colorful Shading Accent 3" w:semiHidden="0" w:uiPriority="71" w:unhideWhenUsed="0"/>
+    <w:lsdException w:name="Colorful List Accent 3" w:semiHidden="0" w:uiPriority="72" w:unhideWhenUsed="0"/>
+    <w:lsdException w:name="Colorful Grid Accent 3" w:semiHidden="0" w:uiPriority="73" w:unhideWhenUsed="0"/>
+    <w:lsdException w:name="Light Shading Accent 4" w:semiHidden="0" w:uiPriority="60" w:unhideWhenUsed="0"/>
+    <w:lsdException w:name="Light List Accent 4" w:semiHidden="0" w:uiPriority="61" w:unhideWhenUsed="0"/>
+    <w:lsdException w:name="Light Grid Accent 4" w:semiHidden="0" w:uiPriority="62" w:unhideWhenUsed="0"/>
+    <w:lsdException w:name="Medium Shading 1 Accent 4" w:semiHidden="0" w:uiPriority="63" w:unhideWhenUsed="0"/>
+    <w:lsdException w:name="Medium Shading 2 Accent 4" w:semiHidden="0" w:uiPriority="64" w:unhideWhenUsed="0"/>
+    <w:lsdException w:name="Medium List 1 Accent 4" w:semiHidden="0" w:uiPriority="65" w:unhideWhenUsed="0"/>
+    <w:lsdException w:name="Medium List 2 Accent 4" w:semiHidden="0" w:uiPriority="66" w:unhideWhenUsed="0"/>
+    <w:lsdException w:name="Medium Grid 1 Accent 4" w:semiHidden="0" w:uiPriority="67" w:unhideWhenUsed="0"/>
+    <w:lsdException w:name="Medium Grid 2 Accent 4" w:semiHidden="0" w:uiPriority="68" w:unhideWhenUsed="0"/>
+    <w:lsdException w:name="Medium Grid 3 Accent 4" w:semiHidden="0" w:uiPriority="69" w:unhideWhenUsed="0"/>
+    <w:lsdException w:name="Dark List Accent 4" w:semiHidden="0" w:uiPriority="70" w:unhideWhenUsed="0"/>
+    <w:lsdException w:name="Colorful Shading Accent 4" w:semiHidden="0" w:uiPriority="71" w:unhideWhenUsed="0"/>
+    <w:lsdException w:name="Colorful List Accent 4" w:semiHidden="0" w:uiPriority="72" w:unhideWhenUsed="0"/>
+    <w:lsdException w:name="Colorful Grid Accent 4" w:semiHidden="0" w:uiPriority="73" w:unhideWhenUsed="0"/>
+    <w:lsdException w:name="Light Shading Accent 5" w:semiHidden="0" w:uiPriority="60" w:unhideWhenUsed="0"/>
+    <w:lsdException w:name="Light List Accent 5" w:semiHidden="0" w:uiPriority="61" w:unhideWhenUsed="0"/>
+    <w:lsdException w:name="Light Grid Accent 5" w:semiHidden="0" w:uiPriority="62" w:unhideWhenUsed="0"/>
+    <w:lsdException w:name="Medium Shading 1 Accent 5" w:semiHidden="0" w:uiPriority="63" w:unhideWhenUsed="0"/>
+    <w:lsdException w:name="Medium Shading 2 Accent 5" w:semiHidden="0" w:uiPriority="64" w:unhideWhenUsed="0"/>
+    <w:lsdException w:name="Medium List 1 Accent 5" w:semiHidden="0" w:uiPriority="65" w:unhideWhenUsed="0"/>
+    <w:lsdException w:name="Medium List 2 Accent 5" w:semiHidden="0" w:uiPriority="66" w:unhideWhenUsed="0"/>
+    <w:lsdException w:name="Medium Grid 1 Accent 5" w:semiHidden="0" w:uiPriority="67" w:unhideWhenUsed="0"/>
+    <w:lsdException w:name="Medium Grid 2 Accent 5" w:semiHidden="0" w:uiPriority="68" w:unhideWhenUsed="0"/>
+    <w:lsdException w:name="Medium Grid 3 Accent 5" w:semiHidden="0" w:uiPriority="69" w:unhideWhenUsed="0"/>
+    <w:lsdException w:name="Dark List Accent 5" w:semiHidden="0" w:uiPriority="70" w:unhideWhenUsed="0"/>
+    <w:lsdException w:name="Colorful Shading Accent 5" w:semiHidden="0" w:uiPriority="71" w:unhideWhenUsed="0"/>
+    <w:lsdException w:name="Colorful List Accent 5" w:semiHidden="0" w:uiPriority="72" w:unhideWhenUsed="0"/>
+    <w:lsdException w:name="Colorful Grid Accent 5" w:semiHidden="0" w:uiPriority="73" w:unhideWhenUsed="0"/>
+    <w:lsdException w:name="Light Shading Accent 6" w:semiHidden="0" w:uiPriority="60" w:unhideWhenUsed="0"/>
+    <w:lsdException w:name="Light List Accent 6" w:semiHidden="0" w:uiPriority="61" w:unhideWhenUsed="0"/>
+    <w:lsdException w:name="Light Grid Accent 6" w:semiHidden="0" w:uiPriority="62" w:unhideWhenUsed="0"/>
+    <w:lsdException w:name="Medium Shading 1 Accent 6" w:semiHidden="0" w:uiPriority="63" w:unhideWhenUsed="0"/>
+    <w:lsdException w:name="Medium Shading 2 Accent 6" w:semiHidden="0" w:uiPriority="64" w:unhideWhenUsed="0"/>
+    <w:lsdException w:name="Medium List 1 Accent 6" w:semiHidden="0" w:uiPriority="65" w:unhideWhenUsed="0"/>
+    <w:lsdException w:name="Medium List 2 Accent 6" w:semiHidden="0" w:uiPriority="66" w:unhideWhenUsed="0"/>
+    <w:lsdException w:name="Medium Grid 1 Accent 6" w:semiHidden="0" w:uiPriority="67" w:unhideWhenUsed="0"/>
+    <w:lsdException w:name="Medium Grid 2 Accent 6" w:semiHidden="0" w:uiPriority="68" w:unhideWhenUsed="0"/>
+    <w:lsdException w:name="Medium Grid 3 Accent 6" w:semiHidden="0" w:uiPriority="69" w:unhideWhenUsed="0"/>
+    <w:lsdException w:name="Dark List Accent 6" w:semiHidden="0" w:uiPriority="70" w:unhideWhenUsed="0"/>
+    <w:lsdException w:name="Colorful Shading Accent 6" w:semiHidden="0" w:uiPriority="71" w:unhideWhenUsed="0"/>
+    <w:lsdException w:name="Colorful List Accent 6" w:semiHidden="0" w:uiPriority="72" w:unhideWhenUsed="0"/>
+    <w:lsdException w:name="Colorful Grid Accent 6" w:semiHidden="0" w:uiPriority="73" w:unhideWhenUsed="0"/>
+    <w:lsdException w:name="Subtle Emphasis" w:semiHidden="0" w:uiPriority="19" w:unhideWhenUsed="0" w:qFormat="1"/>
+    <w:lsdException w:name="Intense Emphasis" w:semiHidden="0" w:uiPriority="21" w:unhideWhenUsed="0" w:qFormat="1"/>
+    <w:lsdException w:name="Subtle Reference" w:semiHidden="0" w:uiPriority="31" w:unhideWhenUsed="0" w:qFormat="1"/>
+    <w:lsdException w:name="Intense Reference" w:semiHidden="0" w:uiPriority="32" w:unhideWhenUsed="0" w:qFormat="1"/>
+    <w:lsdException w:name="Book Title" w:semiHidden="0" w:uiPriority="33" w:unhideWhenUsed="0" w:qFormat="1"/>
+    <w:lsdException w:name="Bibliography" w:uiPriority="37"/>
+    <w:lsdException w:name="TOC Heading" w:uiPriority="39" w:qFormat="1"/>
   </w:latentStyles>
   <w:style w:type="paragraph" w:default="1" w:styleId="Normal">
     <w:name w:val="Normal"/>
     <w:qFormat/>
+    <w:rsid w:val="00CF7A5E"/>
   </w:style>
   <w:style w:type="character" w:default="1" w:styleId="DefaultParagraphFont">
     <w:name w:val="Default Paragraph Font"/>
@@ -1499,6 +2976,7 @@
     <w:uiPriority w:val="99"/>
     <w:semiHidden/>
     <w:unhideWhenUsed/>
+    <w:qFormat/>
     <w:tblPr>
       <w:tblInd w:w="0" w:type="dxa"/>
       <w:tblCellMar>
@@ -1524,6 +3002,15 @@
     <w:pPr>
       <w:ind w:left="720"/>
       <w:contextualSpacing/>
+    </w:pPr>
+  </w:style>
+  <w:style w:type="paragraph" w:styleId="NoSpacing">
+    <w:name w:val="No Spacing"/>
+    <w:uiPriority w:val="1"/>
+    <w:qFormat/>
+    <w:rsid w:val="00210110"/>
+    <w:pPr>
+      <w:spacing w:after="0" w:line="240" w:lineRule="auto"/>
     </w:pPr>
   </w:style>
 </w:styles>
@@ -1572,7 +3059,7 @@
     </a:clrScheme>
     <a:fontScheme name="Office">
       <a:majorFont>
-        <a:latin typeface="Calibri Light" panose="020F0302020204030204"/>
+        <a:latin typeface="Calibri Light"/>
         <a:ea typeface=""/>
         <a:cs typeface=""/>
         <a:font script="Jpan" typeface="游ゴシック Light"/>
@@ -1624,7 +3111,7 @@
         <a:font script="Tfng" typeface="Ebrima"/>
       </a:majorFont>
       <a:minorFont>
-        <a:latin typeface="Calibri" panose="020F0502020204030204"/>
+        <a:latin typeface="Calibri"/>
         <a:ea typeface=""/>
         <a:cs typeface=""/>
         <a:font script="Jpan" typeface="游明朝"/>
@@ -1818,7 +3305,7 @@
   <a:extraClrSchemeLst/>
   <a:extLst>
     <a:ext uri="{05A4C25C-085E-4340-85A3-A5531E510DB2}">
-      <thm15:themeFamily xmlns:thm15="http://schemas.microsoft.com/office/thememl/2012/main" name="Office Theme" id="{62F939B6-93AF-4DB8-9C6B-D6C7DFDC589F}" vid="{4A3C46E8-61CC-4603-A589-7422A47A8E4A}"/>
+      <thm15:themeFamily xmlns="" xmlns:thm15="http://schemas.microsoft.com/office/thememl/2012/main" name="Office Theme" id="{62F939B6-93AF-4DB8-9C6B-D6C7DFDC589F}" vid="{4A3C46E8-61CC-4603-A589-7422A47A8E4A}"/>
     </a:ext>
   </a:extLst>
 </a:theme>

</xml_diff>

<commit_message>
Fixing prior uncertainties as covmat scaling bug
For now, just scaled by the diagonal (scaling by std)
</commit_message>
<xml_diff>
--- a/Examples/ExamplesAndTutorialAndGettingStarted.docx
+++ b/Examples/ExamplesAndTutorialAndGettingStarted.docx
@@ -4,7 +4,15 @@
   <w:body>
     <w:p>
       <w:r>
-        <w:t xml:space="preserve">The CheKIPEUQ </w:t>
+        <w:t xml:space="preserve">The </w:t>
+      </w:r>
+      <w:proofErr w:type="spellStart"/>
+      <w:r>
+        <w:t>CheKIPEUQ</w:t>
+      </w:r>
+      <w:proofErr w:type="spellEnd"/>
+      <w:r>
+        <w:t xml:space="preserve"> </w:t>
       </w:r>
       <w:r>
         <w:t xml:space="preserve">normal </w:t>
@@ -22,10 +30,34 @@
         </w:numPr>
       </w:pPr>
       <w:r>
-        <w:t>The user creates a new directory for each analysis. The user creates a python runfile that they can name as they would like. Inside the runfile, first t</w:t>
-      </w:r>
-      <w:r>
-        <w:t xml:space="preserve">he CheKiPEUQ software package </w:t>
+        <w:t xml:space="preserve">The user creates a new directory for each analysis. The user creates a python </w:t>
+      </w:r>
+      <w:proofErr w:type="spellStart"/>
+      <w:r>
+        <w:t>runfile</w:t>
+      </w:r>
+      <w:proofErr w:type="spellEnd"/>
+      <w:r>
+        <w:t xml:space="preserve"> that they can name as they would like. Inside the </w:t>
+      </w:r>
+      <w:proofErr w:type="spellStart"/>
+      <w:r>
+        <w:t>runfile</w:t>
+      </w:r>
+      <w:proofErr w:type="spellEnd"/>
+      <w:r>
+        <w:t>, first t</w:t>
+      </w:r>
+      <w:r>
+        <w:t xml:space="preserve">he </w:t>
+      </w:r>
+      <w:proofErr w:type="spellStart"/>
+      <w:r>
+        <w:t>CheKiPEUQ</w:t>
+      </w:r>
+      <w:proofErr w:type="spellEnd"/>
+      <w:r>
+        <w:t xml:space="preserve"> software package </w:t>
       </w:r>
       <w:r>
         <w:t xml:space="preserve">is imported since it does </w:t>
@@ -52,7 +84,31 @@
         </w:numPr>
       </w:pPr>
       <w:r>
-        <w:t>To setup what is needed to do the analysis, everything is passed into or defined in the CheKiPEUQ  UserInput namespace (that is, the UserInput module).</w:t>
+        <w:t xml:space="preserve">To setup what is needed to do the analysis, everything is passed into or defined in the </w:t>
+      </w:r>
+      <w:proofErr w:type="spellStart"/>
+      <w:r>
+        <w:t>CheKiPEUQ</w:t>
+      </w:r>
+      <w:proofErr w:type="spellEnd"/>
+      <w:r>
+        <w:t xml:space="preserve">  </w:t>
+      </w:r>
+      <w:proofErr w:type="spellStart"/>
+      <w:r>
+        <w:t>UserInput</w:t>
+      </w:r>
+      <w:proofErr w:type="spellEnd"/>
+      <w:r>
+        <w:t xml:space="preserve"> namespace (that is, the </w:t>
+      </w:r>
+      <w:proofErr w:type="spellStart"/>
+      <w:r>
+        <w:t>UserInput</w:t>
+      </w:r>
+      <w:proofErr w:type="spellEnd"/>
+      <w:r>
+        <w:t xml:space="preserve"> module).</w:t>
       </w:r>
     </w:p>
     <w:p>
@@ -91,7 +147,15 @@
         <w:t>User choices for when the parameter estimation is formed.</w:t>
       </w:r>
       <w:r>
-        <w:t xml:space="preserve">  The UserInput namespace is initially populated with some defaults, which the user can then change.  </w:t>
+        <w:t xml:space="preserve">  The </w:t>
+      </w:r>
+      <w:proofErr w:type="spellStart"/>
+      <w:r>
+        <w:t>UserInput</w:t>
+      </w:r>
+      <w:proofErr w:type="spellEnd"/>
+      <w:r>
+        <w:t xml:space="preserve"> namespace is initially populated with some defaults, which the user can then change.  </w:t>
       </w:r>
       <w:r>
         <w:rPr>
@@ -124,7 +188,15 @@
         </w:numPr>
       </w:pPr>
       <w:r>
-        <w:t>Although it would not be the standard usage, advanced users can make their own UserInput python files in the analysis directory</w:t>
+        <w:t xml:space="preserve">Although it would not be the standard usage, advanced users can make their own </w:t>
+      </w:r>
+      <w:proofErr w:type="spellStart"/>
+      <w:r>
+        <w:t>UserInput</w:t>
+      </w:r>
+      <w:proofErr w:type="spellEnd"/>
+      <w:r>
+        <w:t xml:space="preserve"> python files in the analysis directory</w:t>
       </w:r>
     </w:p>
     <w:p>
@@ -136,7 +208,15 @@
         </w:numPr>
       </w:pPr>
       <w:r>
-        <w:t>The order which the user enters their choices into the UserInput name space does not matter.</w:t>
+        <w:t xml:space="preserve">The order which the user enters their choices into the </w:t>
+      </w:r>
+      <w:proofErr w:type="spellStart"/>
+      <w:r>
+        <w:t>UserInput</w:t>
+      </w:r>
+      <w:proofErr w:type="spellEnd"/>
+      <w:r>
+        <w:t xml:space="preserve"> name space does not matter.</w:t>
       </w:r>
     </w:p>
     <w:p>
@@ -148,7 +228,23 @@
         </w:numPr>
       </w:pPr>
       <w:r>
-        <w:t xml:space="preserve">This UserInput serves as a module, a namespace, and an object, which is fed as an argument into a ParameterEstimation object.  </w:t>
+        <w:t xml:space="preserve">This </w:t>
+      </w:r>
+      <w:proofErr w:type="spellStart"/>
+      <w:r>
+        <w:t>UserInput</w:t>
+      </w:r>
+      <w:proofErr w:type="spellEnd"/>
+      <w:r>
+        <w:t xml:space="preserve"> serves as a module, a namespace, and an object, which is fed as an argument into a </w:t>
+      </w:r>
+      <w:proofErr w:type="spellStart"/>
+      <w:r>
+        <w:t>ParameterEstimation</w:t>
+      </w:r>
+      <w:proofErr w:type="spellEnd"/>
+      <w:r>
+        <w:t xml:space="preserve"> object.  </w:t>
       </w:r>
     </w:p>
     <w:p>
@@ -177,22 +273,62 @@
     </w:p>
     <w:p>
       <w:r>
-        <w:t>Below, a few specific examples and the features of the CheKiPEUQ package are explained.</w:t>
-      </w:r>
-    </w:p>
-    <w:p>
-      <w:pPr>
-        <w:rPr>
-          <w:b/>
-          <w:bCs/>
-        </w:rPr>
-      </w:pPr>
-      <w:r>
-        <w:rPr>
-          <w:b/>
-          <w:bCs/>
-        </w:rPr>
-        <w:t>#TODO: Change it so that at least example 1a has a more simple example of importing data from a file. Should just use numpy getfromcsv and then specify the column number where the data is for errors etc.</w:t>
+        <w:t xml:space="preserve">Below, a few specific examples and the features of the </w:t>
+      </w:r>
+      <w:proofErr w:type="spellStart"/>
+      <w:r>
+        <w:t>CheKiPEUQ</w:t>
+      </w:r>
+      <w:proofErr w:type="spellEnd"/>
+      <w:r>
+        <w:t xml:space="preserve"> package are explained.</w:t>
+      </w:r>
+    </w:p>
+    <w:p>
+      <w:pPr>
+        <w:rPr>
+          <w:b/>
+          <w:bCs/>
+        </w:rPr>
+      </w:pPr>
+      <w:r>
+        <w:rPr>
+          <w:b/>
+          <w:bCs/>
+        </w:rPr>
+        <w:t xml:space="preserve">#TODO: Change it so that at least example 1a has a more simple example of importing data from a file. Should just use </w:t>
+      </w:r>
+      <w:proofErr w:type="spellStart"/>
+      <w:r>
+        <w:rPr>
+          <w:b/>
+          <w:bCs/>
+        </w:rPr>
+        <w:t>numpy</w:t>
+      </w:r>
+      <w:proofErr w:type="spellEnd"/>
+      <w:r>
+        <w:rPr>
+          <w:b/>
+          <w:bCs/>
+        </w:rPr>
+        <w:t xml:space="preserve"> </w:t>
+      </w:r>
+      <w:proofErr w:type="spellStart"/>
+      <w:r>
+        <w:rPr>
+          <w:b/>
+          <w:bCs/>
+        </w:rPr>
+        <w:t>getfromcsv</w:t>
+      </w:r>
+      <w:proofErr w:type="spellEnd"/>
+      <w:r>
+        <w:rPr>
+          <w:b/>
+          <w:bCs/>
+        </w:rPr>
+        <w:t xml:space="preserve"> and then specify the column number where the data is for errors etc.</w:t>
       </w:r>
     </w:p>
     <w:p>
@@ -236,10 +372,26 @@
         <w:t>since the purpose is to learn how t</w:t>
       </w:r>
       <w:r>
-        <w:t xml:space="preserve">o use CheKiPEUQ. </w:t>
-      </w:r>
-      <w:r>
-        <w:t xml:space="preserve">Users should open the runfile to look inside. </w:t>
+        <w:t xml:space="preserve">o use </w:t>
+      </w:r>
+      <w:proofErr w:type="spellStart"/>
+      <w:r>
+        <w:t>CheKiPEUQ</w:t>
+      </w:r>
+      <w:proofErr w:type="spellEnd"/>
+      <w:r>
+        <w:t xml:space="preserve">. </w:t>
+      </w:r>
+      <w:r>
+        <w:t xml:space="preserve">Users should open the </w:t>
+      </w:r>
+      <w:proofErr w:type="spellStart"/>
+      <w:r>
+        <w:t>runfile</w:t>
+      </w:r>
+      <w:proofErr w:type="spellEnd"/>
+      <w:r>
+        <w:t xml:space="preserve"> to look inside. </w:t>
       </w:r>
       <w:r>
         <w:t xml:space="preserve">All users need to understand is that there are six parameters. Ea1, Ea2, A1, A2, g1, g2.  </w:t>
@@ -257,7 +409,15 @@
         <w:t xml:space="preserve">.  </w:t>
       </w:r>
       <w:r>
-        <w:t xml:space="preserve">Notice that every variable made is passed into the UserInput. One thing that is important to recognize is that a </w:t>
+        <w:t xml:space="preserve">Notice that every variable made is passed into the </w:t>
+      </w:r>
+      <w:proofErr w:type="spellStart"/>
+      <w:r>
+        <w:t>UserInput</w:t>
+      </w:r>
+      <w:proofErr w:type="spellEnd"/>
+      <w:r>
+        <w:t xml:space="preserve">. One thing that is important to recognize is that a </w:t>
       </w:r>
       <w:r>
         <w:rPr>
@@ -267,10 +427,31 @@
         <w:t>model</w:t>
       </w:r>
       <w:r>
-        <w:t xml:space="preserve"> must be provided to the runfile in the form of a python function given to </w:t>
-      </w:r>
-      <w:r>
-        <w:t>UserInput.model['simulateByInputParametersOnlyFunction']</w:t>
+        <w:t xml:space="preserve"> must be provided to the </w:t>
+      </w:r>
+      <w:proofErr w:type="spellStart"/>
+      <w:r>
+        <w:t>runfile</w:t>
+      </w:r>
+      <w:proofErr w:type="spellEnd"/>
+      <w:r>
+        <w:t xml:space="preserve"> in the form of a python function given to </w:t>
+      </w:r>
+      <w:proofErr w:type="spellStart"/>
+      <w:r>
+        <w:t>UserInput.model</w:t>
+      </w:r>
+      <w:proofErr w:type="spellEnd"/>
+      <w:r>
+        <w:t>['</w:t>
+      </w:r>
+      <w:proofErr w:type="spellStart"/>
+      <w:r>
+        <w:t>simulateByInputParametersOnlyFunction</w:t>
+      </w:r>
+      <w:proofErr w:type="spellEnd"/>
+      <w:r>
+        <w:t>']</w:t>
       </w:r>
       <w:r>
         <w:t xml:space="preserve">.  This function </w:t>
@@ -298,11 +479,35 @@
       <w:r>
         <w:t xml:space="preserve">  Users may optionally provide </w:t>
       </w:r>
-      <w:r>
-        <w:t>UserInput.model['simulationOutputProcessingFunction']</w:t>
-      </w:r>
-      <w:r>
-        <w:t xml:space="preserve"> which can parse the output from the simulation function in order to match the format of the responses_observed.  </w:t>
+      <w:proofErr w:type="spellStart"/>
+      <w:r>
+        <w:t>UserInput.model</w:t>
+      </w:r>
+      <w:proofErr w:type="spellEnd"/>
+      <w:r>
+        <w:t>['</w:t>
+      </w:r>
+      <w:proofErr w:type="spellStart"/>
+      <w:r>
+        <w:t>simulationOutputProcessingFunction</w:t>
+      </w:r>
+      <w:proofErr w:type="spellEnd"/>
+      <w:r>
+        <w:t>']</w:t>
+      </w:r>
+      <w:r>
+        <w:t xml:space="preserve"> which can parse the output from the simulation function in order to match the format of the </w:t>
+      </w:r>
+      <w:proofErr w:type="spellStart"/>
+      <w:r>
+        <w:t>f</w:t>
+      </w:r>
+      <w:r>
+        <w:t>s_observed</w:t>
+      </w:r>
+      <w:proofErr w:type="spellEnd"/>
+      <w:r>
+        <w:t xml:space="preserve">.  </w:t>
       </w:r>
     </w:p>
     <w:p>
@@ -310,28 +515,62 @@
         <w:t xml:space="preserve">Note: The </w:t>
       </w:r>
       <w:r>
-        <w:t>'simulateByInputParametersOnlyFunction'</w:t>
+        <w:t>'</w:t>
+      </w:r>
+      <w:proofErr w:type="spellStart"/>
+      <w:r>
+        <w:t>simulateByInputParametersOnlyFunction</w:t>
+      </w:r>
+      <w:proofErr w:type="spellEnd"/>
+      <w:r>
+        <w:t>'</w:t>
       </w:r>
       <w:r>
         <w:t xml:space="preserve">  must return ONLY a vector (or set of vectors) with the same length as </w:t>
       </w:r>
+      <w:proofErr w:type="spellStart"/>
       <w:r>
         <w:t>responses_observed</w:t>
       </w:r>
+      <w:proofErr w:type="spellEnd"/>
       <w:r>
         <w:t xml:space="preserve">.  If for example  </w:t>
       </w:r>
       <w:r>
-        <w:t>'simulateByInputParametersOnlyFunction'</w:t>
+        <w:t>'</w:t>
+      </w:r>
+      <w:proofErr w:type="spellStart"/>
+      <w:r>
+        <w:t>simulateByInputParametersOnlyFunction</w:t>
+      </w:r>
+      <w:proofErr w:type="spellEnd"/>
+      <w:r>
+        <w:t>'</w:t>
       </w:r>
       <w:r>
         <w:t xml:space="preserve">  returns both an abscissa and a set of simulated responses, then a </w:t>
       </w:r>
       <w:r>
-        <w:t>'simulationOutputProcessingFunction'</w:t>
-      </w:r>
-      <w:r>
-        <w:t xml:space="preserve"> must be provided which will extract or produce something with the same size as responses_observed.</w:t>
+        <w:t>'</w:t>
+      </w:r>
+      <w:proofErr w:type="spellStart"/>
+      <w:r>
+        <w:t>simulationOutputProcessingFunction</w:t>
+      </w:r>
+      <w:proofErr w:type="spellEnd"/>
+      <w:r>
+        <w:t>'</w:t>
+      </w:r>
+      <w:r>
+        <w:t xml:space="preserve"> must be provided which will extract or produce something with the same size as </w:t>
+      </w:r>
+      <w:proofErr w:type="spellStart"/>
+      <w:r>
+        <w:t>responses_observed</w:t>
+      </w:r>
+      <w:proofErr w:type="spellEnd"/>
+      <w:r>
+        <w:t>.</w:t>
       </w:r>
     </w:p>
     <w:p>
@@ -340,13 +579,29 @@
         <w:t xml:space="preserve">After </w:t>
       </w:r>
       <w:r>
-        <w:t xml:space="preserve">the UserInput </w:t>
+        <w:t xml:space="preserve">the </w:t>
+      </w:r>
+      <w:proofErr w:type="spellStart"/>
+      <w:r>
+        <w:t>UserInput</w:t>
+      </w:r>
+      <w:proofErr w:type="spellEnd"/>
+      <w:r>
+        <w:t xml:space="preserve"> </w:t>
       </w:r>
       <w:r>
         <w:t>is defined, it is</w:t>
       </w:r>
       <w:r>
-        <w:t xml:space="preserve"> passed as an argument to create a parameter estimation object which we call PE_object (an arbitrary choice). </w:t>
+        <w:t xml:space="preserve"> passed as an argument to create a parameter estimation object which we call </w:t>
+      </w:r>
+      <w:proofErr w:type="spellStart"/>
+      <w:r>
+        <w:t>PE_object</w:t>
+      </w:r>
+      <w:proofErr w:type="spellEnd"/>
+      <w:r>
+        <w:t xml:space="preserve"> (an arbitrary choice). </w:t>
       </w:r>
     </w:p>
     <w:p>
@@ -356,18 +611,39 @@
       <w:r>
         <w:t xml:space="preserve">the command </w:t>
       </w:r>
-      <w:r>
-        <w:t>PE_object.doMetropolisHastings()</w:t>
-      </w:r>
-    </w:p>
-    <w:p>
-      <w:r>
-        <w:t xml:space="preserve">This will run the MCMC using the default choices that were given for mcmc.  </w:t>
-      </w:r>
-    </w:p>
-    <w:p>
-      <w:r>
-        <w:t xml:space="preserve">Finally, we use the command PE_object.createAllPlots() to create the default plots for whatever type of choices we have made.  In this case, </w:t>
+      <w:proofErr w:type="spellStart"/>
+      <w:r>
+        <w:t>PE_object.doMetropolisHastings</w:t>
+      </w:r>
+      <w:proofErr w:type="spellEnd"/>
+      <w:r>
+        <w:t>()</w:t>
+      </w:r>
+    </w:p>
+    <w:p>
+      <w:r>
+        <w:t xml:space="preserve">This will run the MCMC using the default choices that were given for </w:t>
+      </w:r>
+      <w:proofErr w:type="spellStart"/>
+      <w:r>
+        <w:t>mcmc</w:t>
+      </w:r>
+      <w:proofErr w:type="spellEnd"/>
+      <w:r>
+        <w:t xml:space="preserve">.  </w:t>
+      </w:r>
+    </w:p>
+    <w:p>
+      <w:r>
+        <w:t xml:space="preserve">Finally, we use the command </w:t>
+      </w:r>
+      <w:proofErr w:type="spellStart"/>
+      <w:r>
+        <w:t>PE_object.createAllPlots</w:t>
+      </w:r>
+      <w:proofErr w:type="spellEnd"/>
+      <w:r>
+        <w:t xml:space="preserve">() to create the default plots for whatever type of choices we have made.  In this case, </w:t>
       </w:r>
       <w:r>
         <w:t>looks focus on just the final plot. We</w:t>
@@ -400,7 +676,15 @@
         </w:numPr>
       </w:pPr>
       <w:r>
-        <w:t>The simulation from mu_guess which is the initial guess (which is taken as the prior if no other initial guess was provided)</w:t>
+        <w:t xml:space="preserve">The simulation from </w:t>
+      </w:r>
+      <w:proofErr w:type="spellStart"/>
+      <w:r>
+        <w:t>mu_guess</w:t>
+      </w:r>
+      <w:proofErr w:type="spellEnd"/>
+      <w:r>
+        <w:t xml:space="preserve"> which is the initial guess (which is taken as the prior if no other initial guess was provided)</w:t>
       </w:r>
     </w:p>
     <w:p>
@@ -424,7 +708,23 @@
         </w:numPr>
       </w:pPr>
       <w:r>
-        <w:t xml:space="preserve">The mu_AP result, which is the highest expected value.  In practice, we ideally want the mu_AP result and MAP result to be approximately the same.  </w:t>
+        <w:t xml:space="preserve">The </w:t>
+      </w:r>
+      <w:proofErr w:type="spellStart"/>
+      <w:r>
+        <w:t>mu_AP</w:t>
+      </w:r>
+      <w:proofErr w:type="spellEnd"/>
+      <w:r>
+        <w:t xml:space="preserve"> result, which is the highest expected value.  In practice, we ideally want the </w:t>
+      </w:r>
+      <w:proofErr w:type="spellStart"/>
+      <w:r>
+        <w:t>mu_AP</w:t>
+      </w:r>
+      <w:proofErr w:type="spellEnd"/>
+      <w:r>
+        <w:t xml:space="preserve"> result and MAP result to be approximately the same.  </w:t>
       </w:r>
     </w:p>
     <w:p>
@@ -439,7 +739,15 @@
         <w:t xml:space="preserve">Details beyond the scope of this tutorial: </w:t>
       </w:r>
       <w:r>
-        <w:t xml:space="preserve">When they are not the same, it usually means one of a few things: a) that more mcmc sampling must be done </w:t>
+        <w:t xml:space="preserve">When they are not the same, it usually means one of a few things: a) that more </w:t>
+      </w:r>
+      <w:proofErr w:type="spellStart"/>
+      <w:r>
+        <w:t>mcmc</w:t>
+      </w:r>
+      <w:proofErr w:type="spellEnd"/>
+      <w:r>
+        <w:t xml:space="preserve"> sampling must be done </w:t>
       </w:r>
       <w:r>
         <w:t xml:space="preserve">to get a better exploration of the response surface, </w:t>
@@ -453,8 +761,13 @@
       <w:r>
         <w:t xml:space="preserve">(this issue is described a bit in the next tutorial), c) that the </w:t>
       </w:r>
-      <w:r>
-        <w:t>mcmc step length(s) are not a good match to the curvature of the response surface so it is not being sampled well, d) that the model is very sensitive to parameter choices, e) that the posterior probability is asymmetric (it may even be multi-modal).</w:t>
+      <w:proofErr w:type="spellStart"/>
+      <w:r>
+        <w:t>mcmc</w:t>
+      </w:r>
+      <w:proofErr w:type="spellEnd"/>
+      <w:r>
+        <w:t xml:space="preserve"> step length(s) are not a good match to the curvature of the response surface so it is not being sampled well, d) that the model is very sensitive to parameter choices, e) that the posterior probability is asymmetric (it may even be multi-modal).</w:t>
       </w:r>
     </w:p>
     <w:p>
@@ -516,17 +829,43 @@
       <w:r>
         <w:t xml:space="preserve">This is the same as example 1a, except that now we use </w:t>
       </w:r>
-      <w:r>
-        <w:t>PE_object.doOptimizeNegLogP(method="BFGS", printOptimum=True, verbose=True)</w:t>
-      </w:r>
-    </w:p>
-    <w:p>
-      <w:pPr>
-        <w:pStyle w:val="NoSpacing"/>
-      </w:pPr>
-      <w:r>
-        <w:t>This set of choices will ignore the mcmc settings, and will not include a mu_AP</w:t>
-      </w:r>
+      <w:proofErr w:type="spellStart"/>
+      <w:r>
+        <w:t>PE_object.doOptimizeNegLogP</w:t>
+      </w:r>
+      <w:proofErr w:type="spellEnd"/>
+      <w:r>
+        <w:t xml:space="preserve">(method="BFGS", </w:t>
+      </w:r>
+      <w:proofErr w:type="spellStart"/>
+      <w:r>
+        <w:t>printOptimum</w:t>
+      </w:r>
+      <w:proofErr w:type="spellEnd"/>
+      <w:r>
+        <w:t>=True, verbose=True)</w:t>
+      </w:r>
+    </w:p>
+    <w:p>
+      <w:pPr>
+        <w:pStyle w:val="NoSpacing"/>
+      </w:pPr>
+      <w:r>
+        <w:t xml:space="preserve">This set of choices will ignore the </w:t>
+      </w:r>
+      <w:proofErr w:type="spellStart"/>
+      <w:r>
+        <w:t>mcmc</w:t>
+      </w:r>
+      <w:proofErr w:type="spellEnd"/>
+      <w:r>
+        <w:t xml:space="preserve"> settings, and will not include a </w:t>
+      </w:r>
+      <w:proofErr w:type="spellStart"/>
+      <w:r>
+        <w:t>mu_AP</w:t>
+      </w:r>
+      <w:proofErr w:type="spellEnd"/>
       <w:r>
         <w:t xml:space="preserve"> in the output</w:t>
       </w:r>
@@ -580,24 +919,69 @@
           <w:bCs/>
         </w:rPr>
       </w:pPr>
-      <w:r>
-        <w:t>PE_object.doGridSearch('getLogP', verbose = False)</w:t>
-      </w:r>
-    </w:p>
-    <w:p>
-      <w:pPr>
-        <w:pStyle w:val="NoSpacing"/>
-      </w:pPr>
-      <w:r>
-        <w:t xml:space="preserve">This set of choices will ignore the mcmc settings, and will not include a mu_AP in the output (at this time).  </w:t>
-      </w:r>
-    </w:p>
-    <w:p>
-      <w:pPr>
-        <w:pStyle w:val="NoSpacing"/>
-      </w:pPr>
-      <w:r>
-        <w:t>It is anticipated that in the future the gridsearch will provide a mu_AP value.</w:t>
+      <w:proofErr w:type="spellStart"/>
+      <w:r>
+        <w:t>PE_object.doGridSearch</w:t>
+      </w:r>
+      <w:proofErr w:type="spellEnd"/>
+      <w:r>
+        <w:t>('</w:t>
+      </w:r>
+      <w:proofErr w:type="spellStart"/>
+      <w:r>
+        <w:t>getLogP</w:t>
+      </w:r>
+      <w:proofErr w:type="spellEnd"/>
+      <w:r>
+        <w:t>', verbose = False)</w:t>
+      </w:r>
+    </w:p>
+    <w:p>
+      <w:pPr>
+        <w:pStyle w:val="NoSpacing"/>
+      </w:pPr>
+      <w:r>
+        <w:t xml:space="preserve">This set of choices will ignore the </w:t>
+      </w:r>
+      <w:proofErr w:type="spellStart"/>
+      <w:r>
+        <w:t>mcmc</w:t>
+      </w:r>
+      <w:proofErr w:type="spellEnd"/>
+      <w:r>
+        <w:t xml:space="preserve"> settings, and will not include a </w:t>
+      </w:r>
+      <w:proofErr w:type="spellStart"/>
+      <w:r>
+        <w:t>mu_AP</w:t>
+      </w:r>
+      <w:proofErr w:type="spellEnd"/>
+      <w:r>
+        <w:t xml:space="preserve"> in the output (at this time).  </w:t>
+      </w:r>
+    </w:p>
+    <w:p>
+      <w:pPr>
+        <w:pStyle w:val="NoSpacing"/>
+      </w:pPr>
+      <w:r>
+        <w:t xml:space="preserve">It is anticipated that in the future the </w:t>
+      </w:r>
+      <w:proofErr w:type="spellStart"/>
+      <w:r>
+        <w:t>gridsearch</w:t>
+      </w:r>
+      <w:proofErr w:type="spellEnd"/>
+      <w:r>
+        <w:t xml:space="preserve"> will provide a </w:t>
+      </w:r>
+      <w:proofErr w:type="spellStart"/>
+      <w:r>
+        <w:t>mu_AP</w:t>
+      </w:r>
+      <w:proofErr w:type="spellEnd"/>
+      <w:r>
+        <w:t xml:space="preserve"> value.</w:t>
       </w:r>
     </w:p>
     <w:p>
@@ -697,11 +1081,29 @@
         <w:t>model_functions_example2</w:t>
       </w:r>
       <w:r>
-        <w:t xml:space="preserve">, one can see that it relies upon using some functions from the CheKiPEUQ package to interface with cantera. Specifically, the </w:t>
-      </w:r>
+        <w:t xml:space="preserve">, one can see that it relies upon using some functions from the </w:t>
+      </w:r>
+      <w:proofErr w:type="spellStart"/>
+      <w:r>
+        <w:t>CheKiPEUQ</w:t>
+      </w:r>
+      <w:proofErr w:type="spellEnd"/>
+      <w:r>
+        <w:t xml:space="preserve"> package to interface with </w:t>
+      </w:r>
+      <w:proofErr w:type="spellStart"/>
+      <w:r>
+        <w:t>cantera</w:t>
+      </w:r>
+      <w:proofErr w:type="spellEnd"/>
+      <w:r>
+        <w:t xml:space="preserve">. Specifically, the </w:t>
+      </w:r>
+      <w:proofErr w:type="spellStart"/>
       <w:r>
         <w:t>canteraSimulate</w:t>
       </w:r>
+      <w:proofErr w:type="spellEnd"/>
       <w:r>
         <w:t xml:space="preserve"> function.</w:t>
       </w:r>
@@ -732,8 +1134,13 @@
         <w:t>integral is used instead of the rate</w:t>
       </w:r>
       <w:r>
-        <w:t xml:space="preserve"> for mcmc</w:t>
-      </w:r>
+        <w:t xml:space="preserve"> for </w:t>
+      </w:r>
+      <w:proofErr w:type="spellStart"/>
+      <w:r>
+        <w:t>mcmc</w:t>
+      </w:r>
+      <w:proofErr w:type="spellEnd"/>
     </w:p>
     <w:p>
       <w:pPr>
@@ -792,20 +1199,44 @@
         <w:t xml:space="preserve">only </w:t>
       </w:r>
       <w:r>
-        <w:t>the indices that are noted are allowed to change.  This reducedParameterSpace feature works with mcmc, grid search, and optimization.</w:t>
-      </w:r>
-    </w:p>
-    <w:p>
-      <w:pPr>
-        <w:pStyle w:val="NoSpacing"/>
-      </w:pPr>
-    </w:p>
-    <w:p>
-      <w:pPr>
-        <w:pStyle w:val="NoSpacing"/>
-      </w:pPr>
-      <w:r>
-        <w:t>#TODO: make it so that people can put the variable names into the reducedParameterSpace feature, as strings, rather than making them put in the indices.</w:t>
+        <w:t xml:space="preserve">the indices that are noted are allowed to change.  This </w:t>
+      </w:r>
+      <w:proofErr w:type="spellStart"/>
+      <w:r>
+        <w:t>reducedParameterSpace</w:t>
+      </w:r>
+      <w:proofErr w:type="spellEnd"/>
+      <w:r>
+        <w:t xml:space="preserve"> feature works with </w:t>
+      </w:r>
+      <w:proofErr w:type="spellStart"/>
+      <w:r>
+        <w:t>mcmc</w:t>
+      </w:r>
+      <w:proofErr w:type="spellEnd"/>
+      <w:r>
+        <w:t>, grid search, and optimization.</w:t>
+      </w:r>
+    </w:p>
+    <w:p>
+      <w:pPr>
+        <w:pStyle w:val="NoSpacing"/>
+      </w:pPr>
+    </w:p>
+    <w:p>
+      <w:pPr>
+        <w:pStyle w:val="NoSpacing"/>
+      </w:pPr>
+      <w:r>
+        <w:t xml:space="preserve">#TODO: make it so that people can put the variable names into the </w:t>
+      </w:r>
+      <w:proofErr w:type="spellStart"/>
+      <w:r>
+        <w:t>reducedParameterSpace</w:t>
+      </w:r>
+      <w:proofErr w:type="spellEnd"/>
+      <w:r>
+        <w:t xml:space="preserve"> feature, as strings, rather than making them put in the indices.</w:t>
       </w:r>
     </w:p>
     <w:p>
@@ -935,11 +1366,19 @@
           <w:bCs/>
         </w:rPr>
       </w:pPr>
-      <w:r>
-        <w:rPr>
-          <w:bCs/>
-        </w:rPr>
-        <w:t xml:space="preserve">CheKiPEUQ </w:t>
+      <w:proofErr w:type="spellStart"/>
+      <w:r>
+        <w:rPr>
+          <w:bCs/>
+        </w:rPr>
+        <w:t>CheKiPEUQ</w:t>
+      </w:r>
+      <w:proofErr w:type="spellEnd"/>
+      <w:r>
+        <w:rPr>
+          <w:bCs/>
+        </w:rPr>
+        <w:t xml:space="preserve"> </w:t>
       </w:r>
       <w:r>
         <w:rPr>
@@ -1033,17 +1472,53 @@
           <w:bCs/>
         </w:rPr>
       </w:pPr>
-      <w:r>
-        <w:rPr>
-          <w:bCs/>
-        </w:rPr>
-        <w:t>Note:The times / x values are globals and are implied arguments for the function which does the integration (integrated_... ).</w:t>
-      </w:r>
-      <w:r>
-        <w:rPr>
-          <w:bCs/>
-        </w:rPr>
-        <w:t xml:space="preserve">  In this specific example, the times and observed_x values are exactly </w:t>
+      <w:proofErr w:type="spellStart"/>
+      <w:r>
+        <w:rPr>
+          <w:bCs/>
+        </w:rPr>
+        <w:t>Note:The</w:t>
+      </w:r>
+      <w:proofErr w:type="spellEnd"/>
+      <w:r>
+        <w:rPr>
+          <w:bCs/>
+        </w:rPr>
+        <w:t xml:space="preserve"> times / x values are </w:t>
+      </w:r>
+      <w:proofErr w:type="spellStart"/>
+      <w:r>
+        <w:rPr>
+          <w:bCs/>
+        </w:rPr>
+        <w:t>globals</w:t>
+      </w:r>
+      <w:proofErr w:type="spellEnd"/>
+      <w:r>
+        <w:rPr>
+          <w:bCs/>
+        </w:rPr>
+        <w:t xml:space="preserve"> and are implied arguments for the function which does the integration (integrated_... ).</w:t>
+      </w:r>
+      <w:r>
+        <w:rPr>
+          <w:bCs/>
+        </w:rPr>
+        <w:t xml:space="preserve">  In this specific example, the times and </w:t>
+      </w:r>
+      <w:proofErr w:type="spellStart"/>
+      <w:r>
+        <w:rPr>
+          <w:bCs/>
+        </w:rPr>
+        <w:t>observed_x</w:t>
+      </w:r>
+      <w:proofErr w:type="spellEnd"/>
+      <w:r>
+        <w:rPr>
+          <w:bCs/>
+        </w:rPr>
+        <w:t xml:space="preserve"> values are exactly </w:t>
       </w:r>
       <w:r>
         <w:rPr>
@@ -1091,14 +1566,30 @@
         <w:rPr>
           <w:bCs/>
         </w:rPr>
-        <w:t xml:space="preserve"> some implied arguments/globals: the </w:t>
-      </w:r>
+        <w:t xml:space="preserve"> some implied arguments/</w:t>
+      </w:r>
+      <w:proofErr w:type="spellStart"/>
+      <w:r>
+        <w:rPr>
+          <w:bCs/>
+        </w:rPr>
+        <w:t>globals</w:t>
+      </w:r>
+      <w:proofErr w:type="spellEnd"/>
+      <w:r>
+        <w:rPr>
+          <w:bCs/>
+        </w:rPr>
+        <w:t xml:space="preserve">: the </w:t>
+      </w:r>
+      <w:proofErr w:type="spellStart"/>
       <w:r>
         <w:rPr>
           <w:bCs/>
         </w:rPr>
         <w:t>piecewise_coverage_intervals</w:t>
       </w:r>
+      <w:proofErr w:type="spellEnd"/>
       <w:r>
         <w:rPr>
           <w:bCs/>
@@ -1111,17 +1602,33 @@
         </w:rPr>
         <w:t xml:space="preserve">everything that is needed to make the </w:t>
       </w:r>
+      <w:proofErr w:type="spellStart"/>
       <w:r>
         <w:rPr>
           <w:bCs/>
         </w:rPr>
         <w:t>canteraPhases</w:t>
       </w:r>
-      <w:r>
-        <w:rPr>
-          <w:bCs/>
-        </w:rPr>
-        <w:t xml:space="preserve"> object and model (including the heating_rate).</w:t>
+      <w:proofErr w:type="spellEnd"/>
+      <w:r>
+        <w:rPr>
+          <w:bCs/>
+        </w:rPr>
+        <w:t xml:space="preserve"> object and model (including the </w:t>
+      </w:r>
+      <w:proofErr w:type="spellStart"/>
+      <w:r>
+        <w:rPr>
+          <w:bCs/>
+        </w:rPr>
+        <w:t>heating_rate</w:t>
+      </w:r>
+      <w:proofErr w:type="spellEnd"/>
+      <w:r>
+        <w:rPr>
+          <w:bCs/>
+        </w:rPr>
+        <w:t>).</w:t>
       </w:r>
     </w:p>
     <w:p>
@@ -1169,12 +1676,14 @@
         </w:rPr>
         <w:t xml:space="preserve"> with the argument of “</w:t>
       </w:r>
+      <w:proofErr w:type="spellStart"/>
       <w:r>
         <w:rPr>
           <w:bCs/>
         </w:rPr>
         <w:t>kineticParameterName</w:t>
       </w:r>
+      <w:proofErr w:type="spellEnd"/>
       <w:r>
         <w:rPr>
           <w:bCs/>
@@ -1203,24 +1712,28 @@
         </w:rPr>
         <w:t xml:space="preserve">Then, the file </w:t>
       </w:r>
+      <w:proofErr w:type="spellStart"/>
       <w:r>
         <w:rPr>
           <w:bCs/>
         </w:rPr>
         <w:t>create_cti_and_SimulatePFRorTPRwithCantera</w:t>
       </w:r>
+      <w:proofErr w:type="spellEnd"/>
       <w:r>
         <w:rPr>
           <w:bCs/>
         </w:rPr>
         <w:t xml:space="preserve"> does the actual simulations during the first iteration, and </w:t>
       </w:r>
+      <w:proofErr w:type="spellStart"/>
       <w:r>
         <w:rPr>
           <w:bCs/>
         </w:rPr>
         <w:t>modify_reactions_and_SimulatePFRorTPRwithCantera</w:t>
       </w:r>
+      <w:proofErr w:type="spellEnd"/>
       <w:r>
         <w:rPr>
           <w:bCs/>
@@ -1233,12 +1746,14 @@
         </w:rPr>
         <w:t xml:space="preserve"> (by calling </w:t>
       </w:r>
+      <w:proofErr w:type="spellStart"/>
       <w:r>
         <w:rPr>
           <w:bCs/>
         </w:rPr>
         <w:t>simulatePFRorTPRwithCantera</w:t>
       </w:r>
+      <w:proofErr w:type="spellEnd"/>
       <w:r>
         <w:rPr>
           <w:bCs/>
@@ -1255,19 +1770,49 @@
         <w:rPr>
           <w:bCs/>
         </w:rPr>
-        <w:t xml:space="preserve"> At present (April 2020), even the modify case requires making a new cantera model each time because the function </w:t>
-      </w:r>
+        <w:t xml:space="preserve"> At present (April 2020), even the modify case requires making a new </w:t>
+      </w:r>
+      <w:proofErr w:type="spellStart"/>
+      <w:r>
+        <w:rPr>
+          <w:bCs/>
+        </w:rPr>
+        <w:t>cantera</w:t>
+      </w:r>
+      <w:proofErr w:type="spellEnd"/>
+      <w:r>
+        <w:rPr>
+          <w:bCs/>
+        </w:rPr>
+        <w:t xml:space="preserve"> model each time because the function </w:t>
+      </w:r>
+      <w:proofErr w:type="spellStart"/>
       <w:r>
         <w:rPr>
           <w:bCs/>
         </w:rPr>
         <w:t>modify_reaction</w:t>
       </w:r>
-      <w:r>
-        <w:rPr>
-          <w:bCs/>
-        </w:rPr>
-        <w:t xml:space="preserve"> does not yet work for  surface reactions within cantera.</w:t>
+      <w:proofErr w:type="spellEnd"/>
+      <w:r>
+        <w:rPr>
+          <w:bCs/>
+        </w:rPr>
+        <w:t xml:space="preserve"> does not yet work for  surface reactions within </w:t>
+      </w:r>
+      <w:proofErr w:type="spellStart"/>
+      <w:r>
+        <w:rPr>
+          <w:bCs/>
+        </w:rPr>
+        <w:t>cantera</w:t>
+      </w:r>
+      <w:proofErr w:type="spellEnd"/>
+      <w:r>
+        <w:rPr>
+          <w:bCs/>
+        </w:rPr>
+        <w:t>.</w:t>
       </w:r>
     </w:p>
     <w:p>
@@ -1283,12 +1828,14 @@
         </w:rPr>
         <w:t xml:space="preserve">It then calls </w:t>
       </w:r>
+      <w:proofErr w:type="spellStart"/>
       <w:r>
         <w:rPr>
           <w:bCs/>
         </w:rPr>
         <w:t>simulatePFRorTPRwithCantera</w:t>
       </w:r>
+      <w:proofErr w:type="spellEnd"/>
     </w:p>
     <w:p>
       <w:pPr>
@@ -1317,11 +1864,47 @@
         </w:rPr>
         <w:t>in this directory so that we don’t need to use “</w:t>
       </w:r>
-      <w:r>
-        <w:rPr>
-          <w:bCs/>
-        </w:rPr>
-        <w:t>model_location = "..\\..\\CheKiPEUQ\\simulationDriver\\"</w:t>
+      <w:proofErr w:type="spellStart"/>
+      <w:r>
+        <w:rPr>
+          <w:bCs/>
+        </w:rPr>
+        <w:t>model_location</w:t>
+      </w:r>
+      <w:proofErr w:type="spellEnd"/>
+      <w:r>
+        <w:rPr>
+          <w:bCs/>
+        </w:rPr>
+        <w:t xml:space="preserve"> = "..\\..\\</w:t>
+      </w:r>
+      <w:proofErr w:type="spellStart"/>
+      <w:r>
+        <w:rPr>
+          <w:bCs/>
+        </w:rPr>
+        <w:t>CheKiPEUQ</w:t>
+      </w:r>
+      <w:proofErr w:type="spellEnd"/>
+      <w:r>
+        <w:rPr>
+          <w:bCs/>
+        </w:rPr>
+        <w:t>\\</w:t>
+      </w:r>
+      <w:proofErr w:type="spellStart"/>
+      <w:r>
+        <w:rPr>
+          <w:bCs/>
+        </w:rPr>
+        <w:t>simulationDriver</w:t>
+      </w:r>
+      <w:proofErr w:type="spellEnd"/>
+      <w:r>
+        <w:rPr>
+          <w:bCs/>
+        </w:rPr>
+        <w:t>\\"</w:t>
       </w:r>
       <w:r>
         <w:rPr>
@@ -1329,11 +1912,19 @@
         </w:rPr>
         <w:t xml:space="preserve"> and can change it to “</w:t>
       </w:r>
-      <w:r>
-        <w:rPr>
-          <w:bCs/>
-        </w:rPr>
-        <w:t xml:space="preserve">model_location = </w:t>
+      <w:proofErr w:type="spellStart"/>
+      <w:r>
+        <w:rPr>
+          <w:bCs/>
+        </w:rPr>
+        <w:t>model_location</w:t>
+      </w:r>
+      <w:proofErr w:type="spellEnd"/>
+      <w:r>
+        <w:rPr>
+          <w:bCs/>
+        </w:rPr>
+        <w:t xml:space="preserve"> = </w:t>
       </w:r>
       <w:r>
         <w:rPr>
@@ -1504,7 +2095,21 @@
         <w:rPr>
           <w:bCs/>
         </w:rPr>
-        <w:t>Final results from doOptimizeNegLogP: [ 1.48560697e+01  9.99999994e+09  1.46808762e+01  1.05356746e-02</w:t>
+        <w:t xml:space="preserve">Final results from </w:t>
+      </w:r>
+      <w:proofErr w:type="spellStart"/>
+      <w:r>
+        <w:rPr>
+          <w:bCs/>
+        </w:rPr>
+        <w:t>doOptimizeNegLogP</w:t>
+      </w:r>
+      <w:proofErr w:type="spellEnd"/>
+      <w:r>
+        <w:rPr>
+          <w:bCs/>
+        </w:rPr>
+        <w:t>: [ 1.48560697e+01  9.99999994e+09  1.46808762e+01  1.05356746e-02</w:t>
       </w:r>
     </w:p>
     <w:p>
@@ -1648,7 +2253,21 @@
           <w:b/>
           <w:bCs/>
         </w:rPr>
-        <w:t xml:space="preserve">Example 7: </w:t>
+        <w:t>Example 7</w:t>
+      </w:r>
+      <w:r>
+        <w:rPr>
+          <w:b/>
+          <w:bCs/>
+        </w:rPr>
+        <w:t>a</w:t>
+      </w:r>
+      <w:r>
+        <w:rPr>
+          <w:b/>
+          <w:bCs/>
+        </w:rPr>
+        <w:t xml:space="preserve">: </w:t>
       </w:r>
       <w:r>
         <w:t xml:space="preserve">This is </w:t>
@@ -1669,98 +2288,299 @@
         <w:t xml:space="preserve">In this example, there are two response dimensions such that </w:t>
       </w:r>
       <w:r>
-        <w:t xml:space="preserve">in the runfile we have a nested object for the response: </w:t>
-      </w:r>
-      <w:r>
-        <w:t>UserInput.responses['responses_observed'] = np.array([[2], [3]])</w:t>
-      </w:r>
-    </w:p>
-    <w:p>
-      <w:pPr>
-        <w:pStyle w:val="NoSpacing"/>
-      </w:pPr>
-    </w:p>
-    <w:p>
-      <w:pPr>
-        <w:pStyle w:val="NoSpacing"/>
-      </w:pPr>
-      <w:r>
-        <w:rPr>
-          <w:b/>
-          <w:bCs/>
-        </w:rPr>
-        <w:t xml:space="preserve">Example 8: </w:t>
-      </w:r>
-      <w:r>
-        <w:t xml:space="preserve">In this example, a python function with an activation energy </w:t>
-      </w:r>
-      <w:r>
-        <w:t>that has gamma depending on coverage and mcmc.</w:t>
-      </w:r>
-    </w:p>
-    <w:p>
-      <w:pPr>
-        <w:pStyle w:val="NoSpacing"/>
-      </w:pPr>
-      <w:r>
-        <w:rPr>
-          <w:b/>
-          <w:bCs/>
-        </w:rPr>
-        <w:t xml:space="preserve">Example 9: </w:t>
-      </w:r>
-      <w:r>
-        <w:t>In this example, a python function with a gamma depending on coverage, and gridsearch.</w:t>
-      </w:r>
-    </w:p>
-    <w:p>
-      <w:pPr>
-        <w:pStyle w:val="NoSpacing"/>
-      </w:pPr>
-      <w:r>
-        <w:rPr>
-          <w:b/>
-          <w:bCs/>
-        </w:rPr>
-        <w:t xml:space="preserve">Example 10: </w:t>
-      </w:r>
-      <w:r>
-        <w:t xml:space="preserve">This example is </w:t>
-      </w:r>
-      <w:r>
-        <w:t>the same two response example as Example 7, but now it uses the “reducedResponseSpace” feature which allows the posterior to be based on only the response indices selected by the user (neglecting the uncertainties of any other responses</w:t>
-      </w:r>
-      <w:r>
-        <w:t>, and intended for cases where certain responses cannot be measured or for performing test cases</w:t>
-      </w:r>
-      <w:r>
-        <w:t xml:space="preserve">).  </w:t>
-      </w:r>
-    </w:p>
-    <w:p>
-      <w:pPr>
-        <w:pStyle w:val="NoSpacing"/>
-      </w:pPr>
-    </w:p>
-    <w:p>
-      <w:pPr>
-        <w:pStyle w:val="NoSpacing"/>
-      </w:pPr>
-      <w:r>
-        <w:rPr>
-          <w:b/>
-          <w:bCs/>
-        </w:rPr>
-        <w:t xml:space="preserve">Example 11: </w:t>
-      </w:r>
-      <w:r>
-        <w:t>This example is for Design of Experiments.</w:t>
-      </w:r>
-      <w:r>
-        <w:t xml:space="preserve">  The runfile iterates across several temperatures and shows that the posterior distribution changes with temperature.</w:t>
+        <w:t xml:space="preserve">in the </w:t>
+      </w:r>
+      <w:proofErr w:type="spellStart"/>
+      <w:r>
+        <w:t>runfile</w:t>
+      </w:r>
+      <w:proofErr w:type="spellEnd"/>
+      <w:r>
+        <w:t xml:space="preserve"> we have a nested object for the response: </w:t>
+      </w:r>
+      <w:proofErr w:type="spellStart"/>
+      <w:r>
+        <w:t>UserInput.responses</w:t>
+      </w:r>
+      <w:proofErr w:type="spellEnd"/>
+      <w:r>
+        <w:t>['</w:t>
+      </w:r>
+      <w:proofErr w:type="spellStart"/>
+      <w:r>
+        <w:t>responses_observed</w:t>
+      </w:r>
+      <w:proofErr w:type="spellEnd"/>
+      <w:r>
+        <w:t xml:space="preserve">'] = </w:t>
+      </w:r>
+      <w:proofErr w:type="spellStart"/>
+      <w:r>
+        <w:t>np.array</w:t>
+      </w:r>
+      <w:proofErr w:type="spellEnd"/>
+      <w:r>
+        <w:t>([[2], [3]])</w:t>
+      </w:r>
+    </w:p>
+    <w:p>
+      <w:pPr>
+        <w:pStyle w:val="NoSpacing"/>
+      </w:pPr>
+    </w:p>
+    <w:p>
+      <w:pPr>
+        <w:pStyle w:val="NoSpacing"/>
+      </w:pPr>
+      <w:r>
+        <w:rPr>
+          <w:b/>
+          <w:bCs/>
+        </w:rPr>
+        <w:t>Example 7</w:t>
+      </w:r>
+      <w:r>
+        <w:rPr>
+          <w:b/>
+          <w:bCs/>
+        </w:rPr>
+        <w:t>b</w:t>
+      </w:r>
+      <w:r>
+        <w:rPr>
+          <w:b/>
+          <w:bCs/>
+        </w:rPr>
+        <w:t>:</w:t>
+      </w:r>
+      <w:r>
+        <w:rPr>
+          <w:b/>
+          <w:bCs/>
+        </w:rPr>
+        <w:t xml:space="preserve"> </w:t>
+      </w:r>
+      <w:r>
+        <w:t>This is the same as 7a, but shows that we can input a full covariance matrix for</w:t>
+      </w:r>
+      <w:r>
+        <w:t xml:space="preserve"> </w:t>
+      </w:r>
+      <w:proofErr w:type="spellStart"/>
+      <w:r>
+        <w:t>UserInput.model</w:t>
+      </w:r>
+      <w:proofErr w:type="spellEnd"/>
+      <w:r>
+        <w:t>['</w:t>
+      </w:r>
+      <w:proofErr w:type="spellStart"/>
+      <w:r>
+        <w:t>InputParametersPriorValuesUncertainties</w:t>
+      </w:r>
+      <w:proofErr w:type="spellEnd"/>
+      <w:r>
+        <w:t xml:space="preserve">'] = </w:t>
+      </w:r>
+      <w:proofErr w:type="spellStart"/>
+      <w:r>
+        <w:t>np.array</w:t>
+      </w:r>
+      <w:proofErr w:type="spellEnd"/>
+      <w:r>
+        <w:t>([[1,0.0], [0.0,1]])</w:t>
+      </w:r>
+    </w:p>
+    <w:p>
+      <w:pPr>
+        <w:pStyle w:val="NoSpacing"/>
+      </w:pPr>
+    </w:p>
+    <w:p>
+      <w:pPr>
+        <w:pStyle w:val="NoSpacing"/>
+      </w:pPr>
+      <w:r>
+        <w:rPr>
+          <w:b/>
+          <w:bCs/>
+        </w:rPr>
+        <w:t xml:space="preserve">Example 7b: </w:t>
+      </w:r>
+      <w:r>
+        <w:t>This is</w:t>
+      </w:r>
+      <w:r>
+        <w:t xml:space="preserve"> </w:t>
+      </w:r>
+      <w:proofErr w:type="spellStart"/>
+      <w:r>
+        <w:t>builtoff</w:t>
+      </w:r>
+      <w:proofErr w:type="spellEnd"/>
+      <w:r>
+        <w:t xml:space="preserve"> of </w:t>
+      </w:r>
+      <w:r>
+        <w:t xml:space="preserve"> 7</w:t>
+      </w:r>
+      <w:r>
+        <w:t>b</w:t>
+      </w:r>
+      <w:r>
+        <w:t xml:space="preserve">, but shows that we can input a full covariance matrix </w:t>
+      </w:r>
+      <w:r>
+        <w:t xml:space="preserve">that is asymmetric: </w:t>
+      </w:r>
+      <w:proofErr w:type="spellStart"/>
+      <w:r>
+        <w:t>UserInput.model</w:t>
+      </w:r>
+      <w:proofErr w:type="spellEnd"/>
+      <w:r>
+        <w:t>['</w:t>
+      </w:r>
+      <w:proofErr w:type="spellStart"/>
+      <w:r>
+        <w:t>InputParametersPriorValuesUncertainties</w:t>
+      </w:r>
+      <w:proofErr w:type="spellEnd"/>
+      <w:r>
+        <w:t xml:space="preserve">'] = </w:t>
+      </w:r>
+      <w:proofErr w:type="spellStart"/>
+      <w:r>
+        <w:t>np.array</w:t>
+      </w:r>
+      <w:proofErr w:type="spellEnd"/>
+      <w:r>
+        <w:t>([[1,0.2], [0.3,1]])</w:t>
       </w:r>
       <w:bookmarkStart w:id="0" w:name="_GoBack"/>
       <w:bookmarkEnd w:id="0"/>
+    </w:p>
+    <w:p>
+      <w:pPr>
+        <w:pStyle w:val="NoSpacing"/>
+      </w:pPr>
+    </w:p>
+    <w:p>
+      <w:pPr>
+        <w:pStyle w:val="NoSpacing"/>
+      </w:pPr>
+    </w:p>
+    <w:p>
+      <w:pPr>
+        <w:pStyle w:val="NoSpacing"/>
+      </w:pPr>
+      <w:r>
+        <w:rPr>
+          <w:b/>
+          <w:bCs/>
+        </w:rPr>
+        <w:t xml:space="preserve">Example 8: </w:t>
+      </w:r>
+      <w:r>
+        <w:t xml:space="preserve">In this example, a python function with an activation energy </w:t>
+      </w:r>
+      <w:r>
+        <w:t xml:space="preserve">that has gamma depending on coverage and </w:t>
+      </w:r>
+      <w:proofErr w:type="spellStart"/>
+      <w:r>
+        <w:t>mcmc</w:t>
+      </w:r>
+      <w:proofErr w:type="spellEnd"/>
+      <w:r>
+        <w:t>.</w:t>
+      </w:r>
+    </w:p>
+    <w:p>
+      <w:pPr>
+        <w:pStyle w:val="NoSpacing"/>
+      </w:pPr>
+      <w:r>
+        <w:rPr>
+          <w:b/>
+          <w:bCs/>
+        </w:rPr>
+        <w:t xml:space="preserve">Example 9: </w:t>
+      </w:r>
+      <w:r>
+        <w:t xml:space="preserve">In this example, a python function with a gamma depending on coverage, and </w:t>
+      </w:r>
+      <w:proofErr w:type="spellStart"/>
+      <w:r>
+        <w:t>gridsearch</w:t>
+      </w:r>
+      <w:proofErr w:type="spellEnd"/>
+      <w:r>
+        <w:t>.</w:t>
+      </w:r>
+    </w:p>
+    <w:p>
+      <w:pPr>
+        <w:pStyle w:val="NoSpacing"/>
+      </w:pPr>
+      <w:r>
+        <w:rPr>
+          <w:b/>
+          <w:bCs/>
+        </w:rPr>
+        <w:t xml:space="preserve">Example 10: </w:t>
+      </w:r>
+      <w:r>
+        <w:t xml:space="preserve">This example is </w:t>
+      </w:r>
+      <w:r>
+        <w:t>the same two response example as Example 7, but now it uses the “</w:t>
+      </w:r>
+      <w:proofErr w:type="spellStart"/>
+      <w:r>
+        <w:t>reducedResponseSpace</w:t>
+      </w:r>
+      <w:proofErr w:type="spellEnd"/>
+      <w:r>
+        <w:t>” feature which allows the posterior to be based on only the response indices selected by the user (neglecting the uncertainties of any other responses</w:t>
+      </w:r>
+      <w:r>
+        <w:t>, and intended for cases where certain responses cannot be measured or for performing test cases</w:t>
+      </w:r>
+      <w:r>
+        <w:t xml:space="preserve">).  </w:t>
+      </w:r>
+    </w:p>
+    <w:p>
+      <w:pPr>
+        <w:pStyle w:val="NoSpacing"/>
+      </w:pPr>
+    </w:p>
+    <w:p>
+      <w:pPr>
+        <w:pStyle w:val="NoSpacing"/>
+      </w:pPr>
+      <w:r>
+        <w:rPr>
+          <w:b/>
+          <w:bCs/>
+        </w:rPr>
+        <w:t xml:space="preserve">Example 11: </w:t>
+      </w:r>
+      <w:r>
+        <w:t>This example is for Design of Experiments.</w:t>
+      </w:r>
+      <w:r>
+        <w:t xml:space="preserve">  The </w:t>
+      </w:r>
+      <w:proofErr w:type="spellStart"/>
+      <w:r>
+        <w:t>runfile</w:t>
+      </w:r>
+      <w:proofErr w:type="spellEnd"/>
+      <w:r>
+        <w:t xml:space="preserve"> iterates across several temperatures and shows that the posterior distribution changes with temperature.</w:t>
+      </w:r>
     </w:p>
     <w:p>
       <w:pPr>

</xml_diff>